<commit_message>
Now only n/no will not exit. Added changes to document
</commit_message>
<xml_diff>
--- a/Wordsearch.docx
+++ b/Wordsearch.docx
@@ -1,6 +1,6 @@
 
 <file path=word/document.xml><?xml version="1.0" encoding="utf-8"?>
-<w:document xmlns:wpc="http://schemas.microsoft.com/office/word/2010/wordprocessingCanvas" xmlns:mc="http://schemas.openxmlformats.org/markup-compatibility/2006" xmlns:o="urn:schemas-microsoft-com:office:office" xmlns:r="http://schemas.openxmlformats.org/officeDocument/2006/relationships" xmlns:m="http://schemas.openxmlformats.org/officeDocument/2006/math" xmlns:v="urn:schemas-microsoft-com:vml" xmlns:wp14="http://schemas.microsoft.com/office/word/2010/wordprocessingDrawing" xmlns:wp="http://schemas.openxmlformats.org/drawingml/2006/wordprocessingDrawing" xmlns:w10="urn:schemas-microsoft-com:office:word" xmlns:w="http://schemas.openxmlformats.org/wordprocessingml/2006/main" xmlns:w14="http://schemas.microsoft.com/office/word/2010/wordml" xmlns:wpg="http://schemas.microsoft.com/office/word/2010/wordprocessingGroup" xmlns:wpi="http://schemas.microsoft.com/office/word/2010/wordprocessingInk" xmlns:wne="http://schemas.microsoft.com/office/word/2006/wordml" xmlns:wps="http://schemas.microsoft.com/office/word/2010/wordprocessingShape" mc:Ignorable="w14 wp14">
+<w:document xmlns:wpc="http://schemas.microsoft.com/office/word/2010/wordprocessingCanvas" xmlns:cx="http://schemas.microsoft.com/office/drawing/2014/chartex" xmlns:cx1="http://schemas.microsoft.com/office/drawing/2015/9/8/chartex" xmlns:cx2="http://schemas.microsoft.com/office/drawing/2015/10/21/chartex" xmlns:cx3="http://schemas.microsoft.com/office/drawing/2016/5/9/chartex" xmlns:cx4="http://schemas.microsoft.com/office/drawing/2016/5/10/chartex" xmlns:cx5="http://schemas.microsoft.com/office/drawing/2016/5/11/chartex" xmlns:cx6="http://schemas.microsoft.com/office/drawing/2016/5/12/chartex" xmlns:cx7="http://schemas.microsoft.com/office/drawing/2016/5/13/chartex" xmlns:cx8="http://schemas.microsoft.com/office/drawing/2016/5/14/chartex" xmlns:mc="http://schemas.openxmlformats.org/markup-compatibility/2006" xmlns:aink="http://schemas.microsoft.com/office/drawing/2016/ink" xmlns:am3d="http://schemas.microsoft.com/office/drawing/2017/model3d" xmlns:o="urn:schemas-microsoft-com:office:office" xmlns:r="http://schemas.openxmlformats.org/officeDocument/2006/relationships" xmlns:m="http://schemas.openxmlformats.org/officeDocument/2006/math" xmlns:v="urn:schemas-microsoft-com:vml" xmlns:wp14="http://schemas.microsoft.com/office/word/2010/wordprocessingDrawing" xmlns:wp="http://schemas.openxmlformats.org/drawingml/2006/wordprocessingDrawing" xmlns:w10="urn:schemas-microsoft-com:office:word" xmlns:w="http://schemas.openxmlformats.org/wordprocessingml/2006/main" xmlns:w14="http://schemas.microsoft.com/office/word/2010/wordml" xmlns:w15="http://schemas.microsoft.com/office/word/2012/wordml" xmlns:w16cid="http://schemas.microsoft.com/office/word/2016/wordml/cid" xmlns:w16se="http://schemas.microsoft.com/office/word/2015/wordml/symex" xmlns:wpg="http://schemas.microsoft.com/office/word/2010/wordprocessingGroup" xmlns:wpi="http://schemas.microsoft.com/office/word/2010/wordprocessingInk" xmlns:wne="http://schemas.microsoft.com/office/word/2006/wordml" xmlns:wps="http://schemas.microsoft.com/office/word/2010/wordprocessingShape" mc:Ignorable="w14 w15 w16se w16cid wp14">
   <w:body>
     <w:p>
       <w:pPr>
@@ -64,11 +64,11 @@
       <w:pPr>
         <w:pStyle w:val="SubtitleCover"/>
         <w:sectPr>
-          <w:headerReference w:type="default" r:id="rId9"/>
-          <w:footerReference w:type="even" r:id="rId10"/>
-          <w:footerReference w:type="default" r:id="rId11"/>
-          <w:headerReference w:type="first" r:id="rId12"/>
-          <w:footerReference w:type="first" r:id="rId13"/>
+          <w:headerReference w:type="default" r:id="rId8"/>
+          <w:footerReference w:type="even" r:id="rId9"/>
+          <w:footerReference w:type="default" r:id="rId10"/>
+          <w:headerReference w:type="first" r:id="rId11"/>
+          <w:footerReference w:type="first" r:id="rId12"/>
           <w:type w:val="continuous"/>
           <w:pgSz w:w="12240" w:h="15840" w:code="1"/>
           <w:pgMar w:top="1440" w:right="1800" w:bottom="1440" w:left="1800" w:header="960" w:footer="965" w:gutter="0"/>
@@ -196,6 +196,15 @@
     </w:p>
     <w:sdt>
       <w:sdtPr>
+        <w:rPr>
+          <w:rFonts w:ascii="Garamond" w:eastAsia="Times New Roman" w:hAnsi="Garamond" w:cs="Times New Roman"/>
+          <w:b w:val="0"/>
+          <w:bCs w:val="0"/>
+          <w:color w:val="auto"/>
+          <w:sz w:val="22"/>
+          <w:szCs w:val="20"/>
+          <w:lang w:eastAsia="en-US"/>
+        </w:rPr>
         <w:id w:val="245462348"/>
         <w:docPartObj>
           <w:docPartGallery w:val="Table of Contents"/>
@@ -204,12 +213,10 @@
       </w:sdtPr>
       <w:sdtEndPr>
         <w:rPr>
-          <w:rFonts w:asciiTheme="minorHAnsi" w:eastAsia="Times New Roman" w:hAnsiTheme="minorHAnsi" w:cs="Times New Roman"/>
+          <w:rFonts w:asciiTheme="minorHAnsi" w:hAnsiTheme="minorHAnsi"/>
           <w:noProof/>
-          <w:color w:val="auto"/>
           <w:sz w:val="32"/>
           <w:szCs w:val="32"/>
-          <w:lang w:eastAsia="en-US"/>
         </w:rPr>
       </w:sdtEndPr>
       <w:sdtContent>
@@ -1255,6 +1262,7 @@
         <w:rPr>
           <w:sz w:val="44"/>
         </w:rPr>
+        <w:lastRenderedPageBreak/>
         <w:t>Certificate</w:t>
       </w:r>
       <w:bookmarkEnd w:id="2"/>
@@ -1920,6 +1928,7 @@
         <w:rPr>
           <w:sz w:val="44"/>
         </w:rPr>
+        <w:lastRenderedPageBreak/>
         <w:t>Certificate</w:t>
       </w:r>
       <w:bookmarkEnd w:id="4"/>
@@ -2606,6 +2615,7 @@
         <w:rPr>
           <w:sz w:val="44"/>
         </w:rPr>
+        <w:lastRenderedPageBreak/>
         <w:t>Introduction</w:t>
       </w:r>
       <w:bookmarkEnd w:id="6"/>
@@ -2743,6 +2753,7 @@
         <w:rPr>
           <w:sz w:val="44"/>
         </w:rPr>
+        <w:lastRenderedPageBreak/>
         <w:t>project details</w:t>
       </w:r>
       <w:bookmarkEnd w:id="8"/>
@@ -2814,8 +2825,6 @@
         </w:rPr>
         <w:t xml:space="preserve"> May 2017</w:t>
       </w:r>
-      <w:bookmarkStart w:id="10" w:name="_GoBack"/>
-      <w:bookmarkEnd w:id="10"/>
     </w:p>
     <w:p>
       <w:pPr>
@@ -3025,16 +3034,17 @@
           <w:sz w:val="44"/>
         </w:rPr>
       </w:pPr>
-      <w:bookmarkStart w:id="11" w:name="_Toc499716162"/>
-      <w:bookmarkStart w:id="12" w:name="_Toc499895578"/>
+      <w:bookmarkStart w:id="10" w:name="_Toc499716162"/>
+      <w:bookmarkStart w:id="11" w:name="_Toc499895578"/>
       <w:r>
         <w:rPr>
           <w:sz w:val="44"/>
         </w:rPr>
+        <w:lastRenderedPageBreak/>
         <w:t>Variable description</w:t>
       </w:r>
+      <w:bookmarkEnd w:id="10"/>
       <w:bookmarkEnd w:id="11"/>
-      <w:bookmarkEnd w:id="12"/>
     </w:p>
     <w:tbl>
       <w:tblPr>
@@ -3542,14 +3552,7 @@
               <w:rPr>
                 <w:sz w:val="32"/>
               </w:rPr>
-              <w:t xml:space="preserve">Stores solution words to premade </w:t>
-            </w:r>
-            <w:r>
-              <w:rPr>
-                <w:sz w:val="32"/>
-              </w:rPr>
-              <w:lastRenderedPageBreak/>
-              <w:t>easy wordsearch</w:t>
+              <w:t>Stores solution words to premade easy wordsearch</w:t>
             </w:r>
           </w:p>
         </w:tc>
@@ -3575,7 +3578,6 @@
               <w:rPr>
                 <w:sz w:val="32"/>
               </w:rPr>
-              <w:lastRenderedPageBreak/>
               <w:t>medium_words</w:t>
             </w:r>
           </w:p>
@@ -4019,16 +4021,17 @@
           <w:sz w:val="44"/>
         </w:rPr>
       </w:pPr>
-      <w:bookmarkStart w:id="13" w:name="_Toc499716163"/>
-      <w:bookmarkStart w:id="14" w:name="_Toc499895579"/>
+      <w:bookmarkStart w:id="12" w:name="_Toc499716163"/>
+      <w:bookmarkStart w:id="13" w:name="_Toc499895579"/>
       <w:r>
         <w:rPr>
           <w:sz w:val="44"/>
         </w:rPr>
+        <w:lastRenderedPageBreak/>
         <w:t>Function description</w:t>
       </w:r>
+      <w:bookmarkEnd w:id="12"/>
       <w:bookmarkEnd w:id="13"/>
-      <w:bookmarkEnd w:id="14"/>
     </w:p>
     <w:p>
       <w:pPr>
@@ -4368,7 +4371,6 @@
               <w:rPr>
                 <w:sz w:val="32"/>
               </w:rPr>
-              <w:lastRenderedPageBreak/>
               <w:t>Medium( )</w:t>
             </w:r>
           </w:p>
@@ -4819,16 +4821,17 @@
           <w:sz w:val="44"/>
         </w:rPr>
       </w:pPr>
-      <w:bookmarkStart w:id="15" w:name="_Toc499716164"/>
-      <w:bookmarkStart w:id="16" w:name="_Toc499895580"/>
+      <w:bookmarkStart w:id="14" w:name="_Toc499716164"/>
+      <w:bookmarkStart w:id="15" w:name="_Toc499895580"/>
       <w:r>
         <w:rPr>
           <w:sz w:val="44"/>
         </w:rPr>
+        <w:lastRenderedPageBreak/>
         <w:t>Screen shot</w:t>
       </w:r>
+      <w:bookmarkEnd w:id="14"/>
       <w:bookmarkEnd w:id="15"/>
-      <w:bookmarkEnd w:id="16"/>
     </w:p>
     <w:p>
       <w:pPr>
@@ -4842,7 +4845,6 @@
           <w:noProof/>
           <w:lang w:val="en-IN" w:eastAsia="en-IN"/>
         </w:rPr>
-        <w:lastRenderedPageBreak/>
         <w:drawing>
           <wp:anchor distT="0" distB="0" distL="114300" distR="114300" simplePos="0" relativeHeight="251659264" behindDoc="1" locked="0" layoutInCell="1" allowOverlap="1" wp14:anchorId="52447A2C" wp14:editId="280FDBCD">
             <wp:simplePos x="0" y="0"/>
@@ -4875,7 +4877,7 @@
                     <pic:cNvPicPr/>
                   </pic:nvPicPr>
                   <pic:blipFill>
-                    <a:blip r:embed="rId14">
+                    <a:blip r:embed="rId13">
                       <a:extLst>
                         <a:ext uri="{28A0092B-C50C-407E-A947-70E740481C1C}">
                           <a14:useLocalDpi xmlns:a14="http://schemas.microsoft.com/office/drawing/2010/main" val="0"/>
@@ -4925,6 +4927,7 @@
         <w:rPr>
           <w:sz w:val="32"/>
         </w:rPr>
+        <w:lastRenderedPageBreak/>
         <w:t>Custom Game:</w:t>
       </w:r>
     </w:p>
@@ -4940,7 +4943,6 @@
           <w:noProof/>
           <w:lang w:val="en-IN" w:eastAsia="en-IN"/>
         </w:rPr>
-        <w:lastRenderedPageBreak/>
         <w:drawing>
           <wp:anchor distT="0" distB="0" distL="114300" distR="114300" simplePos="0" relativeHeight="251660288" behindDoc="1" locked="0" layoutInCell="1" allowOverlap="1" wp14:anchorId="03701DF2" wp14:editId="7F39718D">
             <wp:simplePos x="0" y="0"/>
@@ -4973,7 +4975,7 @@
                     <pic:cNvPicPr/>
                   </pic:nvPicPr>
                   <pic:blipFill>
-                    <a:blip r:embed="rId15">
+                    <a:blip r:embed="rId14">
                       <a:extLst>
                         <a:ext uri="{28A0092B-C50C-407E-A947-70E740481C1C}">
                           <a14:useLocalDpi xmlns:a14="http://schemas.microsoft.com/office/drawing/2010/main" val="0"/>
@@ -5024,8 +5026,8 @@
           <w:sz w:val="44"/>
         </w:rPr>
       </w:pPr>
-      <w:bookmarkStart w:id="17" w:name="_Toc499716165"/>
-      <w:bookmarkStart w:id="18" w:name="_Toc499895581"/>
+      <w:bookmarkStart w:id="16" w:name="_Toc499716165"/>
+      <w:bookmarkStart w:id="17" w:name="_Toc499895581"/>
       <w:r>
         <w:rPr>
           <w:sz w:val="44"/>
@@ -5033,8 +5035,8 @@
         <w:lastRenderedPageBreak/>
         <w:t>System specifications</w:t>
       </w:r>
+      <w:bookmarkEnd w:id="16"/>
       <w:bookmarkEnd w:id="17"/>
-      <w:bookmarkEnd w:id="18"/>
     </w:p>
     <w:p>
       <w:pPr>
@@ -5079,7 +5081,7 @@
                     <pic:cNvPicPr/>
                   </pic:nvPicPr>
                   <pic:blipFill>
-                    <a:blip r:embed="rId16">
+                    <a:blip r:embed="rId15">
                       <a:extLst>
                         <a:ext uri="{28A0092B-C50C-407E-A947-70E740481C1C}">
                           <a14:useLocalDpi xmlns:a14="http://schemas.microsoft.com/office/drawing/2010/main" val="0"/>
@@ -5135,8 +5137,8 @@
           <w:sz w:val="44"/>
         </w:rPr>
       </w:pPr>
-      <w:bookmarkStart w:id="19" w:name="_Toc499716166"/>
-      <w:bookmarkStart w:id="20" w:name="_Toc499895582"/>
+      <w:bookmarkStart w:id="18" w:name="_Toc499716166"/>
+      <w:bookmarkStart w:id="19" w:name="_Toc499895582"/>
       <w:r>
         <w:rPr>
           <w:sz w:val="44"/>
@@ -5144,8 +5146,8 @@
         <w:lastRenderedPageBreak/>
         <w:t>Source code</w:t>
       </w:r>
+      <w:bookmarkEnd w:id="18"/>
       <w:bookmarkEnd w:id="19"/>
-      <w:bookmarkEnd w:id="20"/>
     </w:p>
     <w:p>
       <w:pPr>
@@ -13360,24 +13362,29 @@
     <w:p>
       <w:pPr>
         <w:pStyle w:val="BodyText"/>
-        <w:jc w:val="left"/>
-        <w:rPr>
-          <w:sz w:val="28"/>
-          <w:szCs w:val="28"/>
-        </w:rPr>
-      </w:pPr>
-      <w:r>
-        <w:rPr>
-          <w:sz w:val="28"/>
-          <w:szCs w:val="28"/>
-        </w:rPr>
-        <w:t xml:space="preserve">    public static void Answers (int num, int mode){</w:t>
-      </w:r>
-    </w:p>
-    <w:p>
-      <w:pPr>
-        <w:pStyle w:val="BodyText"/>
-        <w:jc w:val="left"/>
+        <w:rPr>
+          <w:sz w:val="28"/>
+          <w:szCs w:val="28"/>
+        </w:rPr>
+      </w:pPr>
+      <w:r>
+        <w:rPr>
+          <w:sz w:val="28"/>
+          <w:szCs w:val="28"/>
+        </w:rPr>
+        <w:t xml:space="preserve">    </w:t>
+      </w:r>
+      <w:r>
+        <w:rPr>
+          <w:sz w:val="28"/>
+          <w:szCs w:val="28"/>
+        </w:rPr>
+        <w:t xml:space="preserve"> public static void Answers (int num, int mode){</w:t>
+      </w:r>
+    </w:p>
+    <w:p>
+      <w:pPr>
+        <w:pStyle w:val="BodyText"/>
         <w:rPr>
           <w:sz w:val="28"/>
           <w:szCs w:val="28"/>
@@ -13394,17 +13401,15 @@
     <w:p>
       <w:pPr>
         <w:pStyle w:val="BodyText"/>
-        <w:jc w:val="left"/>
-        <w:rPr>
-          <w:sz w:val="28"/>
-          <w:szCs w:val="28"/>
-        </w:rPr>
-      </w:pPr>
-    </w:p>
-    <w:p>
-      <w:pPr>
-        <w:pStyle w:val="BodyText"/>
-        <w:jc w:val="left"/>
+        <w:rPr>
+          <w:sz w:val="28"/>
+          <w:szCs w:val="28"/>
+        </w:rPr>
+      </w:pPr>
+    </w:p>
+    <w:p>
+      <w:pPr>
+        <w:pStyle w:val="BodyText"/>
         <w:rPr>
           <w:sz w:val="28"/>
           <w:szCs w:val="28"/>
@@ -13421,7 +13426,6 @@
     <w:p>
       <w:pPr>
         <w:pStyle w:val="BodyText"/>
-        <w:jc w:val="left"/>
         <w:rPr>
           <w:sz w:val="28"/>
           <w:szCs w:val="28"/>
@@ -13438,7 +13442,6 @@
     <w:p>
       <w:pPr>
         <w:pStyle w:val="BodyText"/>
-        <w:jc w:val="left"/>
         <w:rPr>
           <w:sz w:val="28"/>
           <w:szCs w:val="28"/>
@@ -13455,7 +13458,6 @@
     <w:p>
       <w:pPr>
         <w:pStyle w:val="BodyText"/>
-        <w:jc w:val="left"/>
         <w:rPr>
           <w:sz w:val="28"/>
           <w:szCs w:val="28"/>
@@ -13472,7 +13474,6 @@
     <w:p>
       <w:pPr>
         <w:pStyle w:val="BodyText"/>
-        <w:jc w:val="left"/>
         <w:rPr>
           <w:sz w:val="28"/>
           <w:szCs w:val="28"/>
@@ -13489,7 +13490,6 @@
     <w:p>
       <w:pPr>
         <w:pStyle w:val="BodyText"/>
-        <w:jc w:val="left"/>
         <w:rPr>
           <w:sz w:val="28"/>
           <w:szCs w:val="28"/>
@@ -13507,7 +13507,6 @@
     <w:p>
       <w:pPr>
         <w:pStyle w:val="BodyText"/>
-        <w:jc w:val="left"/>
         <w:rPr>
           <w:sz w:val="28"/>
           <w:szCs w:val="28"/>
@@ -13524,7 +13523,6 @@
     <w:p>
       <w:pPr>
         <w:pStyle w:val="BodyText"/>
-        <w:jc w:val="left"/>
         <w:rPr>
           <w:sz w:val="28"/>
           <w:szCs w:val="28"/>
@@ -13541,7 +13539,6 @@
     <w:p>
       <w:pPr>
         <w:pStyle w:val="BodyText"/>
-        <w:jc w:val="left"/>
         <w:rPr>
           <w:sz w:val="28"/>
           <w:szCs w:val="28"/>
@@ -13558,7 +13555,6 @@
     <w:p>
       <w:pPr>
         <w:pStyle w:val="BodyText"/>
-        <w:jc w:val="left"/>
         <w:rPr>
           <w:sz w:val="28"/>
           <w:szCs w:val="28"/>
@@ -13575,92 +13571,262 @@
     <w:p>
       <w:pPr>
         <w:pStyle w:val="BodyText"/>
-        <w:jc w:val="left"/>
-        <w:rPr>
-          <w:sz w:val="28"/>
-          <w:szCs w:val="28"/>
-        </w:rPr>
-      </w:pPr>
-      <w:r>
-        <w:rPr>
-          <w:sz w:val="28"/>
-          <w:szCs w:val="28"/>
-        </w:rPr>
-        <w:t xml:space="preserve">                String e = sc.next();</w:t>
-      </w:r>
-    </w:p>
-    <w:p>
-      <w:pPr>
-        <w:pStyle w:val="BodyText"/>
-        <w:jc w:val="left"/>
-        <w:rPr>
-          <w:sz w:val="28"/>
-          <w:szCs w:val="28"/>
-        </w:rPr>
-      </w:pPr>
-      <w:r>
-        <w:rPr>
-          <w:sz w:val="28"/>
-          <w:szCs w:val="28"/>
-        </w:rPr>
-        <w:t xml:space="preserve">                if (e.equals("y")||e.equals("yes")){</w:t>
-      </w:r>
-    </w:p>
-    <w:p>
-      <w:pPr>
-        <w:pStyle w:val="BodyText"/>
-        <w:jc w:val="left"/>
-        <w:rPr>
-          <w:sz w:val="28"/>
-          <w:szCs w:val="28"/>
-        </w:rPr>
-      </w:pPr>
-      <w:r>
-        <w:rPr>
-          <w:sz w:val="28"/>
-          <w:szCs w:val="28"/>
-        </w:rPr>
-        <w:t xml:space="preserve">                    System.out.println("Exiting...");</w:t>
-      </w:r>
-    </w:p>
-    <w:p>
-      <w:pPr>
-        <w:pStyle w:val="BodyText"/>
-        <w:jc w:val="left"/>
-        <w:rPr>
-          <w:sz w:val="28"/>
-          <w:szCs w:val="28"/>
-        </w:rPr>
-      </w:pPr>
-      <w:r>
-        <w:rPr>
-          <w:sz w:val="28"/>
-          <w:szCs w:val="28"/>
-        </w:rPr>
-        <w:t xml:space="preserve">                    quitter = true;</w:t>
-      </w:r>
-    </w:p>
-    <w:p>
-      <w:pPr>
-        <w:pStyle w:val="BodyText"/>
-        <w:jc w:val="left"/>
-        <w:rPr>
-          <w:sz w:val="28"/>
-          <w:szCs w:val="28"/>
-        </w:rPr>
-      </w:pPr>
-      <w:r>
-        <w:rPr>
-          <w:sz w:val="28"/>
-          <w:szCs w:val="28"/>
-        </w:rPr>
-        <w:t xml:space="preserve">                    left = -1;</w:t>
-      </w:r>
-    </w:p>
-    <w:p>
-      <w:pPr>
-        <w:pStyle w:val="BodyText"/>
-        <w:jc w:val="left"/>
+        <w:rPr>
+          <w:sz w:val="28"/>
+          <w:szCs w:val="28"/>
+        </w:rPr>
+      </w:pPr>
+      <w:r>
+        <w:rPr>
+          <w:sz w:val="28"/>
+          <w:szCs w:val="28"/>
+        </w:rPr>
+        <w:t xml:space="preserve">                boolean valid = false;</w:t>
+      </w:r>
+    </w:p>
+    <w:p>
+      <w:pPr>
+        <w:pStyle w:val="BodyText"/>
+        <w:rPr>
+          <w:sz w:val="28"/>
+          <w:szCs w:val="28"/>
+        </w:rPr>
+      </w:pPr>
+      <w:r>
+        <w:rPr>
+          <w:sz w:val="28"/>
+          <w:szCs w:val="28"/>
+        </w:rPr>
+        <w:t xml:space="preserve">                while (valid == false){</w:t>
+      </w:r>
+    </w:p>
+    <w:p>
+      <w:pPr>
+        <w:pStyle w:val="BodyText"/>
+        <w:rPr>
+          <w:sz w:val="28"/>
+          <w:szCs w:val="28"/>
+        </w:rPr>
+      </w:pPr>
+      <w:r>
+        <w:rPr>
+          <w:sz w:val="28"/>
+          <w:szCs w:val="28"/>
+        </w:rPr>
+        <w:t xml:space="preserve">                    String e = sc.next();</w:t>
+      </w:r>
+    </w:p>
+    <w:p>
+      <w:pPr>
+        <w:pStyle w:val="BodyText"/>
+        <w:rPr>
+          <w:sz w:val="28"/>
+          <w:szCs w:val="28"/>
+        </w:rPr>
+      </w:pPr>
+      <w:r>
+        <w:rPr>
+          <w:sz w:val="28"/>
+          <w:szCs w:val="28"/>
+        </w:rPr>
+        <w:t xml:space="preserve">                    if (e.equals("y")||e.equals("yes")){</w:t>
+      </w:r>
+    </w:p>
+    <w:p>
+      <w:pPr>
+        <w:pStyle w:val="BodyText"/>
+        <w:rPr>
+          <w:sz w:val="28"/>
+          <w:szCs w:val="28"/>
+        </w:rPr>
+      </w:pPr>
+      <w:r>
+        <w:rPr>
+          <w:sz w:val="28"/>
+          <w:szCs w:val="28"/>
+        </w:rPr>
+        <w:t xml:space="preserve">                        System.out.println("Exiting...");</w:t>
+      </w:r>
+    </w:p>
+    <w:p>
+      <w:pPr>
+        <w:pStyle w:val="BodyText"/>
+        <w:rPr>
+          <w:sz w:val="28"/>
+          <w:szCs w:val="28"/>
+        </w:rPr>
+      </w:pPr>
+      <w:r>
+        <w:rPr>
+          <w:sz w:val="28"/>
+          <w:szCs w:val="28"/>
+        </w:rPr>
+        <w:t xml:space="preserve">                        quitter = true;</w:t>
+      </w:r>
+    </w:p>
+    <w:p>
+      <w:pPr>
+        <w:pStyle w:val="BodyText"/>
+        <w:rPr>
+          <w:sz w:val="28"/>
+          <w:szCs w:val="28"/>
+        </w:rPr>
+      </w:pPr>
+      <w:r>
+        <w:rPr>
+          <w:sz w:val="28"/>
+          <w:szCs w:val="28"/>
+        </w:rPr>
+        <w:t xml:space="preserve">                        left = -1;</w:t>
+      </w:r>
+    </w:p>
+    <w:p>
+      <w:pPr>
+        <w:pStyle w:val="BodyText"/>
+        <w:rPr>
+          <w:sz w:val="28"/>
+          <w:szCs w:val="28"/>
+        </w:rPr>
+      </w:pPr>
+      <w:r>
+        <w:rPr>
+          <w:sz w:val="28"/>
+          <w:szCs w:val="28"/>
+        </w:rPr>
+        <w:t xml:space="preserve">                        valid = true;</w:t>
+      </w:r>
+    </w:p>
+    <w:p>
+      <w:pPr>
+        <w:pStyle w:val="BodyText"/>
+        <w:rPr>
+          <w:sz w:val="28"/>
+          <w:szCs w:val="28"/>
+        </w:rPr>
+      </w:pPr>
+      <w:r>
+        <w:rPr>
+          <w:sz w:val="28"/>
+          <w:szCs w:val="28"/>
+        </w:rPr>
+        <w:t xml:space="preserve">                    }</w:t>
+      </w:r>
+    </w:p>
+    <w:p>
+      <w:pPr>
+        <w:pStyle w:val="BodyText"/>
+        <w:rPr>
+          <w:sz w:val="28"/>
+          <w:szCs w:val="28"/>
+        </w:rPr>
+      </w:pPr>
+      <w:r>
+        <w:rPr>
+          <w:sz w:val="28"/>
+          <w:szCs w:val="28"/>
+        </w:rPr>
+        <w:t xml:space="preserve">                    else if (e.equals("n")||e.equals("no")){</w:t>
+      </w:r>
+    </w:p>
+    <w:p>
+      <w:pPr>
+        <w:pStyle w:val="BodyText"/>
+        <w:rPr>
+          <w:sz w:val="28"/>
+          <w:szCs w:val="28"/>
+        </w:rPr>
+      </w:pPr>
+      <w:r>
+        <w:rPr>
+          <w:sz w:val="28"/>
+          <w:szCs w:val="28"/>
+        </w:rPr>
+        <w:t xml:space="preserve">                        System.out.println("Continuing...");</w:t>
+      </w:r>
+    </w:p>
+    <w:p>
+      <w:pPr>
+        <w:pStyle w:val="BodyText"/>
+        <w:rPr>
+          <w:sz w:val="28"/>
+          <w:szCs w:val="28"/>
+        </w:rPr>
+      </w:pPr>
+      <w:r>
+        <w:rPr>
+          <w:sz w:val="28"/>
+          <w:szCs w:val="28"/>
+        </w:rPr>
+        <w:t xml:space="preserve">                        valid = true;</w:t>
+      </w:r>
+    </w:p>
+    <w:p>
+      <w:pPr>
+        <w:pStyle w:val="BodyText"/>
+        <w:rPr>
+          <w:sz w:val="28"/>
+          <w:szCs w:val="28"/>
+        </w:rPr>
+      </w:pPr>
+      <w:r>
+        <w:rPr>
+          <w:sz w:val="28"/>
+          <w:szCs w:val="28"/>
+        </w:rPr>
+        <w:t xml:space="preserve">                    }</w:t>
+      </w:r>
+    </w:p>
+    <w:p>
+      <w:pPr>
+        <w:pStyle w:val="BodyText"/>
+        <w:rPr>
+          <w:sz w:val="28"/>
+          <w:szCs w:val="28"/>
+        </w:rPr>
+      </w:pPr>
+      <w:r>
+        <w:rPr>
+          <w:sz w:val="28"/>
+          <w:szCs w:val="28"/>
+        </w:rPr>
+        <w:t xml:space="preserve">                    else {</w:t>
+      </w:r>
+    </w:p>
+    <w:p>
+      <w:pPr>
+        <w:pStyle w:val="BodyText"/>
+        <w:rPr>
+          <w:sz w:val="28"/>
+          <w:szCs w:val="28"/>
+        </w:rPr>
+      </w:pPr>
+      <w:r>
+        <w:rPr>
+          <w:sz w:val="28"/>
+          <w:szCs w:val="28"/>
+        </w:rPr>
+        <w:t xml:space="preserve">                        System.out.println("Invalid input. Try again");</w:t>
+      </w:r>
+    </w:p>
+    <w:p>
+      <w:pPr>
+        <w:pStyle w:val="BodyText"/>
+        <w:rPr>
+          <w:sz w:val="28"/>
+          <w:szCs w:val="28"/>
+        </w:rPr>
+      </w:pPr>
+      <w:r>
+        <w:rPr>
+          <w:sz w:val="28"/>
+          <w:szCs w:val="28"/>
+        </w:rPr>
+        <w:t xml:space="preserve">                    }</w:t>
+      </w:r>
+    </w:p>
+    <w:p>
+      <w:pPr>
+        <w:pStyle w:val="BodyText"/>
         <w:rPr>
           <w:sz w:val="28"/>
           <w:szCs w:val="28"/>
@@ -13677,58 +13843,6 @@
     <w:p>
       <w:pPr>
         <w:pStyle w:val="BodyText"/>
-        <w:jc w:val="left"/>
-        <w:rPr>
-          <w:sz w:val="28"/>
-          <w:szCs w:val="28"/>
-        </w:rPr>
-      </w:pPr>
-      <w:r>
-        <w:rPr>
-          <w:sz w:val="28"/>
-          <w:szCs w:val="28"/>
-        </w:rPr>
-        <w:t xml:space="preserve">                else {</w:t>
-      </w:r>
-    </w:p>
-    <w:p>
-      <w:pPr>
-        <w:pStyle w:val="BodyText"/>
-        <w:jc w:val="left"/>
-        <w:rPr>
-          <w:sz w:val="28"/>
-          <w:szCs w:val="28"/>
-        </w:rPr>
-      </w:pPr>
-      <w:r>
-        <w:rPr>
-          <w:sz w:val="28"/>
-          <w:szCs w:val="28"/>
-        </w:rPr>
-        <w:t xml:space="preserve">                    System.out.println("Continuing...");</w:t>
-      </w:r>
-    </w:p>
-    <w:p>
-      <w:pPr>
-        <w:pStyle w:val="BodyText"/>
-        <w:jc w:val="left"/>
-        <w:rPr>
-          <w:sz w:val="28"/>
-          <w:szCs w:val="28"/>
-        </w:rPr>
-      </w:pPr>
-      <w:r>
-        <w:rPr>
-          <w:sz w:val="28"/>
-          <w:szCs w:val="28"/>
-        </w:rPr>
-        <w:t xml:space="preserve">                }</w:t>
-      </w:r>
-    </w:p>
-    <w:p>
-      <w:pPr>
-        <w:pStyle w:val="BodyText"/>
-        <w:jc w:val="left"/>
         <w:rPr>
           <w:sz w:val="28"/>
           <w:szCs w:val="28"/>
@@ -13745,24 +13859,23 @@
     <w:p>
       <w:pPr>
         <w:pStyle w:val="BodyText"/>
-        <w:jc w:val="left"/>
-        <w:rPr>
-          <w:sz w:val="28"/>
-          <w:szCs w:val="28"/>
-        </w:rPr>
-      </w:pPr>
-      <w:r>
-        <w:rPr>
-          <w:sz w:val="28"/>
-          <w:szCs w:val="28"/>
-        </w:rPr>
+        <w:rPr>
+          <w:sz w:val="28"/>
+          <w:szCs w:val="28"/>
+        </w:rPr>
+      </w:pPr>
+      <w:r>
+        <w:rPr>
+          <w:sz w:val="28"/>
+          <w:szCs w:val="28"/>
+        </w:rPr>
+        <w:lastRenderedPageBreak/>
         <w:t xml:space="preserve">            }</w:t>
       </w:r>
     </w:p>
     <w:p>
       <w:pPr>
         <w:pStyle w:val="BodyText"/>
-        <w:jc w:val="left"/>
         <w:rPr>
           <w:sz w:val="28"/>
           <w:szCs w:val="28"/>
@@ -13779,7 +13892,6 @@
     <w:p>
       <w:pPr>
         <w:pStyle w:val="BodyText"/>
-        <w:jc w:val="left"/>
         <w:rPr>
           <w:sz w:val="28"/>
           <w:szCs w:val="28"/>
@@ -13796,7 +13908,6 @@
     <w:p>
       <w:pPr>
         <w:pStyle w:val="BodyText"/>
-        <w:jc w:val="left"/>
         <w:rPr>
           <w:sz w:val="28"/>
           <w:szCs w:val="28"/>
@@ -13809,11 +13920,12 @@
         </w:rPr>
         <w:t xml:space="preserve">                    case 1:</w:t>
       </w:r>
-    </w:p>
-    <w:p>
-      <w:pPr>
-        <w:pStyle w:val="BodyText"/>
-        <w:jc w:val="left"/>
+      <w:bookmarkStart w:id="20" w:name="_GoBack"/>
+      <w:bookmarkEnd w:id="20"/>
+    </w:p>
+    <w:p>
+      <w:pPr>
+        <w:pStyle w:val="BodyText"/>
         <w:rPr>
           <w:sz w:val="28"/>
           <w:szCs w:val="28"/>
@@ -13830,7 +13942,6 @@
     <w:p>
       <w:pPr>
         <w:pStyle w:val="BodyText"/>
-        <w:jc w:val="left"/>
         <w:rPr>
           <w:sz w:val="28"/>
           <w:szCs w:val="28"/>
@@ -13847,7 +13958,6 @@
     <w:p>
       <w:pPr>
         <w:pStyle w:val="BodyText"/>
-        <w:jc w:val="left"/>
         <w:rPr>
           <w:sz w:val="28"/>
           <w:szCs w:val="28"/>
@@ -13864,7 +13974,6 @@
     <w:p>
       <w:pPr>
         <w:pStyle w:val="BodyText"/>
-        <w:jc w:val="left"/>
         <w:rPr>
           <w:sz w:val="28"/>
           <w:szCs w:val="28"/>
@@ -13881,7 +13990,230 @@
     <w:p>
       <w:pPr>
         <w:pStyle w:val="BodyText"/>
-        <w:jc w:val="left"/>
+        <w:rPr>
+          <w:sz w:val="28"/>
+          <w:szCs w:val="28"/>
+        </w:rPr>
+      </w:pPr>
+      <w:r>
+        <w:rPr>
+          <w:sz w:val="28"/>
+          <w:szCs w:val="28"/>
+        </w:rPr>
+        <w:t xml:space="preserve">                    }</w:t>
+      </w:r>
+    </w:p>
+    <w:p>
+      <w:pPr>
+        <w:pStyle w:val="BodyText"/>
+        <w:rPr>
+          <w:sz w:val="28"/>
+          <w:szCs w:val="28"/>
+        </w:rPr>
+      </w:pPr>
+      <w:r>
+        <w:rPr>
+          <w:sz w:val="28"/>
+          <w:szCs w:val="28"/>
+        </w:rPr>
+        <w:t xml:space="preserve">                    break;</w:t>
+      </w:r>
+    </w:p>
+    <w:p>
+      <w:pPr>
+        <w:pStyle w:val="BodyText"/>
+        <w:rPr>
+          <w:sz w:val="28"/>
+          <w:szCs w:val="28"/>
+        </w:rPr>
+      </w:pPr>
+      <w:r>
+        <w:rPr>
+          <w:sz w:val="28"/>
+          <w:szCs w:val="28"/>
+        </w:rPr>
+        <w:t xml:space="preserve">                    case 2:</w:t>
+      </w:r>
+    </w:p>
+    <w:p>
+      <w:pPr>
+        <w:pStyle w:val="BodyText"/>
+        <w:rPr>
+          <w:sz w:val="28"/>
+          <w:szCs w:val="28"/>
+        </w:rPr>
+      </w:pPr>
+      <w:r>
+        <w:rPr>
+          <w:sz w:val="28"/>
+          <w:szCs w:val="28"/>
+        </w:rPr>
+        <w:t xml:space="preserve">                    if (b[i].equals(x)){</w:t>
+      </w:r>
+    </w:p>
+    <w:p>
+      <w:pPr>
+        <w:pStyle w:val="BodyText"/>
+        <w:rPr>
+          <w:sz w:val="28"/>
+          <w:szCs w:val="28"/>
+        </w:rPr>
+      </w:pPr>
+      <w:r>
+        <w:rPr>
+          <w:sz w:val="28"/>
+          <w:szCs w:val="28"/>
+        </w:rPr>
+        <w:t xml:space="preserve">                        System.out.println("Word "+medium_words[i]+" found! "+(--left)+ " left.");</w:t>
+      </w:r>
+    </w:p>
+    <w:p>
+      <w:pPr>
+        <w:pStyle w:val="BodyText"/>
+        <w:rPr>
+          <w:sz w:val="28"/>
+          <w:szCs w:val="28"/>
+        </w:rPr>
+      </w:pPr>
+      <w:r>
+        <w:rPr>
+          <w:sz w:val="28"/>
+          <w:szCs w:val="28"/>
+        </w:rPr>
+        <w:t xml:space="preserve">                        b[i]="";</w:t>
+      </w:r>
+    </w:p>
+    <w:p>
+      <w:pPr>
+        <w:pStyle w:val="BodyText"/>
+        <w:rPr>
+          <w:sz w:val="28"/>
+          <w:szCs w:val="28"/>
+        </w:rPr>
+      </w:pPr>
+      <w:r>
+        <w:rPr>
+          <w:sz w:val="28"/>
+          <w:szCs w:val="28"/>
+        </w:rPr>
+        <w:t xml:space="preserve">                        correct = true;</w:t>
+      </w:r>
+    </w:p>
+    <w:p>
+      <w:pPr>
+        <w:pStyle w:val="BodyText"/>
+        <w:rPr>
+          <w:sz w:val="28"/>
+          <w:szCs w:val="28"/>
+        </w:rPr>
+      </w:pPr>
+      <w:r>
+        <w:rPr>
+          <w:sz w:val="28"/>
+          <w:szCs w:val="28"/>
+        </w:rPr>
+        <w:t xml:space="preserve">                    }</w:t>
+      </w:r>
+    </w:p>
+    <w:p>
+      <w:pPr>
+        <w:pStyle w:val="BodyText"/>
+        <w:rPr>
+          <w:sz w:val="28"/>
+          <w:szCs w:val="28"/>
+        </w:rPr>
+      </w:pPr>
+      <w:r>
+        <w:rPr>
+          <w:sz w:val="28"/>
+          <w:szCs w:val="28"/>
+        </w:rPr>
+        <w:t xml:space="preserve">                    break;</w:t>
+      </w:r>
+    </w:p>
+    <w:p>
+      <w:pPr>
+        <w:pStyle w:val="BodyText"/>
+        <w:rPr>
+          <w:sz w:val="28"/>
+          <w:szCs w:val="28"/>
+        </w:rPr>
+      </w:pPr>
+      <w:r>
+        <w:rPr>
+          <w:sz w:val="28"/>
+          <w:szCs w:val="28"/>
+        </w:rPr>
+        <w:t xml:space="preserve">                    case 11:</w:t>
+      </w:r>
+    </w:p>
+    <w:p>
+      <w:pPr>
+        <w:pStyle w:val="BodyText"/>
+        <w:rPr>
+          <w:sz w:val="28"/>
+          <w:szCs w:val="28"/>
+        </w:rPr>
+      </w:pPr>
+      <w:r>
+        <w:rPr>
+          <w:sz w:val="28"/>
+          <w:szCs w:val="28"/>
+        </w:rPr>
+        <w:t xml:space="preserve">                    if (words3_answers[i].equals(x)){</w:t>
+      </w:r>
+    </w:p>
+    <w:p>
+      <w:pPr>
+        <w:pStyle w:val="BodyText"/>
+        <w:rPr>
+          <w:sz w:val="28"/>
+          <w:szCs w:val="28"/>
+        </w:rPr>
+      </w:pPr>
+      <w:r>
+        <w:rPr>
+          <w:sz w:val="28"/>
+          <w:szCs w:val="28"/>
+        </w:rPr>
+        <w:t xml:space="preserve">                        System.out.println("Word "+words3[i]+" found! "+(--left)+ " left.");</w:t>
+      </w:r>
+    </w:p>
+    <w:p>
+      <w:pPr>
+        <w:pStyle w:val="BodyText"/>
+        <w:rPr>
+          <w:sz w:val="28"/>
+          <w:szCs w:val="28"/>
+        </w:rPr>
+      </w:pPr>
+      <w:r>
+        <w:rPr>
+          <w:sz w:val="28"/>
+          <w:szCs w:val="28"/>
+        </w:rPr>
+        <w:t xml:space="preserve">                        words3_answers[i]="";</w:t>
+      </w:r>
+    </w:p>
+    <w:p>
+      <w:pPr>
+        <w:pStyle w:val="BodyText"/>
+        <w:rPr>
+          <w:sz w:val="28"/>
+          <w:szCs w:val="28"/>
+        </w:rPr>
+      </w:pPr>
+      <w:r>
+        <w:rPr>
+          <w:sz w:val="28"/>
+          <w:szCs w:val="28"/>
+        </w:rPr>
+        <w:t xml:space="preserve">                        correct = true;</w:t>
+      </w:r>
+    </w:p>
+    <w:p>
+      <w:pPr>
+        <w:pStyle w:val="BodyText"/>
         <w:rPr>
           <w:sz w:val="28"/>
           <w:szCs w:val="28"/>
@@ -13899,7 +14231,6 @@
     <w:p>
       <w:pPr>
         <w:pStyle w:val="BodyText"/>
-        <w:jc w:val="left"/>
         <w:rPr>
           <w:sz w:val="28"/>
           <w:szCs w:val="28"/>
@@ -13916,75 +14247,70 @@
     <w:p>
       <w:pPr>
         <w:pStyle w:val="BodyText"/>
-        <w:jc w:val="left"/>
-        <w:rPr>
-          <w:sz w:val="28"/>
-          <w:szCs w:val="28"/>
-        </w:rPr>
-      </w:pPr>
-      <w:r>
-        <w:rPr>
-          <w:sz w:val="28"/>
-          <w:szCs w:val="28"/>
-        </w:rPr>
-        <w:t xml:space="preserve">                    case 2:</w:t>
-      </w:r>
-    </w:p>
-    <w:p>
-      <w:pPr>
-        <w:pStyle w:val="BodyText"/>
-        <w:jc w:val="left"/>
-        <w:rPr>
-          <w:sz w:val="28"/>
-          <w:szCs w:val="28"/>
-        </w:rPr>
-      </w:pPr>
-      <w:r>
-        <w:rPr>
-          <w:sz w:val="28"/>
-          <w:szCs w:val="28"/>
-        </w:rPr>
-        <w:t xml:space="preserve">                    if (b[i].equals(x)){</w:t>
-      </w:r>
-    </w:p>
-    <w:p>
-      <w:pPr>
-        <w:pStyle w:val="BodyText"/>
-        <w:jc w:val="left"/>
-        <w:rPr>
-          <w:sz w:val="28"/>
-          <w:szCs w:val="28"/>
-        </w:rPr>
-      </w:pPr>
-      <w:r>
-        <w:rPr>
-          <w:sz w:val="28"/>
-          <w:szCs w:val="28"/>
-        </w:rPr>
-        <w:t xml:space="preserve">                        System.out.println("Word "+medium_words[i]+" found! "+(--left)+ " left.");</w:t>
-      </w:r>
-    </w:p>
-    <w:p>
-      <w:pPr>
-        <w:pStyle w:val="BodyText"/>
-        <w:jc w:val="left"/>
-        <w:rPr>
-          <w:sz w:val="28"/>
-          <w:szCs w:val="28"/>
-        </w:rPr>
-      </w:pPr>
-      <w:r>
-        <w:rPr>
-          <w:sz w:val="28"/>
-          <w:szCs w:val="28"/>
-        </w:rPr>
-        <w:t xml:space="preserve">                        b[i]="";</w:t>
-      </w:r>
-    </w:p>
-    <w:p>
-      <w:pPr>
-        <w:pStyle w:val="BodyText"/>
-        <w:jc w:val="left"/>
+        <w:rPr>
+          <w:sz w:val="28"/>
+          <w:szCs w:val="28"/>
+        </w:rPr>
+      </w:pPr>
+      <w:r>
+        <w:rPr>
+          <w:sz w:val="28"/>
+          <w:szCs w:val="28"/>
+        </w:rPr>
+        <w:t xml:space="preserve">                    case 12:</w:t>
+      </w:r>
+    </w:p>
+    <w:p>
+      <w:pPr>
+        <w:pStyle w:val="BodyText"/>
+        <w:rPr>
+          <w:sz w:val="28"/>
+          <w:szCs w:val="28"/>
+        </w:rPr>
+      </w:pPr>
+      <w:r>
+        <w:rPr>
+          <w:sz w:val="28"/>
+          <w:szCs w:val="28"/>
+        </w:rPr>
+        <w:t xml:space="preserve">                    if (words4_answers[i].equals(x)){</w:t>
+      </w:r>
+    </w:p>
+    <w:p>
+      <w:pPr>
+        <w:pStyle w:val="BodyText"/>
+        <w:rPr>
+          <w:sz w:val="28"/>
+          <w:szCs w:val="28"/>
+        </w:rPr>
+      </w:pPr>
+      <w:r>
+        <w:rPr>
+          <w:sz w:val="28"/>
+          <w:szCs w:val="28"/>
+        </w:rPr>
+        <w:t xml:space="preserve">                        System.out.println("Word "+words4[i]+" found! "+(--left)+ " left.");</w:t>
+      </w:r>
+    </w:p>
+    <w:p>
+      <w:pPr>
+        <w:pStyle w:val="BodyText"/>
+        <w:rPr>
+          <w:sz w:val="28"/>
+          <w:szCs w:val="28"/>
+        </w:rPr>
+      </w:pPr>
+      <w:r>
+        <w:rPr>
+          <w:sz w:val="28"/>
+          <w:szCs w:val="28"/>
+        </w:rPr>
+        <w:t xml:space="preserve">                        words4_answers[i]="";</w:t>
+      </w:r>
+    </w:p>
+    <w:p>
+      <w:pPr>
+        <w:pStyle w:val="BodyText"/>
         <w:rPr>
           <w:sz w:val="28"/>
           <w:szCs w:val="28"/>
@@ -14001,7 +14327,6 @@
     <w:p>
       <w:pPr>
         <w:pStyle w:val="BodyText"/>
-        <w:jc w:val="left"/>
         <w:rPr>
           <w:sz w:val="28"/>
           <w:szCs w:val="28"/>
@@ -14018,7 +14343,6 @@
     <w:p>
       <w:pPr>
         <w:pStyle w:val="BodyText"/>
-        <w:jc w:val="left"/>
         <w:rPr>
           <w:sz w:val="28"/>
           <w:szCs w:val="28"/>
@@ -14035,228 +14359,214 @@
     <w:p>
       <w:pPr>
         <w:pStyle w:val="BodyText"/>
-        <w:jc w:val="left"/>
-        <w:rPr>
-          <w:sz w:val="28"/>
-          <w:szCs w:val="28"/>
-        </w:rPr>
-      </w:pPr>
-      <w:r>
-        <w:rPr>
-          <w:sz w:val="28"/>
-          <w:szCs w:val="28"/>
-        </w:rPr>
-        <w:t xml:space="preserve">                    case 11:</w:t>
-      </w:r>
-    </w:p>
-    <w:p>
-      <w:pPr>
-        <w:pStyle w:val="BodyText"/>
-        <w:jc w:val="left"/>
-        <w:rPr>
-          <w:sz w:val="28"/>
-          <w:szCs w:val="28"/>
-        </w:rPr>
-      </w:pPr>
-      <w:r>
-        <w:rPr>
-          <w:sz w:val="28"/>
-          <w:szCs w:val="28"/>
-        </w:rPr>
-        <w:t xml:space="preserve">                    if (words3_answers[i].equals(x)){</w:t>
-      </w:r>
-    </w:p>
-    <w:p>
-      <w:pPr>
-        <w:pStyle w:val="BodyText"/>
-        <w:jc w:val="left"/>
-        <w:rPr>
-          <w:sz w:val="28"/>
-          <w:szCs w:val="28"/>
-        </w:rPr>
-      </w:pPr>
-      <w:r>
-        <w:rPr>
-          <w:sz w:val="28"/>
-          <w:szCs w:val="28"/>
-        </w:rPr>
-        <w:t xml:space="preserve">                        System.out.println("Word "+words3[i]+" found! "+(--left)+ " left.");</w:t>
-      </w:r>
-    </w:p>
-    <w:p>
-      <w:pPr>
-        <w:pStyle w:val="BodyText"/>
-        <w:jc w:val="left"/>
-        <w:rPr>
-          <w:sz w:val="28"/>
-          <w:szCs w:val="28"/>
-        </w:rPr>
-      </w:pPr>
-      <w:r>
-        <w:rPr>
-          <w:sz w:val="28"/>
-          <w:szCs w:val="28"/>
-        </w:rPr>
-        <w:t xml:space="preserve">                        words3_answers[i]="";</w:t>
-      </w:r>
-    </w:p>
-    <w:p>
-      <w:pPr>
-        <w:pStyle w:val="BodyText"/>
-        <w:jc w:val="left"/>
-        <w:rPr>
-          <w:sz w:val="28"/>
-          <w:szCs w:val="28"/>
-        </w:rPr>
-      </w:pPr>
-      <w:r>
-        <w:rPr>
-          <w:sz w:val="28"/>
-          <w:szCs w:val="28"/>
-        </w:rPr>
-        <w:t xml:space="preserve">                        correct = true;</w:t>
-      </w:r>
-    </w:p>
-    <w:p>
-      <w:pPr>
-        <w:pStyle w:val="BodyText"/>
-        <w:jc w:val="left"/>
-        <w:rPr>
-          <w:sz w:val="28"/>
-          <w:szCs w:val="28"/>
-        </w:rPr>
-      </w:pPr>
-      <w:r>
-        <w:rPr>
-          <w:sz w:val="28"/>
-          <w:szCs w:val="28"/>
-        </w:rPr>
-        <w:t xml:space="preserve">                    }</w:t>
-      </w:r>
-    </w:p>
-    <w:p>
-      <w:pPr>
-        <w:pStyle w:val="BodyText"/>
-        <w:jc w:val="left"/>
-        <w:rPr>
-          <w:sz w:val="28"/>
-          <w:szCs w:val="28"/>
-        </w:rPr>
-      </w:pPr>
-      <w:r>
-        <w:rPr>
-          <w:sz w:val="28"/>
-          <w:szCs w:val="28"/>
-        </w:rPr>
-        <w:t xml:space="preserve">                    break;</w:t>
-      </w:r>
-    </w:p>
-    <w:p>
-      <w:pPr>
-        <w:pStyle w:val="BodyText"/>
-        <w:jc w:val="left"/>
-        <w:rPr>
-          <w:sz w:val="28"/>
-          <w:szCs w:val="28"/>
-        </w:rPr>
-      </w:pPr>
-      <w:r>
-        <w:rPr>
-          <w:sz w:val="28"/>
-          <w:szCs w:val="28"/>
-        </w:rPr>
-        <w:t xml:space="preserve">                    case 12:</w:t>
-      </w:r>
-    </w:p>
-    <w:p>
-      <w:pPr>
-        <w:pStyle w:val="BodyText"/>
-        <w:jc w:val="left"/>
-        <w:rPr>
-          <w:sz w:val="28"/>
-          <w:szCs w:val="28"/>
-        </w:rPr>
-      </w:pPr>
-      <w:r>
-        <w:rPr>
-          <w:sz w:val="28"/>
-          <w:szCs w:val="28"/>
-        </w:rPr>
-        <w:t xml:space="preserve">                    if (words4_answers[i].equals(x)){</w:t>
-      </w:r>
-    </w:p>
-    <w:p>
-      <w:pPr>
-        <w:pStyle w:val="BodyText"/>
-        <w:jc w:val="left"/>
-        <w:rPr>
-          <w:sz w:val="28"/>
-          <w:szCs w:val="28"/>
-        </w:rPr>
-      </w:pPr>
-      <w:r>
-        <w:rPr>
-          <w:sz w:val="28"/>
-          <w:szCs w:val="28"/>
-        </w:rPr>
-        <w:t xml:space="preserve">                        System.out.println("Word "+words4[i]+" found! "+(--left)+ " left.");</w:t>
-      </w:r>
-    </w:p>
-    <w:p>
-      <w:pPr>
-        <w:pStyle w:val="BodyText"/>
-        <w:jc w:val="left"/>
-        <w:rPr>
-          <w:sz w:val="28"/>
-          <w:szCs w:val="28"/>
-        </w:rPr>
-      </w:pPr>
-      <w:r>
-        <w:rPr>
-          <w:sz w:val="28"/>
-          <w:szCs w:val="28"/>
-        </w:rPr>
-        <w:t xml:space="preserve">                        words4_answers[i]="";</w:t>
-      </w:r>
-    </w:p>
-    <w:p>
-      <w:pPr>
-        <w:pStyle w:val="BodyText"/>
-        <w:jc w:val="left"/>
-        <w:rPr>
-          <w:sz w:val="28"/>
-          <w:szCs w:val="28"/>
-        </w:rPr>
-      </w:pPr>
-      <w:r>
-        <w:rPr>
-          <w:sz w:val="28"/>
-          <w:szCs w:val="28"/>
-        </w:rPr>
-        <w:t xml:space="preserve">                        correct = true;</w:t>
-      </w:r>
-    </w:p>
-    <w:p>
-      <w:pPr>
-        <w:pStyle w:val="BodyText"/>
-        <w:jc w:val="left"/>
-        <w:rPr>
-          <w:sz w:val="28"/>
-          <w:szCs w:val="28"/>
-        </w:rPr>
-      </w:pPr>
-      <w:r>
-        <w:rPr>
-          <w:sz w:val="28"/>
-          <w:szCs w:val="28"/>
-        </w:rPr>
-        <w:t xml:space="preserve">                    }</w:t>
-      </w:r>
-    </w:p>
-    <w:p>
-      <w:pPr>
-        <w:pStyle w:val="BodyText"/>
-        <w:jc w:val="left"/>
+        <w:rPr>
+          <w:sz w:val="28"/>
+          <w:szCs w:val="28"/>
+        </w:rPr>
+      </w:pPr>
+      <w:r>
+        <w:rPr>
+          <w:sz w:val="28"/>
+          <w:szCs w:val="28"/>
+        </w:rPr>
+        <w:t xml:space="preserve">                }</w:t>
+      </w:r>
+    </w:p>
+    <w:p>
+      <w:pPr>
+        <w:pStyle w:val="BodyText"/>
+        <w:rPr>
+          <w:sz w:val="28"/>
+          <w:szCs w:val="28"/>
+        </w:rPr>
+      </w:pPr>
+      <w:r>
+        <w:rPr>
+          <w:sz w:val="28"/>
+          <w:szCs w:val="28"/>
+        </w:rPr>
+        <w:t xml:space="preserve">            }</w:t>
+      </w:r>
+    </w:p>
+    <w:p>
+      <w:pPr>
+        <w:pStyle w:val="BodyText"/>
+        <w:rPr>
+          <w:sz w:val="28"/>
+          <w:szCs w:val="28"/>
+        </w:rPr>
+      </w:pPr>
+      <w:r>
+        <w:rPr>
+          <w:sz w:val="28"/>
+          <w:szCs w:val="28"/>
+        </w:rPr>
+        <w:t xml:space="preserve">            if (correct==false){</w:t>
+      </w:r>
+    </w:p>
+    <w:p>
+      <w:pPr>
+        <w:pStyle w:val="BodyText"/>
+        <w:rPr>
+          <w:sz w:val="28"/>
+          <w:szCs w:val="28"/>
+        </w:rPr>
+      </w:pPr>
+      <w:r>
+        <w:rPr>
+          <w:sz w:val="28"/>
+          <w:szCs w:val="28"/>
+        </w:rPr>
+        <w:t xml:space="preserve">                System.out.println("Wrong entry, try again.");</w:t>
+      </w:r>
+    </w:p>
+    <w:p>
+      <w:pPr>
+        <w:pStyle w:val="BodyText"/>
+        <w:rPr>
+          <w:sz w:val="28"/>
+          <w:szCs w:val="28"/>
+        </w:rPr>
+      </w:pPr>
+      <w:r>
+        <w:rPr>
+          <w:sz w:val="28"/>
+          <w:szCs w:val="28"/>
+        </w:rPr>
+        <w:t xml:space="preserve">            }</w:t>
+      </w:r>
+    </w:p>
+    <w:p>
+      <w:pPr>
+        <w:pStyle w:val="BodyText"/>
+        <w:rPr>
+          <w:sz w:val="28"/>
+          <w:szCs w:val="28"/>
+        </w:rPr>
+      </w:pPr>
+      <w:r>
+        <w:rPr>
+          <w:sz w:val="28"/>
+          <w:szCs w:val="28"/>
+        </w:rPr>
+        <w:t xml:space="preserve">            else {</w:t>
+      </w:r>
+    </w:p>
+    <w:p>
+      <w:pPr>
+        <w:pStyle w:val="BodyText"/>
+        <w:rPr>
+          <w:sz w:val="28"/>
+          <w:szCs w:val="28"/>
+        </w:rPr>
+      </w:pPr>
+      <w:r>
+        <w:rPr>
+          <w:sz w:val="28"/>
+          <w:szCs w:val="28"/>
+        </w:rPr>
+        <w:t xml:space="preserve">                correct = false;</w:t>
+      </w:r>
+    </w:p>
+    <w:p>
+      <w:pPr>
+        <w:pStyle w:val="BodyText"/>
+        <w:rPr>
+          <w:sz w:val="28"/>
+          <w:szCs w:val="28"/>
+        </w:rPr>
+      </w:pPr>
+      <w:r>
+        <w:rPr>
+          <w:sz w:val="28"/>
+          <w:szCs w:val="28"/>
+        </w:rPr>
+        <w:t xml:space="preserve">            }</w:t>
+      </w:r>
+    </w:p>
+    <w:p>
+      <w:pPr>
+        <w:pStyle w:val="BodyText"/>
+        <w:rPr>
+          <w:sz w:val="28"/>
+          <w:szCs w:val="28"/>
+        </w:rPr>
+      </w:pPr>
+      <w:r>
+        <w:rPr>
+          <w:sz w:val="28"/>
+          <w:szCs w:val="28"/>
+        </w:rPr>
+        <w:t xml:space="preserve">        }</w:t>
+      </w:r>
+    </w:p>
+    <w:p>
+      <w:pPr>
+        <w:pStyle w:val="BodyText"/>
+        <w:rPr>
+          <w:sz w:val="28"/>
+          <w:szCs w:val="28"/>
+        </w:rPr>
+      </w:pPr>
+      <w:r>
+        <w:rPr>
+          <w:sz w:val="28"/>
+          <w:szCs w:val="28"/>
+        </w:rPr>
+        <w:t xml:space="preserve">        long Time = (System.currentTimeMillis() - startTime)/1000;</w:t>
+      </w:r>
+    </w:p>
+    <w:p>
+      <w:pPr>
+        <w:pStyle w:val="BodyText"/>
+        <w:rPr>
+          <w:sz w:val="28"/>
+          <w:szCs w:val="28"/>
+        </w:rPr>
+      </w:pPr>
+      <w:r>
+        <w:rPr>
+          <w:sz w:val="28"/>
+          <w:szCs w:val="28"/>
+        </w:rPr>
+        <w:t xml:space="preserve">        if (quitter==false){</w:t>
+      </w:r>
+    </w:p>
+    <w:p>
+      <w:pPr>
+        <w:pStyle w:val="BodyText"/>
+        <w:rPr>
+          <w:sz w:val="28"/>
+          <w:szCs w:val="28"/>
+        </w:rPr>
+      </w:pPr>
+      <w:r>
+        <w:rPr>
+          <w:sz w:val="28"/>
+          <w:szCs w:val="28"/>
+        </w:rPr>
+        <w:t xml:space="preserve">            System.out.println("Congratulations! You have completed this puzzle in " +Time + " s. ! Play another one");</w:t>
+      </w:r>
+    </w:p>
+    <w:p>
+      <w:pPr>
+        <w:pStyle w:val="BodyText"/>
+        <w:rPr>
+          <w:sz w:val="28"/>
+          <w:szCs w:val="28"/>
+        </w:rPr>
+      </w:pPr>
+      <w:r>
+        <w:rPr>
+          <w:sz w:val="28"/>
+          <w:szCs w:val="28"/>
+        </w:rPr>
+        <w:t xml:space="preserve">        }</w:t>
+      </w:r>
+    </w:p>
+    <w:p>
+      <w:pPr>
+        <w:pStyle w:val="BodyText"/>
         <w:rPr>
           <w:sz w:val="28"/>
           <w:szCs w:val="28"/>
@@ -14268,251 +14578,12 @@
           <w:szCs w:val="28"/>
         </w:rPr>
         <w:lastRenderedPageBreak/>
-        <w:t xml:space="preserve">                    break;</w:t>
-      </w:r>
-    </w:p>
-    <w:p>
-      <w:pPr>
-        <w:pStyle w:val="BodyText"/>
-        <w:jc w:val="left"/>
-        <w:rPr>
-          <w:sz w:val="28"/>
-          <w:szCs w:val="28"/>
-        </w:rPr>
-      </w:pPr>
-      <w:r>
-        <w:rPr>
-          <w:sz w:val="28"/>
-          <w:szCs w:val="28"/>
-        </w:rPr>
-        <w:t xml:space="preserve">                }</w:t>
-      </w:r>
-    </w:p>
-    <w:p>
-      <w:pPr>
-        <w:pStyle w:val="BodyText"/>
-        <w:jc w:val="left"/>
-        <w:rPr>
-          <w:sz w:val="28"/>
-          <w:szCs w:val="28"/>
-        </w:rPr>
-      </w:pPr>
-      <w:r>
-        <w:rPr>
-          <w:sz w:val="28"/>
-          <w:szCs w:val="28"/>
-        </w:rPr>
-        <w:t xml:space="preserve">            }</w:t>
-      </w:r>
-    </w:p>
-    <w:p>
-      <w:pPr>
-        <w:pStyle w:val="BodyText"/>
-        <w:jc w:val="left"/>
-        <w:rPr>
-          <w:sz w:val="28"/>
-          <w:szCs w:val="28"/>
-        </w:rPr>
-      </w:pPr>
-      <w:r>
-        <w:rPr>
-          <w:sz w:val="28"/>
-          <w:szCs w:val="28"/>
-        </w:rPr>
-        <w:t xml:space="preserve">            if (correct==false){</w:t>
-      </w:r>
-    </w:p>
-    <w:p>
-      <w:pPr>
-        <w:pStyle w:val="BodyText"/>
-        <w:jc w:val="left"/>
-        <w:rPr>
-          <w:sz w:val="28"/>
-          <w:szCs w:val="28"/>
-        </w:rPr>
-      </w:pPr>
-      <w:r>
-        <w:rPr>
-          <w:sz w:val="28"/>
-          <w:szCs w:val="28"/>
-        </w:rPr>
-        <w:t xml:space="preserve">                System.out.println("Wrong entry, try again.");</w:t>
-      </w:r>
-    </w:p>
-    <w:p>
-      <w:pPr>
-        <w:pStyle w:val="BodyText"/>
-        <w:jc w:val="left"/>
-        <w:rPr>
-          <w:sz w:val="28"/>
-          <w:szCs w:val="28"/>
-        </w:rPr>
-      </w:pPr>
-      <w:r>
-        <w:rPr>
-          <w:sz w:val="28"/>
-          <w:szCs w:val="28"/>
-        </w:rPr>
-        <w:t xml:space="preserve">            }</w:t>
-      </w:r>
-    </w:p>
-    <w:p>
-      <w:pPr>
-        <w:pStyle w:val="BodyText"/>
-        <w:jc w:val="left"/>
-        <w:rPr>
-          <w:sz w:val="28"/>
-          <w:szCs w:val="28"/>
-        </w:rPr>
-      </w:pPr>
-      <w:r>
-        <w:rPr>
-          <w:sz w:val="28"/>
-          <w:szCs w:val="28"/>
-        </w:rPr>
-        <w:t xml:space="preserve">            else {</w:t>
-      </w:r>
-    </w:p>
-    <w:p>
-      <w:pPr>
-        <w:pStyle w:val="BodyText"/>
-        <w:jc w:val="left"/>
-        <w:rPr>
-          <w:sz w:val="28"/>
-          <w:szCs w:val="28"/>
-        </w:rPr>
-      </w:pPr>
-      <w:r>
-        <w:rPr>
-          <w:sz w:val="28"/>
-          <w:szCs w:val="28"/>
-        </w:rPr>
-        <w:t xml:space="preserve">                correct = false;</w:t>
-      </w:r>
-    </w:p>
-    <w:p>
-      <w:pPr>
-        <w:pStyle w:val="BodyText"/>
-        <w:jc w:val="left"/>
-        <w:rPr>
-          <w:sz w:val="28"/>
-          <w:szCs w:val="28"/>
-        </w:rPr>
-      </w:pPr>
-      <w:r>
-        <w:rPr>
-          <w:sz w:val="28"/>
-          <w:szCs w:val="28"/>
-        </w:rPr>
-        <w:t xml:space="preserve">            }</w:t>
-      </w:r>
-    </w:p>
-    <w:p>
-      <w:pPr>
-        <w:pStyle w:val="BodyText"/>
-        <w:jc w:val="left"/>
-        <w:rPr>
-          <w:sz w:val="28"/>
-          <w:szCs w:val="28"/>
-        </w:rPr>
-      </w:pPr>
-      <w:r>
-        <w:rPr>
-          <w:sz w:val="28"/>
-          <w:szCs w:val="28"/>
-        </w:rPr>
-        <w:t xml:space="preserve">        }</w:t>
-      </w:r>
-    </w:p>
-    <w:p>
-      <w:pPr>
-        <w:pStyle w:val="BodyText"/>
-        <w:jc w:val="left"/>
-        <w:rPr>
-          <w:sz w:val="28"/>
-          <w:szCs w:val="28"/>
-        </w:rPr>
-      </w:pPr>
-      <w:r>
-        <w:rPr>
-          <w:sz w:val="28"/>
-          <w:szCs w:val="28"/>
-        </w:rPr>
-        <w:t xml:space="preserve">        long Time = (System.currentTimeMillis() - startTime)/1000;</w:t>
-      </w:r>
-    </w:p>
-    <w:p>
-      <w:pPr>
-        <w:pStyle w:val="BodyText"/>
-        <w:jc w:val="left"/>
-        <w:rPr>
-          <w:sz w:val="28"/>
-          <w:szCs w:val="28"/>
-        </w:rPr>
-      </w:pPr>
-      <w:r>
-        <w:rPr>
-          <w:sz w:val="28"/>
-          <w:szCs w:val="28"/>
-        </w:rPr>
-        <w:t xml:space="preserve">        if (quitter==false){</w:t>
-      </w:r>
-    </w:p>
-    <w:p>
-      <w:pPr>
-        <w:pStyle w:val="BodyText"/>
-        <w:jc w:val="left"/>
-        <w:rPr>
-          <w:sz w:val="28"/>
-          <w:szCs w:val="28"/>
-        </w:rPr>
-      </w:pPr>
-      <w:r>
-        <w:rPr>
-          <w:sz w:val="28"/>
-          <w:szCs w:val="28"/>
-        </w:rPr>
-        <w:t xml:space="preserve">            System.out.println("Congratulations! You have completed this puzzle in " +Time + " s. ! Play another one");</w:t>
-      </w:r>
-    </w:p>
-    <w:p>
-      <w:pPr>
-        <w:pStyle w:val="BodyText"/>
-        <w:jc w:val="left"/>
-        <w:rPr>
-          <w:sz w:val="28"/>
-          <w:szCs w:val="28"/>
-        </w:rPr>
-      </w:pPr>
-      <w:r>
-        <w:rPr>
-          <w:sz w:val="28"/>
-          <w:szCs w:val="28"/>
-        </w:rPr>
-        <w:t xml:space="preserve">        }</w:t>
-      </w:r>
-    </w:p>
-    <w:p>
-      <w:pPr>
-        <w:pStyle w:val="BodyText"/>
-        <w:jc w:val="left"/>
-        <w:rPr>
-          <w:sz w:val="28"/>
-          <w:szCs w:val="28"/>
-        </w:rPr>
-      </w:pPr>
-      <w:r>
-        <w:rPr>
-          <w:sz w:val="28"/>
-          <w:szCs w:val="28"/>
-        </w:rPr>
         <w:t xml:space="preserve">        System.out.println();</w:t>
       </w:r>
     </w:p>
     <w:p>
       <w:pPr>
         <w:pStyle w:val="BodyText"/>
-        <w:jc w:val="left"/>
         <w:rPr>
           <w:sz w:val="28"/>
           <w:szCs w:val="28"/>
@@ -14529,17 +14600,15 @@
     <w:p>
       <w:pPr>
         <w:pStyle w:val="BodyText"/>
-        <w:jc w:val="left"/>
-        <w:rPr>
-          <w:sz w:val="28"/>
-          <w:szCs w:val="28"/>
-        </w:rPr>
-      </w:pPr>
-    </w:p>
-    <w:p>
-      <w:pPr>
-        <w:pStyle w:val="BodyText"/>
-        <w:jc w:val="left"/>
+        <w:rPr>
+          <w:sz w:val="28"/>
+          <w:szCs w:val="28"/>
+        </w:rPr>
+      </w:pPr>
+    </w:p>
+    <w:p>
+      <w:pPr>
+        <w:pStyle w:val="BodyText"/>
         <w:rPr>
           <w:sz w:val="28"/>
           <w:szCs w:val="28"/>
@@ -14574,10 +14643,90 @@
       <w:pPr>
         <w:pStyle w:val="BodyText"/>
         <w:jc w:val="left"/>
-        <w:rPr>
-          <w:sz w:val="28"/>
-          <w:szCs w:val="28"/>
-        </w:rPr>
+      </w:pPr>
+    </w:p>
+    <w:p>
+      <w:pPr>
+        <w:pStyle w:val="BodyText"/>
+        <w:jc w:val="left"/>
+      </w:pPr>
+    </w:p>
+    <w:p>
+      <w:pPr>
+        <w:pStyle w:val="BodyText"/>
+        <w:jc w:val="left"/>
+      </w:pPr>
+    </w:p>
+    <w:p>
+      <w:pPr>
+        <w:pStyle w:val="BodyText"/>
+        <w:jc w:val="left"/>
+      </w:pPr>
+    </w:p>
+    <w:p>
+      <w:pPr>
+        <w:pStyle w:val="BodyText"/>
+        <w:jc w:val="left"/>
+      </w:pPr>
+    </w:p>
+    <w:p>
+      <w:pPr>
+        <w:pStyle w:val="BodyText"/>
+        <w:jc w:val="left"/>
+      </w:pPr>
+    </w:p>
+    <w:p>
+      <w:pPr>
+        <w:pStyle w:val="BodyText"/>
+        <w:jc w:val="left"/>
+      </w:pPr>
+    </w:p>
+    <w:p>
+      <w:pPr>
+        <w:pStyle w:val="BodyText"/>
+        <w:jc w:val="left"/>
+      </w:pPr>
+    </w:p>
+    <w:p>
+      <w:pPr>
+        <w:pStyle w:val="BodyText"/>
+        <w:jc w:val="left"/>
+      </w:pPr>
+    </w:p>
+    <w:p>
+      <w:pPr>
+        <w:pStyle w:val="BodyText"/>
+        <w:jc w:val="left"/>
+      </w:pPr>
+    </w:p>
+    <w:p>
+      <w:pPr>
+        <w:pStyle w:val="BodyText"/>
+        <w:jc w:val="left"/>
+      </w:pPr>
+    </w:p>
+    <w:p>
+      <w:pPr>
+        <w:pStyle w:val="BodyText"/>
+        <w:jc w:val="left"/>
+      </w:pPr>
+    </w:p>
+    <w:p>
+      <w:pPr>
+        <w:pStyle w:val="BodyText"/>
+        <w:jc w:val="left"/>
+      </w:pPr>
+    </w:p>
+    <w:p>
+      <w:pPr>
+        <w:pStyle w:val="BodyText"/>
+        <w:jc w:val="left"/>
+      </w:pPr>
+    </w:p>
+    <w:p>
+      <w:pPr>
+        <w:pStyle w:val="BodyText"/>
+        <w:jc w:val="left"/>
       </w:pPr>
     </w:p>
     <w:p>
@@ -14696,9 +14845,9 @@
       </w:pPr>
     </w:p>
     <w:sectPr>
-      <w:headerReference w:type="even" r:id="rId17"/>
-      <w:headerReference w:type="default" r:id="rId18"/>
-      <w:headerReference w:type="first" r:id="rId19"/>
+      <w:headerReference w:type="even" r:id="rId16"/>
+      <w:headerReference w:type="default" r:id="rId17"/>
+      <w:headerReference w:type="first" r:id="rId18"/>
       <w:type w:val="continuous"/>
       <w:pgSz w:w="12240" w:h="15840" w:code="1"/>
       <w:pgMar w:top="1440" w:right="1800" w:bottom="1440" w:left="1800" w:header="720" w:footer="965" w:gutter="0"/>
@@ -14717,7 +14866,7 @@
 </file>
 
 <file path=word/endnotes.xml><?xml version="1.0" encoding="utf-8"?>
-<w:endnotes xmlns:wpc="http://schemas.microsoft.com/office/word/2010/wordprocessingCanvas" xmlns:mc="http://schemas.openxmlformats.org/markup-compatibility/2006" xmlns:o="urn:schemas-microsoft-com:office:office" xmlns:r="http://schemas.openxmlformats.org/officeDocument/2006/relationships" xmlns:m="http://schemas.openxmlformats.org/officeDocument/2006/math" xmlns:v="urn:schemas-microsoft-com:vml" xmlns:wp14="http://schemas.microsoft.com/office/word/2010/wordprocessingDrawing" xmlns:wp="http://schemas.openxmlformats.org/drawingml/2006/wordprocessingDrawing" xmlns:w10="urn:schemas-microsoft-com:office:word" xmlns:w="http://schemas.openxmlformats.org/wordprocessingml/2006/main" xmlns:w14="http://schemas.microsoft.com/office/word/2010/wordml" xmlns:wpg="http://schemas.microsoft.com/office/word/2010/wordprocessingGroup" xmlns:wpi="http://schemas.microsoft.com/office/word/2010/wordprocessingInk" xmlns:wne="http://schemas.microsoft.com/office/word/2006/wordml" xmlns:wps="http://schemas.microsoft.com/office/word/2010/wordprocessingShape" mc:Ignorable="w14 wp14">
+<w:endnotes xmlns:wpc="http://schemas.microsoft.com/office/word/2010/wordprocessingCanvas" xmlns:cx="http://schemas.microsoft.com/office/drawing/2014/chartex" xmlns:cx1="http://schemas.microsoft.com/office/drawing/2015/9/8/chartex" xmlns:cx2="http://schemas.microsoft.com/office/drawing/2015/10/21/chartex" xmlns:cx3="http://schemas.microsoft.com/office/drawing/2016/5/9/chartex" xmlns:cx4="http://schemas.microsoft.com/office/drawing/2016/5/10/chartex" xmlns:cx5="http://schemas.microsoft.com/office/drawing/2016/5/11/chartex" xmlns:cx6="http://schemas.microsoft.com/office/drawing/2016/5/12/chartex" xmlns:cx7="http://schemas.microsoft.com/office/drawing/2016/5/13/chartex" xmlns:cx8="http://schemas.microsoft.com/office/drawing/2016/5/14/chartex" xmlns:mc="http://schemas.openxmlformats.org/markup-compatibility/2006" xmlns:aink="http://schemas.microsoft.com/office/drawing/2016/ink" xmlns:am3d="http://schemas.microsoft.com/office/drawing/2017/model3d" xmlns:o="urn:schemas-microsoft-com:office:office" xmlns:r="http://schemas.openxmlformats.org/officeDocument/2006/relationships" xmlns:m="http://schemas.openxmlformats.org/officeDocument/2006/math" xmlns:v="urn:schemas-microsoft-com:vml" xmlns:wp14="http://schemas.microsoft.com/office/word/2010/wordprocessingDrawing" xmlns:wp="http://schemas.openxmlformats.org/drawingml/2006/wordprocessingDrawing" xmlns:w10="urn:schemas-microsoft-com:office:word" xmlns:w="http://schemas.openxmlformats.org/wordprocessingml/2006/main" xmlns:w14="http://schemas.microsoft.com/office/word/2010/wordml" xmlns:w15="http://schemas.microsoft.com/office/word/2012/wordml" xmlns:w16cid="http://schemas.microsoft.com/office/word/2016/wordml/cid" xmlns:w16se="http://schemas.microsoft.com/office/word/2015/wordml/symex" xmlns:wpg="http://schemas.microsoft.com/office/word/2010/wordprocessingGroup" xmlns:wpi="http://schemas.microsoft.com/office/word/2010/wordprocessingInk" xmlns:wne="http://schemas.microsoft.com/office/word/2006/wordml" xmlns:wps="http://schemas.microsoft.com/office/word/2010/wordprocessingShape" mc:Ignorable="w14 w15 w16se w16cid wp14">
   <w:endnote w:type="separator" w:id="-1">
     <w:p>
       <w:r>
@@ -14736,7 +14885,7 @@
 </file>
 
 <file path=word/footer1.xml><?xml version="1.0" encoding="utf-8"?>
-<w:ftr xmlns:wpc="http://schemas.microsoft.com/office/word/2010/wordprocessingCanvas" xmlns:mc="http://schemas.openxmlformats.org/markup-compatibility/2006" xmlns:o="urn:schemas-microsoft-com:office:office" xmlns:r="http://schemas.openxmlformats.org/officeDocument/2006/relationships" xmlns:m="http://schemas.openxmlformats.org/officeDocument/2006/math" xmlns:v="urn:schemas-microsoft-com:vml" xmlns:wp14="http://schemas.microsoft.com/office/word/2010/wordprocessingDrawing" xmlns:wp="http://schemas.openxmlformats.org/drawingml/2006/wordprocessingDrawing" xmlns:w10="urn:schemas-microsoft-com:office:word" xmlns:w="http://schemas.openxmlformats.org/wordprocessingml/2006/main" xmlns:w14="http://schemas.microsoft.com/office/word/2010/wordml" xmlns:wpg="http://schemas.microsoft.com/office/word/2010/wordprocessingGroup" xmlns:wpi="http://schemas.microsoft.com/office/word/2010/wordprocessingInk" xmlns:wne="http://schemas.microsoft.com/office/word/2006/wordml" xmlns:wps="http://schemas.microsoft.com/office/word/2010/wordprocessingShape" mc:Ignorable="w14 wp14">
+<w:ftr xmlns:wpc="http://schemas.microsoft.com/office/word/2010/wordprocessingCanvas" xmlns:cx="http://schemas.microsoft.com/office/drawing/2014/chartex" xmlns:cx1="http://schemas.microsoft.com/office/drawing/2015/9/8/chartex" xmlns:cx2="http://schemas.microsoft.com/office/drawing/2015/10/21/chartex" xmlns:cx3="http://schemas.microsoft.com/office/drawing/2016/5/9/chartex" xmlns:cx4="http://schemas.microsoft.com/office/drawing/2016/5/10/chartex" xmlns:cx5="http://schemas.microsoft.com/office/drawing/2016/5/11/chartex" xmlns:cx6="http://schemas.microsoft.com/office/drawing/2016/5/12/chartex" xmlns:cx7="http://schemas.microsoft.com/office/drawing/2016/5/13/chartex" xmlns:cx8="http://schemas.microsoft.com/office/drawing/2016/5/14/chartex" xmlns:mc="http://schemas.openxmlformats.org/markup-compatibility/2006" xmlns:aink="http://schemas.microsoft.com/office/drawing/2016/ink" xmlns:am3d="http://schemas.microsoft.com/office/drawing/2017/model3d" xmlns:o="urn:schemas-microsoft-com:office:office" xmlns:r="http://schemas.openxmlformats.org/officeDocument/2006/relationships" xmlns:m="http://schemas.openxmlformats.org/officeDocument/2006/math" xmlns:v="urn:schemas-microsoft-com:vml" xmlns:wp14="http://schemas.microsoft.com/office/word/2010/wordprocessingDrawing" xmlns:wp="http://schemas.openxmlformats.org/drawingml/2006/wordprocessingDrawing" xmlns:w10="urn:schemas-microsoft-com:office:word" xmlns:w="http://schemas.openxmlformats.org/wordprocessingml/2006/main" xmlns:w14="http://schemas.microsoft.com/office/word/2010/wordml" xmlns:w15="http://schemas.microsoft.com/office/word/2012/wordml" xmlns:w16cid="http://schemas.microsoft.com/office/word/2016/wordml/cid" xmlns:w16se="http://schemas.microsoft.com/office/word/2015/wordml/symex" xmlns:wpg="http://schemas.microsoft.com/office/word/2010/wordprocessingGroup" xmlns:wpi="http://schemas.microsoft.com/office/word/2010/wordprocessingInk" xmlns:wne="http://schemas.microsoft.com/office/word/2006/wordml" xmlns:wps="http://schemas.microsoft.com/office/word/2010/wordprocessingShape" mc:Ignorable="w14 w15 w16se w16cid wp14">
   <w:p>
     <w:pPr>
       <w:framePr w:wrap="none" w:vAnchor="text" w:hAnchor="margin" w:xAlign="center" w:y="1"/>
@@ -14767,7 +14916,7 @@
         <w:rStyle w:val="PageNumber"/>
         <w:noProof/>
       </w:rPr>
-      <w:t>6</w:t>
+      <w:t>36</w:t>
     </w:r>
     <w:r>
       <w:rPr>
@@ -14785,7 +14934,7 @@
 </file>
 
 <file path=word/footer2.xml><?xml version="1.0" encoding="utf-8"?>
-<w:ftr xmlns:wpc="http://schemas.microsoft.com/office/word/2010/wordprocessingCanvas" xmlns:mc="http://schemas.openxmlformats.org/markup-compatibility/2006" xmlns:o="urn:schemas-microsoft-com:office:office" xmlns:r="http://schemas.openxmlformats.org/officeDocument/2006/relationships" xmlns:m="http://schemas.openxmlformats.org/officeDocument/2006/math" xmlns:v="urn:schemas-microsoft-com:vml" xmlns:wp14="http://schemas.microsoft.com/office/word/2010/wordprocessingDrawing" xmlns:wp="http://schemas.openxmlformats.org/drawingml/2006/wordprocessingDrawing" xmlns:w10="urn:schemas-microsoft-com:office:word" xmlns:w="http://schemas.openxmlformats.org/wordprocessingml/2006/main" xmlns:w14="http://schemas.microsoft.com/office/word/2010/wordml" xmlns:wpg="http://schemas.microsoft.com/office/word/2010/wordprocessingGroup" xmlns:wpi="http://schemas.microsoft.com/office/word/2010/wordprocessingInk" xmlns:wne="http://schemas.microsoft.com/office/word/2006/wordml" xmlns:wps="http://schemas.microsoft.com/office/word/2010/wordprocessingShape" mc:Ignorable="w14 wp14">
+<w:ftr xmlns:wpc="http://schemas.microsoft.com/office/word/2010/wordprocessingCanvas" xmlns:cx="http://schemas.microsoft.com/office/drawing/2014/chartex" xmlns:cx1="http://schemas.microsoft.com/office/drawing/2015/9/8/chartex" xmlns:cx2="http://schemas.microsoft.com/office/drawing/2015/10/21/chartex" xmlns:cx3="http://schemas.microsoft.com/office/drawing/2016/5/9/chartex" xmlns:cx4="http://schemas.microsoft.com/office/drawing/2016/5/10/chartex" xmlns:cx5="http://schemas.microsoft.com/office/drawing/2016/5/11/chartex" xmlns:cx6="http://schemas.microsoft.com/office/drawing/2016/5/12/chartex" xmlns:cx7="http://schemas.microsoft.com/office/drawing/2016/5/13/chartex" xmlns:cx8="http://schemas.microsoft.com/office/drawing/2016/5/14/chartex" xmlns:mc="http://schemas.openxmlformats.org/markup-compatibility/2006" xmlns:aink="http://schemas.microsoft.com/office/drawing/2016/ink" xmlns:am3d="http://schemas.microsoft.com/office/drawing/2017/model3d" xmlns:o="urn:schemas-microsoft-com:office:office" xmlns:r="http://schemas.openxmlformats.org/officeDocument/2006/relationships" xmlns:m="http://schemas.openxmlformats.org/officeDocument/2006/math" xmlns:v="urn:schemas-microsoft-com:vml" xmlns:wp14="http://schemas.microsoft.com/office/word/2010/wordprocessingDrawing" xmlns:wp="http://schemas.openxmlformats.org/drawingml/2006/wordprocessingDrawing" xmlns:w10="urn:schemas-microsoft-com:office:word" xmlns:w="http://schemas.openxmlformats.org/wordprocessingml/2006/main" xmlns:w14="http://schemas.microsoft.com/office/word/2010/wordml" xmlns:w15="http://schemas.microsoft.com/office/word/2012/wordml" xmlns:w16cid="http://schemas.microsoft.com/office/word/2016/wordml/cid" xmlns:w16se="http://schemas.microsoft.com/office/word/2015/wordml/symex" xmlns:wpg="http://schemas.microsoft.com/office/word/2010/wordprocessingGroup" xmlns:wpi="http://schemas.microsoft.com/office/word/2010/wordprocessingInk" xmlns:wne="http://schemas.microsoft.com/office/word/2006/wordml" xmlns:wps="http://schemas.microsoft.com/office/word/2010/wordprocessingShape" mc:Ignorable="w14 w15 w16se w16cid wp14">
   <w:p>
     <w:pPr>
       <w:framePr w:wrap="none" w:vAnchor="text" w:hAnchor="margin" w:xAlign="center" w:y="1"/>
@@ -14816,7 +14965,7 @@
         <w:rStyle w:val="PageNumber"/>
         <w:noProof/>
       </w:rPr>
-      <w:t>5</w:t>
+      <w:t>37</w:t>
     </w:r>
     <w:r>
       <w:rPr>
@@ -14836,7 +14985,7 @@
 </file>
 
 <file path=word/footer3.xml><?xml version="1.0" encoding="utf-8"?>
-<w:ftr xmlns:wpc="http://schemas.microsoft.com/office/word/2010/wordprocessingCanvas" xmlns:mc="http://schemas.openxmlformats.org/markup-compatibility/2006" xmlns:o="urn:schemas-microsoft-com:office:office" xmlns:r="http://schemas.openxmlformats.org/officeDocument/2006/relationships" xmlns:m="http://schemas.openxmlformats.org/officeDocument/2006/math" xmlns:v="urn:schemas-microsoft-com:vml" xmlns:wp14="http://schemas.microsoft.com/office/word/2010/wordprocessingDrawing" xmlns:wp="http://schemas.openxmlformats.org/drawingml/2006/wordprocessingDrawing" xmlns:w10="urn:schemas-microsoft-com:office:word" xmlns:w="http://schemas.openxmlformats.org/wordprocessingml/2006/main" xmlns:w14="http://schemas.microsoft.com/office/word/2010/wordml" xmlns:wpg="http://schemas.microsoft.com/office/word/2010/wordprocessingGroup" xmlns:wpi="http://schemas.microsoft.com/office/word/2010/wordprocessingInk" xmlns:wne="http://schemas.microsoft.com/office/word/2006/wordml" xmlns:wps="http://schemas.microsoft.com/office/word/2010/wordprocessingShape" mc:Ignorable="w14 wp14">
+<w:ftr xmlns:wpc="http://schemas.microsoft.com/office/word/2010/wordprocessingCanvas" xmlns:cx="http://schemas.microsoft.com/office/drawing/2014/chartex" xmlns:cx1="http://schemas.microsoft.com/office/drawing/2015/9/8/chartex" xmlns:cx2="http://schemas.microsoft.com/office/drawing/2015/10/21/chartex" xmlns:cx3="http://schemas.microsoft.com/office/drawing/2016/5/9/chartex" xmlns:cx4="http://schemas.microsoft.com/office/drawing/2016/5/10/chartex" xmlns:cx5="http://schemas.microsoft.com/office/drawing/2016/5/11/chartex" xmlns:cx6="http://schemas.microsoft.com/office/drawing/2016/5/12/chartex" xmlns:cx7="http://schemas.microsoft.com/office/drawing/2016/5/13/chartex" xmlns:cx8="http://schemas.microsoft.com/office/drawing/2016/5/14/chartex" xmlns:mc="http://schemas.openxmlformats.org/markup-compatibility/2006" xmlns:aink="http://schemas.microsoft.com/office/drawing/2016/ink" xmlns:am3d="http://schemas.microsoft.com/office/drawing/2017/model3d" xmlns:o="urn:schemas-microsoft-com:office:office" xmlns:r="http://schemas.openxmlformats.org/officeDocument/2006/relationships" xmlns:m="http://schemas.openxmlformats.org/officeDocument/2006/math" xmlns:v="urn:schemas-microsoft-com:vml" xmlns:wp14="http://schemas.microsoft.com/office/word/2010/wordprocessingDrawing" xmlns:wp="http://schemas.openxmlformats.org/drawingml/2006/wordprocessingDrawing" xmlns:w10="urn:schemas-microsoft-com:office:word" xmlns:w="http://schemas.openxmlformats.org/wordprocessingml/2006/main" xmlns:w14="http://schemas.microsoft.com/office/word/2010/wordml" xmlns:w15="http://schemas.microsoft.com/office/word/2012/wordml" xmlns:w16cid="http://schemas.microsoft.com/office/word/2016/wordml/cid" xmlns:w16se="http://schemas.microsoft.com/office/word/2015/wordml/symex" xmlns:wpg="http://schemas.microsoft.com/office/word/2010/wordprocessingGroup" xmlns:wpi="http://schemas.microsoft.com/office/word/2010/wordprocessingInk" xmlns:wne="http://schemas.microsoft.com/office/word/2006/wordml" xmlns:wps="http://schemas.microsoft.com/office/word/2010/wordprocessingShape" mc:Ignorable="w14 w15 w16se w16cid wp14">
   <w:p>
     <w:r>
       <w:t xml:space="preserve"> </w:t>
@@ -14846,7 +14995,7 @@
 </file>
 
 <file path=word/footnotes.xml><?xml version="1.0" encoding="utf-8"?>
-<w:footnotes xmlns:wpc="http://schemas.microsoft.com/office/word/2010/wordprocessingCanvas" xmlns:mc="http://schemas.openxmlformats.org/markup-compatibility/2006" xmlns:o="urn:schemas-microsoft-com:office:office" xmlns:r="http://schemas.openxmlformats.org/officeDocument/2006/relationships" xmlns:m="http://schemas.openxmlformats.org/officeDocument/2006/math" xmlns:v="urn:schemas-microsoft-com:vml" xmlns:wp14="http://schemas.microsoft.com/office/word/2010/wordprocessingDrawing" xmlns:wp="http://schemas.openxmlformats.org/drawingml/2006/wordprocessingDrawing" xmlns:w10="urn:schemas-microsoft-com:office:word" xmlns:w="http://schemas.openxmlformats.org/wordprocessingml/2006/main" xmlns:w14="http://schemas.microsoft.com/office/word/2010/wordml" xmlns:wpg="http://schemas.microsoft.com/office/word/2010/wordprocessingGroup" xmlns:wpi="http://schemas.microsoft.com/office/word/2010/wordprocessingInk" xmlns:wne="http://schemas.microsoft.com/office/word/2006/wordml" xmlns:wps="http://schemas.microsoft.com/office/word/2010/wordprocessingShape" mc:Ignorable="w14 wp14">
+<w:footnotes xmlns:wpc="http://schemas.microsoft.com/office/word/2010/wordprocessingCanvas" xmlns:cx="http://schemas.microsoft.com/office/drawing/2014/chartex" xmlns:cx1="http://schemas.microsoft.com/office/drawing/2015/9/8/chartex" xmlns:cx2="http://schemas.microsoft.com/office/drawing/2015/10/21/chartex" xmlns:cx3="http://schemas.microsoft.com/office/drawing/2016/5/9/chartex" xmlns:cx4="http://schemas.microsoft.com/office/drawing/2016/5/10/chartex" xmlns:cx5="http://schemas.microsoft.com/office/drawing/2016/5/11/chartex" xmlns:cx6="http://schemas.microsoft.com/office/drawing/2016/5/12/chartex" xmlns:cx7="http://schemas.microsoft.com/office/drawing/2016/5/13/chartex" xmlns:cx8="http://schemas.microsoft.com/office/drawing/2016/5/14/chartex" xmlns:mc="http://schemas.openxmlformats.org/markup-compatibility/2006" xmlns:aink="http://schemas.microsoft.com/office/drawing/2016/ink" xmlns:am3d="http://schemas.microsoft.com/office/drawing/2017/model3d" xmlns:o="urn:schemas-microsoft-com:office:office" xmlns:r="http://schemas.openxmlformats.org/officeDocument/2006/relationships" xmlns:m="http://schemas.openxmlformats.org/officeDocument/2006/math" xmlns:v="urn:schemas-microsoft-com:vml" xmlns:wp14="http://schemas.microsoft.com/office/word/2010/wordprocessingDrawing" xmlns:wp="http://schemas.openxmlformats.org/drawingml/2006/wordprocessingDrawing" xmlns:w10="urn:schemas-microsoft-com:office:word" xmlns:w="http://schemas.openxmlformats.org/wordprocessingml/2006/main" xmlns:w14="http://schemas.microsoft.com/office/word/2010/wordml" xmlns:w15="http://schemas.microsoft.com/office/word/2012/wordml" xmlns:w16cid="http://schemas.microsoft.com/office/word/2016/wordml/cid" xmlns:w16se="http://schemas.microsoft.com/office/word/2015/wordml/symex" xmlns:wpg="http://schemas.microsoft.com/office/word/2010/wordprocessingGroup" xmlns:wpi="http://schemas.microsoft.com/office/word/2010/wordprocessingInk" xmlns:wne="http://schemas.microsoft.com/office/word/2006/wordml" xmlns:wps="http://schemas.microsoft.com/office/word/2010/wordprocessingShape" mc:Ignorable="w14 w15 w16se w16cid wp14">
   <w:footnote w:type="separator" w:id="-1">
     <w:p>
       <w:r>
@@ -14882,7 +15031,7 @@
 </file>
 
 <file path=word/header1.xml><?xml version="1.0" encoding="utf-8"?>
-<w:hdr xmlns:wpc="http://schemas.microsoft.com/office/word/2010/wordprocessingCanvas" xmlns:mc="http://schemas.openxmlformats.org/markup-compatibility/2006" xmlns:o="urn:schemas-microsoft-com:office:office" xmlns:r="http://schemas.openxmlformats.org/officeDocument/2006/relationships" xmlns:m="http://schemas.openxmlformats.org/officeDocument/2006/math" xmlns:v="urn:schemas-microsoft-com:vml" xmlns:wp14="http://schemas.microsoft.com/office/word/2010/wordprocessingDrawing" xmlns:wp="http://schemas.openxmlformats.org/drawingml/2006/wordprocessingDrawing" xmlns:w10="urn:schemas-microsoft-com:office:word" xmlns:w="http://schemas.openxmlformats.org/wordprocessingml/2006/main" xmlns:w14="http://schemas.microsoft.com/office/word/2010/wordml" xmlns:wpg="http://schemas.microsoft.com/office/word/2010/wordprocessingGroup" xmlns:wpi="http://schemas.microsoft.com/office/word/2010/wordprocessingInk" xmlns:wne="http://schemas.microsoft.com/office/word/2006/wordml" xmlns:wps="http://schemas.microsoft.com/office/word/2010/wordprocessingShape" mc:Ignorable="w14 wp14">
+<w:hdr xmlns:wpc="http://schemas.microsoft.com/office/word/2010/wordprocessingCanvas" xmlns:cx="http://schemas.microsoft.com/office/drawing/2014/chartex" xmlns:cx1="http://schemas.microsoft.com/office/drawing/2015/9/8/chartex" xmlns:cx2="http://schemas.microsoft.com/office/drawing/2015/10/21/chartex" xmlns:cx3="http://schemas.microsoft.com/office/drawing/2016/5/9/chartex" xmlns:cx4="http://schemas.microsoft.com/office/drawing/2016/5/10/chartex" xmlns:cx5="http://schemas.microsoft.com/office/drawing/2016/5/11/chartex" xmlns:cx6="http://schemas.microsoft.com/office/drawing/2016/5/12/chartex" xmlns:cx7="http://schemas.microsoft.com/office/drawing/2016/5/13/chartex" xmlns:cx8="http://schemas.microsoft.com/office/drawing/2016/5/14/chartex" xmlns:mc="http://schemas.openxmlformats.org/markup-compatibility/2006" xmlns:aink="http://schemas.microsoft.com/office/drawing/2016/ink" xmlns:am3d="http://schemas.microsoft.com/office/drawing/2017/model3d" xmlns:o="urn:schemas-microsoft-com:office:office" xmlns:r="http://schemas.openxmlformats.org/officeDocument/2006/relationships" xmlns:m="http://schemas.openxmlformats.org/officeDocument/2006/math" xmlns:v="urn:schemas-microsoft-com:vml" xmlns:wp14="http://schemas.microsoft.com/office/word/2010/wordprocessingDrawing" xmlns:wp="http://schemas.openxmlformats.org/drawingml/2006/wordprocessingDrawing" xmlns:w10="urn:schemas-microsoft-com:office:word" xmlns:w="http://schemas.openxmlformats.org/wordprocessingml/2006/main" xmlns:w14="http://schemas.microsoft.com/office/word/2010/wordml" xmlns:w15="http://schemas.microsoft.com/office/word/2012/wordml" xmlns:w16cid="http://schemas.microsoft.com/office/word/2016/wordml/cid" xmlns:w16se="http://schemas.microsoft.com/office/word/2015/wordml/symex" xmlns:wpg="http://schemas.microsoft.com/office/word/2010/wordprocessingGroup" xmlns:wpi="http://schemas.microsoft.com/office/word/2010/wordprocessingInk" xmlns:wne="http://schemas.microsoft.com/office/word/2006/wordml" xmlns:wps="http://schemas.microsoft.com/office/word/2010/wordprocessingShape" mc:Ignorable="w14 w15 w16se w16cid wp14">
   <w:p>
     <w:r>
       <w:rPr>
@@ -14965,9 +15114,9 @@
             </wp:anchor>
           </w:drawing>
         </mc:Choice>
-        <mc:Fallback xmlns:w16se="http://schemas.microsoft.com/office/word/2015/wordml/symex" xmlns:w16cid="http://schemas.microsoft.com/office/word/2016/wordml/cid" xmlns:w15="http://schemas.microsoft.com/office/word/2012/wordml" xmlns:am3d="http://schemas.microsoft.com/office/drawing/2017/model3d" xmlns:aink="http://schemas.microsoft.com/office/drawing/2016/ink" xmlns:cx8="http://schemas.microsoft.com/office/drawing/2016/5/14/chartex" xmlns:cx7="http://schemas.microsoft.com/office/drawing/2016/5/13/chartex" xmlns:cx6="http://schemas.microsoft.com/office/drawing/2016/5/12/chartex" xmlns:cx5="http://schemas.microsoft.com/office/drawing/2016/5/11/chartex" xmlns:cx4="http://schemas.microsoft.com/office/drawing/2016/5/10/chartex" xmlns:cx3="http://schemas.microsoft.com/office/drawing/2016/5/9/chartex" xmlns:cx2="http://schemas.microsoft.com/office/drawing/2015/10/21/chartex" xmlns:cx1="http://schemas.microsoft.com/office/drawing/2015/9/8/chartex" xmlns:cx="http://schemas.microsoft.com/office/drawing/2014/chartex">
+        <mc:Fallback>
           <w:pict>
-            <v:rect w14:anchorId="6B38C9F1" id="Rectangle 1" o:spid="_x0000_s1026" style="position:absolute;margin-left:36pt;margin-top:95.1pt;width:540pt;height:24pt;z-index:251659264;visibility:visible;mso-wrap-style:square;mso-width-percent:0;mso-height-percent:0;mso-wrap-distance-left:9pt;mso-wrap-distance-top:0;mso-wrap-distance-right:9pt;mso-wrap-distance-bottom:0;mso-position-horizontal:absolute;mso-position-horizontal-relative:page;mso-position-vertical:absolute;mso-position-vertical-relative:page;mso-width-percent:0;mso-height-percent:0;mso-width-relative:page;mso-height-relative:page;v-text-anchor:top" o:gfxdata="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" o:allowincell="f" fillcolor="#e5e5e5" stroked="f" strokecolor="#e5e5e5">
+            <v:rect w14:anchorId="34CCB60C" id="Rectangle 1" o:spid="_x0000_s1026" style="position:absolute;margin-left:36pt;margin-top:95.1pt;width:540pt;height:24pt;z-index:251659264;visibility:visible;mso-wrap-style:square;mso-width-percent:0;mso-height-percent:0;mso-wrap-distance-left:9pt;mso-wrap-distance-top:0;mso-wrap-distance-right:9pt;mso-wrap-distance-bottom:0;mso-position-horizontal:absolute;mso-position-horizontal-relative:page;mso-position-vertical:absolute;mso-position-vertical-relative:page;mso-width-percent:0;mso-height-percent:0;mso-width-relative:page;mso-height-relative:page;v-text-anchor:top" o:gfxdata="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" o:allowincell="f" fillcolor="#e5e5e5" stroked="f" strokecolor="#e5e5e5">
               <w10:wrap anchorx="page" anchory="page"/>
               <w10:anchorlock/>
             </v:rect>
@@ -15134,7 +15283,7 @@
         </mc:Choice>
         <mc:Fallback>
           <w:pict>
-            <v:rect id="Rectangle 2" o:spid="_x0000_s1026" style="position:absolute;margin-left:145.2pt;margin-top:30pt;width:8.4pt;height:78pt;z-index:251660288;visibility:visible;mso-wrap-style:square;mso-width-percent:0;mso-height-percent:0;mso-wrap-distance-left:9pt;mso-wrap-distance-top:0;mso-wrap-distance-right:9pt;mso-wrap-distance-bottom:0;mso-position-horizontal:absolute;mso-position-horizontal-relative:page;mso-position-vertical:absolute;mso-position-vertical-relative:page;mso-width-percent:0;mso-height-percent:0;mso-width-relative:page;mso-height-relative:page;v-text-anchor:top" o:gfxdata="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" o:allowincell="f" filled="f" stroked="f" strokecolor="white" strokeweight="6pt">
+            <v:rect w14:anchorId="2D0FAF32" id="Rectangle 2" o:spid="_x0000_s1026" style="position:absolute;margin-left:145.2pt;margin-top:30pt;width:8.4pt;height:78pt;z-index:251660288;visibility:visible;mso-wrap-style:square;mso-width-percent:0;mso-height-percent:0;mso-wrap-distance-left:9pt;mso-wrap-distance-top:0;mso-wrap-distance-right:9pt;mso-wrap-distance-bottom:0;mso-position-horizontal:absolute;mso-position-horizontal-relative:page;mso-position-vertical:absolute;mso-position-vertical-relative:page;mso-width-percent:0;mso-height-percent:0;mso-width-relative:page;mso-height-relative:page;v-text-anchor:top" o:gfxdata="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" o:allowincell="f" filled="f" stroked="f" strokecolor="white" strokeweight="6pt">
               <v:textbox inset="0,0,0,0">
                 <w:txbxContent>
                   <w:p>
@@ -15222,7 +15371,7 @@
 </file>
 
 <file path=word/header2.xml><?xml version="1.0" encoding="utf-8"?>
-<w:hdr xmlns:wpc="http://schemas.microsoft.com/office/word/2010/wordprocessingCanvas" xmlns:mc="http://schemas.openxmlformats.org/markup-compatibility/2006" xmlns:o="urn:schemas-microsoft-com:office:office" xmlns:r="http://schemas.openxmlformats.org/officeDocument/2006/relationships" xmlns:m="http://schemas.openxmlformats.org/officeDocument/2006/math" xmlns:v="urn:schemas-microsoft-com:vml" xmlns:wp14="http://schemas.microsoft.com/office/word/2010/wordprocessingDrawing" xmlns:wp="http://schemas.openxmlformats.org/drawingml/2006/wordprocessingDrawing" xmlns:w10="urn:schemas-microsoft-com:office:word" xmlns:w="http://schemas.openxmlformats.org/wordprocessingml/2006/main" xmlns:w14="http://schemas.microsoft.com/office/word/2010/wordml" xmlns:wpg="http://schemas.microsoft.com/office/word/2010/wordprocessingGroup" xmlns:wpi="http://schemas.microsoft.com/office/word/2010/wordprocessingInk" xmlns:wne="http://schemas.microsoft.com/office/word/2006/wordml" xmlns:wps="http://schemas.microsoft.com/office/word/2010/wordprocessingShape" mc:Ignorable="w14 wp14">
+<w:hdr xmlns:wpc="http://schemas.microsoft.com/office/word/2010/wordprocessingCanvas" xmlns:cx="http://schemas.microsoft.com/office/drawing/2014/chartex" xmlns:cx1="http://schemas.microsoft.com/office/drawing/2015/9/8/chartex" xmlns:cx2="http://schemas.microsoft.com/office/drawing/2015/10/21/chartex" xmlns:cx3="http://schemas.microsoft.com/office/drawing/2016/5/9/chartex" xmlns:cx4="http://schemas.microsoft.com/office/drawing/2016/5/10/chartex" xmlns:cx5="http://schemas.microsoft.com/office/drawing/2016/5/11/chartex" xmlns:cx6="http://schemas.microsoft.com/office/drawing/2016/5/12/chartex" xmlns:cx7="http://schemas.microsoft.com/office/drawing/2016/5/13/chartex" xmlns:cx8="http://schemas.microsoft.com/office/drawing/2016/5/14/chartex" xmlns:mc="http://schemas.openxmlformats.org/markup-compatibility/2006" xmlns:aink="http://schemas.microsoft.com/office/drawing/2016/ink" xmlns:am3d="http://schemas.microsoft.com/office/drawing/2017/model3d" xmlns:o="urn:schemas-microsoft-com:office:office" xmlns:r="http://schemas.openxmlformats.org/officeDocument/2006/relationships" xmlns:m="http://schemas.openxmlformats.org/officeDocument/2006/math" xmlns:v="urn:schemas-microsoft-com:vml" xmlns:wp14="http://schemas.microsoft.com/office/word/2010/wordprocessingDrawing" xmlns:wp="http://schemas.openxmlformats.org/drawingml/2006/wordprocessingDrawing" xmlns:w10="urn:schemas-microsoft-com:office:word" xmlns:w="http://schemas.openxmlformats.org/wordprocessingml/2006/main" xmlns:w14="http://schemas.microsoft.com/office/word/2010/wordml" xmlns:w15="http://schemas.microsoft.com/office/word/2012/wordml" xmlns:w16cid="http://schemas.microsoft.com/office/word/2016/wordml/cid" xmlns:w16se="http://schemas.microsoft.com/office/word/2015/wordml/symex" xmlns:wpg="http://schemas.microsoft.com/office/word/2010/wordprocessingGroup" xmlns:wpi="http://schemas.microsoft.com/office/word/2010/wordprocessingInk" xmlns:wne="http://schemas.microsoft.com/office/word/2006/wordml" xmlns:wps="http://schemas.microsoft.com/office/word/2010/wordprocessingShape" mc:Ignorable="w14 w15 w16se w16cid wp14">
   <w:p>
     <w:r>
       <w:t xml:space="preserve"> </w:t>
@@ -15232,26 +15381,26 @@
 </file>
 
 <file path=word/header3.xml><?xml version="1.0" encoding="utf-8"?>
-<w:hdr xmlns:wpc="http://schemas.microsoft.com/office/word/2010/wordprocessingCanvas" xmlns:mc="http://schemas.openxmlformats.org/markup-compatibility/2006" xmlns:o="urn:schemas-microsoft-com:office:office" xmlns:r="http://schemas.openxmlformats.org/officeDocument/2006/relationships" xmlns:m="http://schemas.openxmlformats.org/officeDocument/2006/math" xmlns:v="urn:schemas-microsoft-com:vml" xmlns:wp14="http://schemas.microsoft.com/office/word/2010/wordprocessingDrawing" xmlns:wp="http://schemas.openxmlformats.org/drawingml/2006/wordprocessingDrawing" xmlns:w10="urn:schemas-microsoft-com:office:word" xmlns:w="http://schemas.openxmlformats.org/wordprocessingml/2006/main" xmlns:w14="http://schemas.microsoft.com/office/word/2010/wordml" xmlns:wpg="http://schemas.microsoft.com/office/word/2010/wordprocessingGroup" xmlns:wpi="http://schemas.microsoft.com/office/word/2010/wordprocessingInk" xmlns:wne="http://schemas.microsoft.com/office/word/2006/wordml" xmlns:wps="http://schemas.microsoft.com/office/word/2010/wordprocessingShape" mc:Ignorable="w14 wp14">
+<w:hdr xmlns:wpc="http://schemas.microsoft.com/office/word/2010/wordprocessingCanvas" xmlns:cx="http://schemas.microsoft.com/office/drawing/2014/chartex" xmlns:cx1="http://schemas.microsoft.com/office/drawing/2015/9/8/chartex" xmlns:cx2="http://schemas.microsoft.com/office/drawing/2015/10/21/chartex" xmlns:cx3="http://schemas.microsoft.com/office/drawing/2016/5/9/chartex" xmlns:cx4="http://schemas.microsoft.com/office/drawing/2016/5/10/chartex" xmlns:cx5="http://schemas.microsoft.com/office/drawing/2016/5/11/chartex" xmlns:cx6="http://schemas.microsoft.com/office/drawing/2016/5/12/chartex" xmlns:cx7="http://schemas.microsoft.com/office/drawing/2016/5/13/chartex" xmlns:cx8="http://schemas.microsoft.com/office/drawing/2016/5/14/chartex" xmlns:mc="http://schemas.openxmlformats.org/markup-compatibility/2006" xmlns:aink="http://schemas.microsoft.com/office/drawing/2016/ink" xmlns:am3d="http://schemas.microsoft.com/office/drawing/2017/model3d" xmlns:o="urn:schemas-microsoft-com:office:office" xmlns:r="http://schemas.openxmlformats.org/officeDocument/2006/relationships" xmlns:m="http://schemas.openxmlformats.org/officeDocument/2006/math" xmlns:v="urn:schemas-microsoft-com:vml" xmlns:wp14="http://schemas.microsoft.com/office/word/2010/wordprocessingDrawing" xmlns:wp="http://schemas.openxmlformats.org/drawingml/2006/wordprocessingDrawing" xmlns:w10="urn:schemas-microsoft-com:office:word" xmlns:w="http://schemas.openxmlformats.org/wordprocessingml/2006/main" xmlns:w14="http://schemas.microsoft.com/office/word/2010/wordml" xmlns:w15="http://schemas.microsoft.com/office/word/2012/wordml" xmlns:w16cid="http://schemas.microsoft.com/office/word/2016/wordml/cid" xmlns:w16se="http://schemas.microsoft.com/office/word/2015/wordml/symex" xmlns:wpg="http://schemas.microsoft.com/office/word/2010/wordprocessingGroup" xmlns:wpi="http://schemas.microsoft.com/office/word/2010/wordprocessingInk" xmlns:wne="http://schemas.microsoft.com/office/word/2006/wordml" xmlns:wps="http://schemas.microsoft.com/office/word/2010/wordprocessingShape" mc:Ignorable="w14 w15 w16se w16cid wp14">
   <w:p/>
 </w:hdr>
 </file>
 
 <file path=word/header4.xml><?xml version="1.0" encoding="utf-8"?>
-<w:hdr xmlns:wpc="http://schemas.microsoft.com/office/word/2010/wordprocessingCanvas" xmlns:mc="http://schemas.openxmlformats.org/markup-compatibility/2006" xmlns:o="urn:schemas-microsoft-com:office:office" xmlns:r="http://schemas.openxmlformats.org/officeDocument/2006/relationships" xmlns:m="http://schemas.openxmlformats.org/officeDocument/2006/math" xmlns:v="urn:schemas-microsoft-com:vml" xmlns:wp14="http://schemas.microsoft.com/office/word/2010/wordprocessingDrawing" xmlns:wp="http://schemas.openxmlformats.org/drawingml/2006/wordprocessingDrawing" xmlns:w10="urn:schemas-microsoft-com:office:word" xmlns:w="http://schemas.openxmlformats.org/wordprocessingml/2006/main" xmlns:w14="http://schemas.microsoft.com/office/word/2010/wordml" xmlns:wpg="http://schemas.microsoft.com/office/word/2010/wordprocessingGroup" xmlns:wpi="http://schemas.microsoft.com/office/word/2010/wordprocessingInk" xmlns:wne="http://schemas.microsoft.com/office/word/2006/wordml" xmlns:wps="http://schemas.microsoft.com/office/word/2010/wordprocessingShape" mc:Ignorable="w14 wp14">
+<w:hdr xmlns:wpc="http://schemas.microsoft.com/office/word/2010/wordprocessingCanvas" xmlns:cx="http://schemas.microsoft.com/office/drawing/2014/chartex" xmlns:cx1="http://schemas.microsoft.com/office/drawing/2015/9/8/chartex" xmlns:cx2="http://schemas.microsoft.com/office/drawing/2015/10/21/chartex" xmlns:cx3="http://schemas.microsoft.com/office/drawing/2016/5/9/chartex" xmlns:cx4="http://schemas.microsoft.com/office/drawing/2016/5/10/chartex" xmlns:cx5="http://schemas.microsoft.com/office/drawing/2016/5/11/chartex" xmlns:cx6="http://schemas.microsoft.com/office/drawing/2016/5/12/chartex" xmlns:cx7="http://schemas.microsoft.com/office/drawing/2016/5/13/chartex" xmlns:cx8="http://schemas.microsoft.com/office/drawing/2016/5/14/chartex" xmlns:mc="http://schemas.openxmlformats.org/markup-compatibility/2006" xmlns:aink="http://schemas.microsoft.com/office/drawing/2016/ink" xmlns:am3d="http://schemas.microsoft.com/office/drawing/2017/model3d" xmlns:o="urn:schemas-microsoft-com:office:office" xmlns:r="http://schemas.openxmlformats.org/officeDocument/2006/relationships" xmlns:m="http://schemas.openxmlformats.org/officeDocument/2006/math" xmlns:v="urn:schemas-microsoft-com:vml" xmlns:wp14="http://schemas.microsoft.com/office/word/2010/wordprocessingDrawing" xmlns:wp="http://schemas.openxmlformats.org/drawingml/2006/wordprocessingDrawing" xmlns:w10="urn:schemas-microsoft-com:office:word" xmlns:w="http://schemas.openxmlformats.org/wordprocessingml/2006/main" xmlns:w14="http://schemas.microsoft.com/office/word/2010/wordml" xmlns:w15="http://schemas.microsoft.com/office/word/2012/wordml" xmlns:w16cid="http://schemas.microsoft.com/office/word/2016/wordml/cid" xmlns:w16se="http://schemas.microsoft.com/office/word/2015/wordml/symex" xmlns:wpg="http://schemas.microsoft.com/office/word/2010/wordprocessingGroup" xmlns:wpi="http://schemas.microsoft.com/office/word/2010/wordprocessingInk" xmlns:wne="http://schemas.microsoft.com/office/word/2006/wordml" xmlns:wps="http://schemas.microsoft.com/office/word/2010/wordprocessingShape" mc:Ignorable="w14 w15 w16se w16cid wp14">
   <w:p/>
 </w:hdr>
 </file>
 
 <file path=word/header5.xml><?xml version="1.0" encoding="utf-8"?>
-<w:hdr xmlns:wpc="http://schemas.microsoft.com/office/word/2010/wordprocessingCanvas" xmlns:mc="http://schemas.openxmlformats.org/markup-compatibility/2006" xmlns:o="urn:schemas-microsoft-com:office:office" xmlns:r="http://schemas.openxmlformats.org/officeDocument/2006/relationships" xmlns:m="http://schemas.openxmlformats.org/officeDocument/2006/math" xmlns:v="urn:schemas-microsoft-com:vml" xmlns:wp14="http://schemas.microsoft.com/office/word/2010/wordprocessingDrawing" xmlns:wp="http://schemas.openxmlformats.org/drawingml/2006/wordprocessingDrawing" xmlns:w10="urn:schemas-microsoft-com:office:word" xmlns:w="http://schemas.openxmlformats.org/wordprocessingml/2006/main" xmlns:w14="http://schemas.microsoft.com/office/word/2010/wordml" xmlns:wpg="http://schemas.microsoft.com/office/word/2010/wordprocessingGroup" xmlns:wpi="http://schemas.microsoft.com/office/word/2010/wordprocessingInk" xmlns:wne="http://schemas.microsoft.com/office/word/2006/wordml" xmlns:wps="http://schemas.microsoft.com/office/word/2010/wordprocessingShape" mc:Ignorable="w14 wp14">
+<w:hdr xmlns:wpc="http://schemas.microsoft.com/office/word/2010/wordprocessingCanvas" xmlns:cx="http://schemas.microsoft.com/office/drawing/2014/chartex" xmlns:cx1="http://schemas.microsoft.com/office/drawing/2015/9/8/chartex" xmlns:cx2="http://schemas.microsoft.com/office/drawing/2015/10/21/chartex" xmlns:cx3="http://schemas.microsoft.com/office/drawing/2016/5/9/chartex" xmlns:cx4="http://schemas.microsoft.com/office/drawing/2016/5/10/chartex" xmlns:cx5="http://schemas.microsoft.com/office/drawing/2016/5/11/chartex" xmlns:cx6="http://schemas.microsoft.com/office/drawing/2016/5/12/chartex" xmlns:cx7="http://schemas.microsoft.com/office/drawing/2016/5/13/chartex" xmlns:cx8="http://schemas.microsoft.com/office/drawing/2016/5/14/chartex" xmlns:mc="http://schemas.openxmlformats.org/markup-compatibility/2006" xmlns:aink="http://schemas.microsoft.com/office/drawing/2016/ink" xmlns:am3d="http://schemas.microsoft.com/office/drawing/2017/model3d" xmlns:o="urn:schemas-microsoft-com:office:office" xmlns:r="http://schemas.openxmlformats.org/officeDocument/2006/relationships" xmlns:m="http://schemas.openxmlformats.org/officeDocument/2006/math" xmlns:v="urn:schemas-microsoft-com:vml" xmlns:wp14="http://schemas.microsoft.com/office/word/2010/wordprocessingDrawing" xmlns:wp="http://schemas.openxmlformats.org/drawingml/2006/wordprocessingDrawing" xmlns:w10="urn:schemas-microsoft-com:office:word" xmlns:w="http://schemas.openxmlformats.org/wordprocessingml/2006/main" xmlns:w14="http://schemas.microsoft.com/office/word/2010/wordml" xmlns:w15="http://schemas.microsoft.com/office/word/2012/wordml" xmlns:w16cid="http://schemas.microsoft.com/office/word/2016/wordml/cid" xmlns:w16se="http://schemas.microsoft.com/office/word/2015/wordml/symex" xmlns:wpg="http://schemas.microsoft.com/office/word/2010/wordprocessingGroup" xmlns:wpi="http://schemas.microsoft.com/office/word/2010/wordprocessingInk" xmlns:wne="http://schemas.microsoft.com/office/word/2006/wordml" xmlns:wps="http://schemas.microsoft.com/office/word/2010/wordprocessingShape" mc:Ignorable="w14 w15 w16se w16cid wp14">
   <w:p/>
 </w:hdr>
 </file>
 
 <file path=word/numbering.xml><?xml version="1.0" encoding="utf-8"?>
-<w:numbering xmlns:wpc="http://schemas.microsoft.com/office/word/2010/wordprocessingCanvas" xmlns:mc="http://schemas.openxmlformats.org/markup-compatibility/2006" xmlns:o="urn:schemas-microsoft-com:office:office" xmlns:r="http://schemas.openxmlformats.org/officeDocument/2006/relationships" xmlns:m="http://schemas.openxmlformats.org/officeDocument/2006/math" xmlns:v="urn:schemas-microsoft-com:vml" xmlns:wp14="http://schemas.microsoft.com/office/word/2010/wordprocessingDrawing" xmlns:wp="http://schemas.openxmlformats.org/drawingml/2006/wordprocessingDrawing" xmlns:w10="urn:schemas-microsoft-com:office:word" xmlns:w="http://schemas.openxmlformats.org/wordprocessingml/2006/main" xmlns:w14="http://schemas.microsoft.com/office/word/2010/wordml" xmlns:wpg="http://schemas.microsoft.com/office/word/2010/wordprocessingGroup" xmlns:wpi="http://schemas.microsoft.com/office/word/2010/wordprocessingInk" xmlns:wne="http://schemas.microsoft.com/office/word/2006/wordml" xmlns:wps="http://schemas.microsoft.com/office/word/2010/wordprocessingShape" mc:Ignorable="w14 wp14">
-  <w:abstractNum w:abstractNumId="0">
+<w:numbering xmlns:wpc="http://schemas.microsoft.com/office/word/2010/wordprocessingCanvas" xmlns:cx="http://schemas.microsoft.com/office/drawing/2014/chartex" xmlns:cx1="http://schemas.microsoft.com/office/drawing/2015/9/8/chartex" xmlns:cx2="http://schemas.microsoft.com/office/drawing/2015/10/21/chartex" xmlns:cx3="http://schemas.microsoft.com/office/drawing/2016/5/9/chartex" xmlns:cx4="http://schemas.microsoft.com/office/drawing/2016/5/10/chartex" xmlns:cx5="http://schemas.microsoft.com/office/drawing/2016/5/11/chartex" xmlns:cx6="http://schemas.microsoft.com/office/drawing/2016/5/12/chartex" xmlns:cx7="http://schemas.microsoft.com/office/drawing/2016/5/13/chartex" xmlns:cx8="http://schemas.microsoft.com/office/drawing/2016/5/14/chartex" xmlns:mc="http://schemas.openxmlformats.org/markup-compatibility/2006" xmlns:aink="http://schemas.microsoft.com/office/drawing/2016/ink" xmlns:am3d="http://schemas.microsoft.com/office/drawing/2017/model3d" xmlns:o="urn:schemas-microsoft-com:office:office" xmlns:r="http://schemas.openxmlformats.org/officeDocument/2006/relationships" xmlns:m="http://schemas.openxmlformats.org/officeDocument/2006/math" xmlns:v="urn:schemas-microsoft-com:vml" xmlns:wp14="http://schemas.microsoft.com/office/word/2010/wordprocessingDrawing" xmlns:wp="http://schemas.openxmlformats.org/drawingml/2006/wordprocessingDrawing" xmlns:w10="urn:schemas-microsoft-com:office:word" xmlns:w="http://schemas.openxmlformats.org/wordprocessingml/2006/main" xmlns:w14="http://schemas.microsoft.com/office/word/2010/wordml" xmlns:w15="http://schemas.microsoft.com/office/word/2012/wordml" xmlns:w16cid="http://schemas.microsoft.com/office/word/2016/wordml/cid" xmlns:w16se="http://schemas.microsoft.com/office/word/2015/wordml/symex" xmlns:wpg="http://schemas.microsoft.com/office/word/2010/wordprocessingGroup" xmlns:wpi="http://schemas.microsoft.com/office/word/2010/wordprocessingInk" xmlns:wne="http://schemas.microsoft.com/office/word/2006/wordml" xmlns:wps="http://schemas.microsoft.com/office/word/2010/wordprocessingShape" mc:Ignorable="w14 w15 w16se w16cid wp14">
+  <w:abstractNum w:abstractNumId="0" w15:restartNumberingAfterBreak="0">
     <w:nsid w:val="FFFFFFFE"/>
     <w:multiLevelType w:val="singleLevel"/>
     <w:tmpl w:val="FFFFFFFF"/>
@@ -15262,7 +15411,7 @@
       <w:lvlJc w:val="left"/>
     </w:lvl>
   </w:abstractNum>
-  <w:abstractNum w:abstractNumId="1">
+  <w:abstractNum w:abstractNumId="1" w15:restartNumberingAfterBreak="0">
     <w:nsid w:val="0A3B3203"/>
     <w:multiLevelType w:val="hybridMultilevel"/>
     <w:tmpl w:val="CC28B9EA"/>
@@ -15375,7 +15524,7 @@
       </w:rPr>
     </w:lvl>
   </w:abstractNum>
-  <w:abstractNum w:abstractNumId="2">
+  <w:abstractNum w:abstractNumId="2" w15:restartNumberingAfterBreak="0">
     <w:nsid w:val="114C3942"/>
     <w:multiLevelType w:val="singleLevel"/>
     <w:tmpl w:val="C8727A20"/>
@@ -15390,7 +15539,7 @@
       </w:pPr>
     </w:lvl>
   </w:abstractNum>
-  <w:abstractNum w:abstractNumId="3">
+  <w:abstractNum w:abstractNumId="3" w15:restartNumberingAfterBreak="0">
     <w:nsid w:val="20092CAF"/>
     <w:multiLevelType w:val="hybridMultilevel"/>
     <w:tmpl w:val="E7205E76"/>
@@ -15509,7 +15658,7 @@
       </w:pPr>
     </w:lvl>
   </w:abstractNum>
-  <w:abstractNum w:abstractNumId="4">
+  <w:abstractNum w:abstractNumId="4" w15:restartNumberingAfterBreak="0">
     <w:nsid w:val="5EC629B3"/>
     <w:multiLevelType w:val="singleLevel"/>
     <w:tmpl w:val="C8727A20"/>
@@ -15524,7 +15673,7 @@
       </w:pPr>
     </w:lvl>
   </w:abstractNum>
-  <w:abstractNum w:abstractNumId="5">
+  <w:abstractNum w:abstractNumId="5" w15:restartNumberingAfterBreak="0">
     <w:nsid w:val="6DC85453"/>
     <w:multiLevelType w:val="hybridMultilevel"/>
     <w:tmpl w:val="6978B6F2"/>
@@ -15666,7 +15815,7 @@
       </w:rPr>
     </w:lvl>
   </w:abstractNum>
-  <w:abstractNum w:abstractNumId="6">
+  <w:abstractNum w:abstractNumId="6" w15:restartNumberingAfterBreak="0">
     <w:nsid w:val="7BA0097A"/>
     <w:multiLevelType w:val="hybridMultilevel"/>
     <w:tmpl w:val="73FE4218"/>
@@ -15779,7 +15928,7 @@
       </w:rPr>
     </w:lvl>
   </w:abstractNum>
-  <w:abstractNum w:abstractNumId="7">
+  <w:abstractNum w:abstractNumId="7" w15:restartNumberingAfterBreak="0">
     <w:nsid w:val="7D4B76FE"/>
     <w:multiLevelType w:val="hybridMultilevel"/>
     <w:tmpl w:val="89F626EE"/>
@@ -15943,7 +16092,7 @@
 </file>
 
 <file path=word/styles.xml><?xml version="1.0" encoding="utf-8"?>
-<w:styles xmlns:mc="http://schemas.openxmlformats.org/markup-compatibility/2006" xmlns:r="http://schemas.openxmlformats.org/officeDocument/2006/relationships" xmlns:w="http://schemas.openxmlformats.org/wordprocessingml/2006/main" xmlns:w14="http://schemas.microsoft.com/office/word/2010/wordml" mc:Ignorable="w14">
+<w:styles xmlns:mc="http://schemas.openxmlformats.org/markup-compatibility/2006" xmlns:r="http://schemas.openxmlformats.org/officeDocument/2006/relationships" xmlns:w="http://schemas.openxmlformats.org/wordprocessingml/2006/main" xmlns:w14="http://schemas.microsoft.com/office/word/2010/wordml" xmlns:w15="http://schemas.microsoft.com/office/word/2012/wordml" xmlns:w16cid="http://schemas.microsoft.com/office/word/2016/wordml/cid" xmlns:w16se="http://schemas.microsoft.com/office/word/2015/wordml/symex" mc:Ignorable="w14 w15 w16se w16cid">
   <w:docDefaults>
     <w:rPrDefault>
       <w:rPr>
@@ -15953,148 +16102,374 @@
     </w:rPrDefault>
     <w:pPrDefault/>
   </w:docDefaults>
-  <w:latentStyles w:defLockedState="0" w:defUIPriority="0" w:defSemiHidden="1" w:defUnhideWhenUsed="1" w:defQFormat="0" w:count="267">
-    <w:lsdException w:name="Normal" w:semiHidden="0" w:unhideWhenUsed="0" w:qFormat="1"/>
-    <w:lsdException w:name="heading 1" w:semiHidden="0" w:unhideWhenUsed="0" w:qFormat="1"/>
-    <w:lsdException w:name="heading 2" w:semiHidden="0" w:unhideWhenUsed="0" w:qFormat="1"/>
-    <w:lsdException w:name="heading 3" w:qFormat="1"/>
-    <w:lsdException w:name="heading 4" w:qFormat="1"/>
-    <w:lsdException w:name="heading 5" w:qFormat="1"/>
-    <w:lsdException w:name="heading 6" w:qFormat="1"/>
-    <w:lsdException w:name="heading 7" w:qFormat="1"/>
-    <w:lsdException w:name="heading 8" w:qFormat="1"/>
-    <w:lsdException w:name="heading 9" w:qFormat="1"/>
-    <w:lsdException w:name="toc 1" w:uiPriority="39" w:qFormat="1"/>
-    <w:lsdException w:name="toc 2" w:uiPriority="39" w:qFormat="1"/>
-    <w:lsdException w:name="toc 3" w:uiPriority="39" w:qFormat="1"/>
-    <w:lsdException w:name="caption" w:qFormat="1"/>
-    <w:lsdException w:name="macro" w:semiHidden="0" w:unhideWhenUsed="0"/>
-    <w:lsdException w:name="List Bullet" w:semiHidden="0" w:unhideWhenUsed="0"/>
-    <w:lsdException w:name="List Number" w:semiHidden="0" w:unhideWhenUsed="0"/>
-    <w:lsdException w:name="Title" w:semiHidden="0" w:unhideWhenUsed="0" w:qFormat="1"/>
-    <w:lsdException w:name="List Continue 3" w:semiHidden="0" w:unhideWhenUsed="0"/>
-    <w:lsdException w:name="List Continue 4" w:semiHidden="0" w:unhideWhenUsed="0"/>
-    <w:lsdException w:name="List Continue 5" w:semiHidden="0" w:unhideWhenUsed="0"/>
-    <w:lsdException w:name="Message Header" w:semiHidden="0" w:unhideWhenUsed="0"/>
-    <w:lsdException w:name="Subtitle" w:semiHidden="0" w:unhideWhenUsed="0" w:qFormat="1"/>
-    <w:lsdException w:name="Hyperlink" w:uiPriority="99"/>
-    <w:lsdException w:name="Strong" w:semiHidden="0" w:unhideWhenUsed="0" w:qFormat="1"/>
-    <w:lsdException w:name="Emphasis" w:semiHidden="0" w:unhideWhenUsed="0" w:qFormat="1"/>
-    <w:lsdException w:name="Table Web 3" w:semiHidden="0" w:unhideWhenUsed="0"/>
-    <w:lsdException w:name="Balloon Text" w:semiHidden="0" w:unhideWhenUsed="0"/>
-    <w:lsdException w:name="Table Grid" w:semiHidden="0" w:unhideWhenUsed="0"/>
-    <w:lsdException w:name="Table Theme" w:semiHidden="0" w:unhideWhenUsed="0"/>
-    <w:lsdException w:name="Placeholder Text" w:uiPriority="99" w:unhideWhenUsed="0"/>
-    <w:lsdException w:name="No Spacing" w:semiHidden="0" w:uiPriority="1" w:unhideWhenUsed="0" w:qFormat="1"/>
-    <w:lsdException w:name="Light Shading" w:semiHidden="0" w:uiPriority="60" w:unhideWhenUsed="0"/>
-    <w:lsdException w:name="Light List" w:semiHidden="0" w:uiPriority="61" w:unhideWhenUsed="0"/>
-    <w:lsdException w:name="Light Grid" w:semiHidden="0" w:uiPriority="62" w:unhideWhenUsed="0"/>
-    <w:lsdException w:name="Medium Shading 1" w:semiHidden="0" w:uiPriority="63" w:unhideWhenUsed="0"/>
-    <w:lsdException w:name="Medium Shading 2" w:semiHidden="0" w:uiPriority="64" w:unhideWhenUsed="0"/>
-    <w:lsdException w:name="Medium List 1" w:semiHidden="0" w:uiPriority="65" w:unhideWhenUsed="0"/>
-    <w:lsdException w:name="Medium List 2" w:semiHidden="0" w:uiPriority="66" w:unhideWhenUsed="0"/>
-    <w:lsdException w:name="Medium Grid 1" w:semiHidden="0" w:uiPriority="67" w:unhideWhenUsed="0"/>
-    <w:lsdException w:name="Medium Grid 2" w:semiHidden="0" w:uiPriority="68" w:unhideWhenUsed="0"/>
-    <w:lsdException w:name="Medium Grid 3" w:semiHidden="0" w:uiPriority="69" w:unhideWhenUsed="0"/>
-    <w:lsdException w:name="Dark List" w:semiHidden="0" w:uiPriority="70" w:unhideWhenUsed="0"/>
-    <w:lsdException w:name="Colorful Shading" w:semiHidden="0" w:uiPriority="71" w:unhideWhenUsed="0"/>
-    <w:lsdException w:name="Colorful List" w:semiHidden="0" w:uiPriority="72" w:unhideWhenUsed="0"/>
-    <w:lsdException w:name="Colorful Grid" w:semiHidden="0" w:uiPriority="73" w:unhideWhenUsed="0"/>
-    <w:lsdException w:name="Light Shading Accent 1" w:semiHidden="0" w:uiPriority="60" w:unhideWhenUsed="0"/>
-    <w:lsdException w:name="Light List Accent 1" w:semiHidden="0" w:uiPriority="61" w:unhideWhenUsed="0"/>
-    <w:lsdException w:name="Light Grid Accent 1" w:semiHidden="0" w:uiPriority="62" w:unhideWhenUsed="0"/>
-    <w:lsdException w:name="Medium Shading 1 Accent 1" w:semiHidden="0" w:uiPriority="63" w:unhideWhenUsed="0"/>
-    <w:lsdException w:name="Medium Shading 2 Accent 1" w:semiHidden="0" w:uiPriority="64" w:unhideWhenUsed="0"/>
-    <w:lsdException w:name="Medium List 1 Accent 1" w:semiHidden="0" w:uiPriority="65" w:unhideWhenUsed="0"/>
-    <w:lsdException w:name="Revision" w:uiPriority="99" w:unhideWhenUsed="0"/>
-    <w:lsdException w:name="List Paragraph" w:semiHidden="0" w:uiPriority="34" w:unhideWhenUsed="0" w:qFormat="1"/>
-    <w:lsdException w:name="Quote" w:semiHidden="0" w:uiPriority="29" w:unhideWhenUsed="0" w:qFormat="1"/>
-    <w:lsdException w:name="Intense Quote" w:semiHidden="0" w:uiPriority="30" w:unhideWhenUsed="0" w:qFormat="1"/>
-    <w:lsdException w:name="Medium List 2 Accent 1" w:semiHidden="0" w:uiPriority="66" w:unhideWhenUsed="0"/>
-    <w:lsdException w:name="Medium Grid 1 Accent 1" w:semiHidden="0" w:uiPriority="67" w:unhideWhenUsed="0"/>
-    <w:lsdException w:name="Medium Grid 2 Accent 1" w:semiHidden="0" w:uiPriority="68" w:unhideWhenUsed="0"/>
-    <w:lsdException w:name="Medium Grid 3 Accent 1" w:semiHidden="0" w:uiPriority="69" w:unhideWhenUsed="0"/>
-    <w:lsdException w:name="Dark List Accent 1" w:semiHidden="0" w:uiPriority="70" w:unhideWhenUsed="0"/>
-    <w:lsdException w:name="Colorful Shading Accent 1" w:semiHidden="0" w:uiPriority="71" w:unhideWhenUsed="0"/>
-    <w:lsdException w:name="Colorful List Accent 1" w:semiHidden="0" w:uiPriority="72" w:unhideWhenUsed="0"/>
-    <w:lsdException w:name="Colorful Grid Accent 1" w:semiHidden="0" w:uiPriority="73" w:unhideWhenUsed="0"/>
-    <w:lsdException w:name="Light Shading Accent 2" w:semiHidden="0" w:uiPriority="60" w:unhideWhenUsed="0"/>
-    <w:lsdException w:name="Light List Accent 2" w:semiHidden="0" w:uiPriority="61" w:unhideWhenUsed="0"/>
-    <w:lsdException w:name="Light Grid Accent 2" w:semiHidden="0" w:uiPriority="62" w:unhideWhenUsed="0"/>
-    <w:lsdException w:name="Medium Shading 1 Accent 2" w:semiHidden="0" w:uiPriority="63" w:unhideWhenUsed="0"/>
-    <w:lsdException w:name="Medium Shading 2 Accent 2" w:semiHidden="0" w:uiPriority="64" w:unhideWhenUsed="0"/>
-    <w:lsdException w:name="Medium List 1 Accent 2" w:semiHidden="0" w:uiPriority="65" w:unhideWhenUsed="0"/>
-    <w:lsdException w:name="Medium List 2 Accent 2" w:semiHidden="0" w:uiPriority="66" w:unhideWhenUsed="0"/>
-    <w:lsdException w:name="Medium Grid 1 Accent 2" w:semiHidden="0" w:uiPriority="67" w:unhideWhenUsed="0"/>
-    <w:lsdException w:name="Medium Grid 2 Accent 2" w:semiHidden="0" w:uiPriority="68" w:unhideWhenUsed="0"/>
-    <w:lsdException w:name="Medium Grid 3 Accent 2" w:semiHidden="0" w:uiPriority="69" w:unhideWhenUsed="0"/>
-    <w:lsdException w:name="Dark List Accent 2" w:semiHidden="0" w:uiPriority="70" w:unhideWhenUsed="0"/>
-    <w:lsdException w:name="Colorful Shading Accent 2" w:semiHidden="0" w:uiPriority="71" w:unhideWhenUsed="0"/>
-    <w:lsdException w:name="Colorful List Accent 2" w:semiHidden="0" w:uiPriority="72" w:unhideWhenUsed="0"/>
-    <w:lsdException w:name="Colorful Grid Accent 2" w:semiHidden="0" w:uiPriority="73" w:unhideWhenUsed="0"/>
-    <w:lsdException w:name="Light Shading Accent 3" w:semiHidden="0" w:uiPriority="60" w:unhideWhenUsed="0"/>
-    <w:lsdException w:name="Light List Accent 3" w:semiHidden="0" w:uiPriority="61" w:unhideWhenUsed="0"/>
-    <w:lsdException w:name="Light Grid Accent 3" w:semiHidden="0" w:uiPriority="62" w:unhideWhenUsed="0"/>
-    <w:lsdException w:name="Medium Shading 1 Accent 3" w:semiHidden="0" w:uiPriority="63" w:unhideWhenUsed="0"/>
-    <w:lsdException w:name="Medium Shading 2 Accent 3" w:semiHidden="0" w:uiPriority="64" w:unhideWhenUsed="0"/>
-    <w:lsdException w:name="Medium List 1 Accent 3" w:semiHidden="0" w:uiPriority="65" w:unhideWhenUsed="0"/>
-    <w:lsdException w:name="Medium List 2 Accent 3" w:semiHidden="0" w:uiPriority="66" w:unhideWhenUsed="0"/>
-    <w:lsdException w:name="Medium Grid 1 Accent 3" w:semiHidden="0" w:uiPriority="67" w:unhideWhenUsed="0"/>
-    <w:lsdException w:name="Medium Grid 2 Accent 3" w:semiHidden="0" w:uiPriority="68" w:unhideWhenUsed="0"/>
-    <w:lsdException w:name="Medium Grid 3 Accent 3" w:semiHidden="0" w:uiPriority="69" w:unhideWhenUsed="0"/>
-    <w:lsdException w:name="Dark List Accent 3" w:semiHidden="0" w:uiPriority="70" w:unhideWhenUsed="0"/>
-    <w:lsdException w:name="Colorful Shading Accent 3" w:semiHidden="0" w:uiPriority="71" w:unhideWhenUsed="0"/>
-    <w:lsdException w:name="Colorful List Accent 3" w:semiHidden="0" w:uiPriority="72" w:unhideWhenUsed="0"/>
-    <w:lsdException w:name="Colorful Grid Accent 3" w:semiHidden="0" w:uiPriority="73" w:unhideWhenUsed="0"/>
-    <w:lsdException w:name="Light Shading Accent 4" w:semiHidden="0" w:uiPriority="60" w:unhideWhenUsed="0"/>
-    <w:lsdException w:name="Light List Accent 4" w:semiHidden="0" w:uiPriority="61" w:unhideWhenUsed="0"/>
-    <w:lsdException w:name="Light Grid Accent 4" w:semiHidden="0" w:uiPriority="62" w:unhideWhenUsed="0"/>
-    <w:lsdException w:name="Medium Shading 1 Accent 4" w:semiHidden="0" w:uiPriority="63" w:unhideWhenUsed="0"/>
-    <w:lsdException w:name="Medium Shading 2 Accent 4" w:semiHidden="0" w:uiPriority="64" w:unhideWhenUsed="0"/>
-    <w:lsdException w:name="Medium List 1 Accent 4" w:semiHidden="0" w:uiPriority="65" w:unhideWhenUsed="0"/>
-    <w:lsdException w:name="Medium List 2 Accent 4" w:semiHidden="0" w:uiPriority="66" w:unhideWhenUsed="0"/>
-    <w:lsdException w:name="Medium Grid 1 Accent 4" w:semiHidden="0" w:uiPriority="67" w:unhideWhenUsed="0"/>
-    <w:lsdException w:name="Medium Grid 2 Accent 4" w:semiHidden="0" w:uiPriority="68" w:unhideWhenUsed="0"/>
-    <w:lsdException w:name="Medium Grid 3 Accent 4" w:semiHidden="0" w:uiPriority="69" w:unhideWhenUsed="0"/>
-    <w:lsdException w:name="Dark List Accent 4" w:semiHidden="0" w:uiPriority="70" w:unhideWhenUsed="0"/>
-    <w:lsdException w:name="Colorful Shading Accent 4" w:semiHidden="0" w:uiPriority="71" w:unhideWhenUsed="0"/>
-    <w:lsdException w:name="Colorful List Accent 4" w:semiHidden="0" w:uiPriority="72" w:unhideWhenUsed="0"/>
-    <w:lsdException w:name="Colorful Grid Accent 4" w:semiHidden="0" w:uiPriority="73" w:unhideWhenUsed="0"/>
-    <w:lsdException w:name="Light Shading Accent 5" w:semiHidden="0" w:uiPriority="60" w:unhideWhenUsed="0"/>
-    <w:lsdException w:name="Light List Accent 5" w:semiHidden="0" w:uiPriority="61" w:unhideWhenUsed="0"/>
-    <w:lsdException w:name="Light Grid Accent 5" w:semiHidden="0" w:uiPriority="62" w:unhideWhenUsed="0"/>
-    <w:lsdException w:name="Medium Shading 1 Accent 5" w:semiHidden="0" w:uiPriority="63" w:unhideWhenUsed="0"/>
-    <w:lsdException w:name="Medium Shading 2 Accent 5" w:semiHidden="0" w:uiPriority="64" w:unhideWhenUsed="0"/>
-    <w:lsdException w:name="Medium List 1 Accent 5" w:semiHidden="0" w:uiPriority="65" w:unhideWhenUsed="0"/>
-    <w:lsdException w:name="Medium List 2 Accent 5" w:semiHidden="0" w:uiPriority="66" w:unhideWhenUsed="0"/>
-    <w:lsdException w:name="Medium Grid 1 Accent 5" w:semiHidden="0" w:uiPriority="67" w:unhideWhenUsed="0"/>
-    <w:lsdException w:name="Medium Grid 2 Accent 5" w:semiHidden="0" w:uiPriority="68" w:unhideWhenUsed="0"/>
-    <w:lsdException w:name="Medium Grid 3 Accent 5" w:semiHidden="0" w:uiPriority="69" w:unhideWhenUsed="0"/>
-    <w:lsdException w:name="Dark List Accent 5" w:semiHidden="0" w:uiPriority="70" w:unhideWhenUsed="0"/>
-    <w:lsdException w:name="Colorful Shading Accent 5" w:semiHidden="0" w:uiPriority="71" w:unhideWhenUsed="0"/>
-    <w:lsdException w:name="Colorful List Accent 5" w:semiHidden="0" w:uiPriority="72" w:unhideWhenUsed="0"/>
-    <w:lsdException w:name="Colorful Grid Accent 5" w:semiHidden="0" w:uiPriority="73" w:unhideWhenUsed="0"/>
-    <w:lsdException w:name="Light Shading Accent 6" w:semiHidden="0" w:uiPriority="60" w:unhideWhenUsed="0"/>
-    <w:lsdException w:name="Light List Accent 6" w:semiHidden="0" w:uiPriority="61" w:unhideWhenUsed="0"/>
-    <w:lsdException w:name="Light Grid Accent 6" w:semiHidden="0" w:uiPriority="62" w:unhideWhenUsed="0"/>
-    <w:lsdException w:name="Medium Shading 1 Accent 6" w:semiHidden="0" w:uiPriority="63" w:unhideWhenUsed="0"/>
-    <w:lsdException w:name="Medium Shading 2 Accent 6" w:semiHidden="0" w:uiPriority="64" w:unhideWhenUsed="0"/>
-    <w:lsdException w:name="Medium List 1 Accent 6" w:semiHidden="0" w:uiPriority="65" w:unhideWhenUsed="0"/>
-    <w:lsdException w:name="Medium List 2 Accent 6" w:semiHidden="0" w:uiPriority="66" w:unhideWhenUsed="0"/>
-    <w:lsdException w:name="Medium Grid 1 Accent 6" w:semiHidden="0" w:uiPriority="67" w:unhideWhenUsed="0"/>
-    <w:lsdException w:name="Medium Grid 2 Accent 6" w:semiHidden="0" w:uiPriority="68" w:unhideWhenUsed="0"/>
-    <w:lsdException w:name="Medium Grid 3 Accent 6" w:semiHidden="0" w:uiPriority="69" w:unhideWhenUsed="0"/>
-    <w:lsdException w:name="Dark List Accent 6" w:semiHidden="0" w:uiPriority="70" w:unhideWhenUsed="0"/>
-    <w:lsdException w:name="Colorful Shading Accent 6" w:semiHidden="0" w:uiPriority="71" w:unhideWhenUsed="0"/>
-    <w:lsdException w:name="Colorful List Accent 6" w:semiHidden="0" w:uiPriority="72" w:unhideWhenUsed="0"/>
-    <w:lsdException w:name="Colorful Grid Accent 6" w:semiHidden="0" w:uiPriority="73" w:unhideWhenUsed="0"/>
-    <w:lsdException w:name="Subtle Emphasis" w:semiHidden="0" w:uiPriority="19" w:unhideWhenUsed="0" w:qFormat="1"/>
-    <w:lsdException w:name="Intense Emphasis" w:semiHidden="0" w:uiPriority="21" w:unhideWhenUsed="0" w:qFormat="1"/>
-    <w:lsdException w:name="Subtle Reference" w:semiHidden="0" w:uiPriority="31" w:unhideWhenUsed="0" w:qFormat="1"/>
-    <w:lsdException w:name="Intense Reference" w:semiHidden="0" w:uiPriority="32" w:unhideWhenUsed="0" w:qFormat="1"/>
-    <w:lsdException w:name="Book Title" w:semiHidden="0" w:uiPriority="33" w:unhideWhenUsed="0" w:qFormat="1"/>
-    <w:lsdException w:name="Bibliography" w:uiPriority="37"/>
-    <w:lsdException w:name="TOC Heading" w:uiPriority="39" w:qFormat="1"/>
+  <w:latentStyles w:defLockedState="0" w:defUIPriority="0" w:defSemiHidden="0" w:defUnhideWhenUsed="0" w:defQFormat="0" w:count="375">
+    <w:lsdException w:name="Normal" w:qFormat="1"/>
+    <w:lsdException w:name="heading 1" w:qFormat="1"/>
+    <w:lsdException w:name="heading 2" w:qFormat="1"/>
+    <w:lsdException w:name="heading 3" w:semiHidden="1" w:unhideWhenUsed="1" w:qFormat="1"/>
+    <w:lsdException w:name="heading 4" w:semiHidden="1" w:unhideWhenUsed="1" w:qFormat="1"/>
+    <w:lsdException w:name="heading 5" w:semiHidden="1" w:unhideWhenUsed="1" w:qFormat="1"/>
+    <w:lsdException w:name="heading 6" w:semiHidden="1" w:unhideWhenUsed="1" w:qFormat="1"/>
+    <w:lsdException w:name="heading 7" w:semiHidden="1" w:unhideWhenUsed="1" w:qFormat="1"/>
+    <w:lsdException w:name="heading 8" w:semiHidden="1" w:unhideWhenUsed="1" w:qFormat="1"/>
+    <w:lsdException w:name="heading 9" w:semiHidden="1" w:unhideWhenUsed="1" w:qFormat="1"/>
+    <w:lsdException w:name="index 1" w:semiHidden="1" w:unhideWhenUsed="1"/>
+    <w:lsdException w:name="index 2" w:semiHidden="1" w:unhideWhenUsed="1"/>
+    <w:lsdException w:name="index 3" w:semiHidden="1" w:unhideWhenUsed="1"/>
+    <w:lsdException w:name="index 4" w:semiHidden="1" w:unhideWhenUsed="1"/>
+    <w:lsdException w:name="index 5" w:semiHidden="1" w:unhideWhenUsed="1"/>
+    <w:lsdException w:name="index 6" w:semiHidden="1" w:unhideWhenUsed="1"/>
+    <w:lsdException w:name="index 7" w:semiHidden="1" w:unhideWhenUsed="1"/>
+    <w:lsdException w:name="index 8" w:semiHidden="1" w:unhideWhenUsed="1"/>
+    <w:lsdException w:name="index 9" w:semiHidden="1" w:unhideWhenUsed="1"/>
+    <w:lsdException w:name="toc 1" w:semiHidden="1" w:uiPriority="39" w:unhideWhenUsed="1" w:qFormat="1"/>
+    <w:lsdException w:name="toc 2" w:semiHidden="1" w:uiPriority="39" w:unhideWhenUsed="1" w:qFormat="1"/>
+    <w:lsdException w:name="toc 3" w:semiHidden="1" w:uiPriority="39" w:unhideWhenUsed="1" w:qFormat="1"/>
+    <w:lsdException w:name="toc 4" w:semiHidden="1" w:unhideWhenUsed="1"/>
+    <w:lsdException w:name="toc 5" w:semiHidden="1" w:unhideWhenUsed="1"/>
+    <w:lsdException w:name="toc 6" w:semiHidden="1" w:unhideWhenUsed="1"/>
+    <w:lsdException w:name="toc 7" w:semiHidden="1" w:unhideWhenUsed="1"/>
+    <w:lsdException w:name="toc 8" w:semiHidden="1" w:unhideWhenUsed="1"/>
+    <w:lsdException w:name="toc 9" w:semiHidden="1" w:unhideWhenUsed="1"/>
+    <w:lsdException w:name="Normal Indent" w:semiHidden="1" w:unhideWhenUsed="1"/>
+    <w:lsdException w:name="footnote text" w:semiHidden="1" w:unhideWhenUsed="1"/>
+    <w:lsdException w:name="annotation text" w:semiHidden="1" w:unhideWhenUsed="1"/>
+    <w:lsdException w:name="header" w:semiHidden="1" w:unhideWhenUsed="1"/>
+    <w:lsdException w:name="footer" w:semiHidden="1" w:unhideWhenUsed="1"/>
+    <w:lsdException w:name="index heading" w:semiHidden="1" w:unhideWhenUsed="1"/>
+    <w:lsdException w:name="caption" w:semiHidden="1" w:unhideWhenUsed="1" w:qFormat="1"/>
+    <w:lsdException w:name="table of figures" w:semiHidden="1" w:unhideWhenUsed="1"/>
+    <w:lsdException w:name="envelope address" w:semiHidden="1" w:unhideWhenUsed="1"/>
+    <w:lsdException w:name="envelope return" w:semiHidden="1" w:unhideWhenUsed="1"/>
+    <w:lsdException w:name="footnote reference" w:semiHidden="1" w:unhideWhenUsed="1"/>
+    <w:lsdException w:name="annotation reference" w:semiHidden="1" w:unhideWhenUsed="1"/>
+    <w:lsdException w:name="line number" w:semiHidden="1" w:unhideWhenUsed="1"/>
+    <w:lsdException w:name="page number" w:semiHidden="1" w:unhideWhenUsed="1"/>
+    <w:lsdException w:name="endnote reference" w:semiHidden="1" w:unhideWhenUsed="1"/>
+    <w:lsdException w:name="endnote text" w:semiHidden="1" w:unhideWhenUsed="1"/>
+    <w:lsdException w:name="table of authorities" w:semiHidden="1" w:unhideWhenUsed="1"/>
+    <w:lsdException w:name="toa heading" w:semiHidden="1" w:unhideWhenUsed="1"/>
+    <w:lsdException w:name="List" w:semiHidden="1" w:unhideWhenUsed="1"/>
+    <w:lsdException w:name="List 2" w:semiHidden="1" w:unhideWhenUsed="1"/>
+    <w:lsdException w:name="List 3" w:semiHidden="1" w:unhideWhenUsed="1"/>
+    <w:lsdException w:name="List 4" w:semiHidden="1" w:unhideWhenUsed="1"/>
+    <w:lsdException w:name="List 5" w:semiHidden="1" w:unhideWhenUsed="1"/>
+    <w:lsdException w:name="List Bullet 2" w:semiHidden="1" w:unhideWhenUsed="1"/>
+    <w:lsdException w:name="List Bullet 3" w:semiHidden="1" w:unhideWhenUsed="1"/>
+    <w:lsdException w:name="List Bullet 4" w:semiHidden="1" w:unhideWhenUsed="1"/>
+    <w:lsdException w:name="List Bullet 5" w:semiHidden="1" w:unhideWhenUsed="1"/>
+    <w:lsdException w:name="List Number 2" w:semiHidden="1" w:unhideWhenUsed="1"/>
+    <w:lsdException w:name="List Number 3" w:semiHidden="1" w:unhideWhenUsed="1"/>
+    <w:lsdException w:name="List Number 4" w:semiHidden="1" w:unhideWhenUsed="1"/>
+    <w:lsdException w:name="List Number 5" w:semiHidden="1" w:unhideWhenUsed="1"/>
+    <w:lsdException w:name="Title" w:qFormat="1"/>
+    <w:lsdException w:name="Closing" w:semiHidden="1" w:unhideWhenUsed="1"/>
+    <w:lsdException w:name="Signature" w:semiHidden="1" w:unhideWhenUsed="1"/>
+    <w:lsdException w:name="Default Paragraph Font" w:semiHidden="1" w:unhideWhenUsed="1"/>
+    <w:lsdException w:name="Body Text" w:semiHidden="1" w:unhideWhenUsed="1"/>
+    <w:lsdException w:name="Body Text Indent" w:semiHidden="1" w:unhideWhenUsed="1"/>
+    <w:lsdException w:name="List Continue" w:semiHidden="1" w:unhideWhenUsed="1"/>
+    <w:lsdException w:name="List Continue 2" w:semiHidden="1" w:unhideWhenUsed="1"/>
+    <w:lsdException w:name="Subtitle" w:qFormat="1"/>
+    <w:lsdException w:name="Salutation" w:semiHidden="1" w:unhideWhenUsed="1"/>
+    <w:lsdException w:name="Date" w:semiHidden="1" w:unhideWhenUsed="1"/>
+    <w:lsdException w:name="Body Text First Indent" w:semiHidden="1" w:unhideWhenUsed="1"/>
+    <w:lsdException w:name="Body Text First Indent 2" w:semiHidden="1" w:unhideWhenUsed="1"/>
+    <w:lsdException w:name="Note Heading" w:semiHidden="1" w:unhideWhenUsed="1"/>
+    <w:lsdException w:name="Body Text 2" w:semiHidden="1" w:unhideWhenUsed="1"/>
+    <w:lsdException w:name="Body Text 3" w:semiHidden="1" w:unhideWhenUsed="1"/>
+    <w:lsdException w:name="Body Text Indent 2" w:semiHidden="1" w:unhideWhenUsed="1"/>
+    <w:lsdException w:name="Body Text Indent 3" w:semiHidden="1" w:unhideWhenUsed="1"/>
+    <w:lsdException w:name="Block Text" w:semiHidden="1" w:unhideWhenUsed="1"/>
+    <w:lsdException w:name="Hyperlink" w:semiHidden="1" w:uiPriority="99" w:unhideWhenUsed="1"/>
+    <w:lsdException w:name="FollowedHyperlink" w:semiHidden="1" w:unhideWhenUsed="1"/>
+    <w:lsdException w:name="Strong" w:qFormat="1"/>
+    <w:lsdException w:name="Emphasis" w:qFormat="1"/>
+    <w:lsdException w:name="Document Map" w:semiHidden="1" w:unhideWhenUsed="1"/>
+    <w:lsdException w:name="Plain Text" w:semiHidden="1" w:unhideWhenUsed="1"/>
+    <w:lsdException w:name="E-mail Signature" w:semiHidden="1" w:unhideWhenUsed="1"/>
+    <w:lsdException w:name="HTML Top of Form" w:semiHidden="1" w:unhideWhenUsed="1"/>
+    <w:lsdException w:name="HTML Bottom of Form" w:semiHidden="1" w:unhideWhenUsed="1"/>
+    <w:lsdException w:name="Normal (Web)" w:semiHidden="1" w:unhideWhenUsed="1"/>
+    <w:lsdException w:name="HTML Acronym" w:semiHidden="1" w:unhideWhenUsed="1"/>
+    <w:lsdException w:name="HTML Address" w:semiHidden="1" w:unhideWhenUsed="1"/>
+    <w:lsdException w:name="HTML Cite" w:semiHidden="1" w:unhideWhenUsed="1"/>
+    <w:lsdException w:name="HTML Code" w:semiHidden="1" w:unhideWhenUsed="1"/>
+    <w:lsdException w:name="HTML Definition" w:semiHidden="1" w:unhideWhenUsed="1"/>
+    <w:lsdException w:name="HTML Keyboard" w:semiHidden="1" w:unhideWhenUsed="1"/>
+    <w:lsdException w:name="HTML Preformatted" w:semiHidden="1" w:unhideWhenUsed="1"/>
+    <w:lsdException w:name="HTML Sample" w:semiHidden="1" w:unhideWhenUsed="1"/>
+    <w:lsdException w:name="HTML Typewriter" w:semiHidden="1" w:unhideWhenUsed="1"/>
+    <w:lsdException w:name="HTML Variable" w:semiHidden="1" w:unhideWhenUsed="1"/>
+    <w:lsdException w:name="Normal Table" w:semiHidden="1" w:unhideWhenUsed="1"/>
+    <w:lsdException w:name="annotation subject" w:semiHidden="1" w:unhideWhenUsed="1"/>
+    <w:lsdException w:name="No List" w:semiHidden="1" w:unhideWhenUsed="1"/>
+    <w:lsdException w:name="Outline List 1" w:semiHidden="1" w:unhideWhenUsed="1"/>
+    <w:lsdException w:name="Outline List 2" w:semiHidden="1" w:unhideWhenUsed="1"/>
+    <w:lsdException w:name="Outline List 3" w:semiHidden="1" w:unhideWhenUsed="1"/>
+    <w:lsdException w:name="Table Simple 1" w:semiHidden="1" w:unhideWhenUsed="1"/>
+    <w:lsdException w:name="Table Simple 2" w:semiHidden="1" w:unhideWhenUsed="1"/>
+    <w:lsdException w:name="Table Simple 3" w:semiHidden="1" w:unhideWhenUsed="1"/>
+    <w:lsdException w:name="Table Classic 1" w:semiHidden="1" w:unhideWhenUsed="1"/>
+    <w:lsdException w:name="Table Classic 2" w:semiHidden="1" w:unhideWhenUsed="1"/>
+    <w:lsdException w:name="Table Classic 3" w:semiHidden="1" w:unhideWhenUsed="1"/>
+    <w:lsdException w:name="Table Classic 4" w:semiHidden="1" w:unhideWhenUsed="1"/>
+    <w:lsdException w:name="Table Colorful 1" w:semiHidden="1" w:unhideWhenUsed="1"/>
+    <w:lsdException w:name="Table Colorful 2" w:semiHidden="1" w:unhideWhenUsed="1"/>
+    <w:lsdException w:name="Table Colorful 3" w:semiHidden="1" w:unhideWhenUsed="1"/>
+    <w:lsdException w:name="Table Columns 1" w:semiHidden="1" w:unhideWhenUsed="1"/>
+    <w:lsdException w:name="Table Columns 2" w:semiHidden="1" w:unhideWhenUsed="1"/>
+    <w:lsdException w:name="Table Columns 3" w:semiHidden="1" w:unhideWhenUsed="1"/>
+    <w:lsdException w:name="Table Columns 4" w:semiHidden="1" w:unhideWhenUsed="1"/>
+    <w:lsdException w:name="Table Columns 5" w:semiHidden="1" w:unhideWhenUsed="1"/>
+    <w:lsdException w:name="Table Grid 1" w:semiHidden="1" w:unhideWhenUsed="1"/>
+    <w:lsdException w:name="Table Grid 2" w:semiHidden="1" w:unhideWhenUsed="1"/>
+    <w:lsdException w:name="Table Grid 3" w:semiHidden="1" w:unhideWhenUsed="1"/>
+    <w:lsdException w:name="Table Grid 4" w:semiHidden="1" w:unhideWhenUsed="1"/>
+    <w:lsdException w:name="Table Grid 5" w:semiHidden="1" w:unhideWhenUsed="1"/>
+    <w:lsdException w:name="Table Grid 6" w:semiHidden="1" w:unhideWhenUsed="1"/>
+    <w:lsdException w:name="Table Grid 7" w:semiHidden="1" w:unhideWhenUsed="1"/>
+    <w:lsdException w:name="Table Grid 8" w:semiHidden="1" w:unhideWhenUsed="1"/>
+    <w:lsdException w:name="Table List 1" w:semiHidden="1" w:unhideWhenUsed="1"/>
+    <w:lsdException w:name="Table List 2" w:semiHidden="1" w:unhideWhenUsed="1"/>
+    <w:lsdException w:name="Table List 3" w:semiHidden="1" w:unhideWhenUsed="1"/>
+    <w:lsdException w:name="Table List 4" w:semiHidden="1" w:unhideWhenUsed="1"/>
+    <w:lsdException w:name="Table List 5" w:semiHidden="1" w:unhideWhenUsed="1"/>
+    <w:lsdException w:name="Table List 6" w:semiHidden="1" w:unhideWhenUsed="1"/>
+    <w:lsdException w:name="Table List 7" w:semiHidden="1" w:unhideWhenUsed="1"/>
+    <w:lsdException w:name="Table List 8" w:semiHidden="1" w:unhideWhenUsed="1"/>
+    <w:lsdException w:name="Table 3D effects 1" w:semiHidden="1" w:unhideWhenUsed="1"/>
+    <w:lsdException w:name="Table 3D effects 2" w:semiHidden="1" w:unhideWhenUsed="1"/>
+    <w:lsdException w:name="Table 3D effects 3" w:semiHidden="1" w:unhideWhenUsed="1"/>
+    <w:lsdException w:name="Table Contemporary" w:semiHidden="1" w:unhideWhenUsed="1"/>
+    <w:lsdException w:name="Table Elegant" w:semiHidden="1" w:unhideWhenUsed="1"/>
+    <w:lsdException w:name="Table Professional" w:semiHidden="1" w:unhideWhenUsed="1"/>
+    <w:lsdException w:name="Table Subtle 1" w:semiHidden="1" w:unhideWhenUsed="1"/>
+    <w:lsdException w:name="Table Subtle 2" w:semiHidden="1" w:unhideWhenUsed="1"/>
+    <w:lsdException w:name="Table Web 1" w:semiHidden="1" w:unhideWhenUsed="1"/>
+    <w:lsdException w:name="Table Web 2" w:semiHidden="1" w:unhideWhenUsed="1"/>
+    <w:lsdException w:name="Table Web 3" w:semiHidden="1" w:unhideWhenUsed="1"/>
+    <w:lsdException w:name="Table Grid" w:semiHidden="1" w:unhideWhenUsed="1"/>
+    <w:lsdException w:name="Table Theme" w:semiHidden="1" w:unhideWhenUsed="1"/>
+    <w:lsdException w:name="Placeholder Text" w:semiHidden="1" w:uiPriority="99"/>
+    <w:lsdException w:name="No Spacing" w:uiPriority="1" w:qFormat="1"/>
+    <w:lsdException w:name="Light Shading" w:uiPriority="60"/>
+    <w:lsdException w:name="Light List" w:uiPriority="61"/>
+    <w:lsdException w:name="Light Grid" w:uiPriority="62"/>
+    <w:lsdException w:name="Medium Shading 1" w:uiPriority="63"/>
+    <w:lsdException w:name="Medium Shading 2" w:uiPriority="64"/>
+    <w:lsdException w:name="Medium List 1" w:uiPriority="65"/>
+    <w:lsdException w:name="Medium List 2" w:uiPriority="66"/>
+    <w:lsdException w:name="Medium Grid 1" w:uiPriority="67"/>
+    <w:lsdException w:name="Medium Grid 2" w:uiPriority="68"/>
+    <w:lsdException w:name="Medium Grid 3" w:uiPriority="69"/>
+    <w:lsdException w:name="Dark List" w:uiPriority="70"/>
+    <w:lsdException w:name="Colorful Shading" w:uiPriority="71"/>
+    <w:lsdException w:name="Colorful List" w:uiPriority="72"/>
+    <w:lsdException w:name="Colorful Grid" w:uiPriority="73"/>
+    <w:lsdException w:name="Light Shading Accent 1" w:uiPriority="60"/>
+    <w:lsdException w:name="Light List Accent 1" w:uiPriority="61"/>
+    <w:lsdException w:name="Light Grid Accent 1" w:uiPriority="62"/>
+    <w:lsdException w:name="Medium Shading 1 Accent 1" w:uiPriority="63"/>
+    <w:lsdException w:name="Medium Shading 2 Accent 1" w:uiPriority="64"/>
+    <w:lsdException w:name="Medium List 1 Accent 1" w:uiPriority="65"/>
+    <w:lsdException w:name="Revision" w:semiHidden="1" w:uiPriority="99"/>
+    <w:lsdException w:name="List Paragraph" w:uiPriority="34" w:qFormat="1"/>
+    <w:lsdException w:name="Quote" w:uiPriority="29" w:qFormat="1"/>
+    <w:lsdException w:name="Intense Quote" w:uiPriority="30" w:qFormat="1"/>
+    <w:lsdException w:name="Medium List 2 Accent 1" w:uiPriority="66"/>
+    <w:lsdException w:name="Medium Grid 1 Accent 1" w:uiPriority="67"/>
+    <w:lsdException w:name="Medium Grid 2 Accent 1" w:uiPriority="68"/>
+    <w:lsdException w:name="Medium Grid 3 Accent 1" w:uiPriority="69"/>
+    <w:lsdException w:name="Dark List Accent 1" w:uiPriority="70"/>
+    <w:lsdException w:name="Colorful Shading Accent 1" w:uiPriority="71"/>
+    <w:lsdException w:name="Colorful List Accent 1" w:uiPriority="72"/>
+    <w:lsdException w:name="Colorful Grid Accent 1" w:uiPriority="73"/>
+    <w:lsdException w:name="Light Shading Accent 2" w:uiPriority="60"/>
+    <w:lsdException w:name="Light List Accent 2" w:uiPriority="61"/>
+    <w:lsdException w:name="Light Grid Accent 2" w:uiPriority="62"/>
+    <w:lsdException w:name="Medium Shading 1 Accent 2" w:uiPriority="63"/>
+    <w:lsdException w:name="Medium Shading 2 Accent 2" w:uiPriority="64"/>
+    <w:lsdException w:name="Medium List 1 Accent 2" w:uiPriority="65"/>
+    <w:lsdException w:name="Medium List 2 Accent 2" w:uiPriority="66"/>
+    <w:lsdException w:name="Medium Grid 1 Accent 2" w:uiPriority="67"/>
+    <w:lsdException w:name="Medium Grid 2 Accent 2" w:uiPriority="68"/>
+    <w:lsdException w:name="Medium Grid 3 Accent 2" w:uiPriority="69"/>
+    <w:lsdException w:name="Dark List Accent 2" w:uiPriority="70"/>
+    <w:lsdException w:name="Colorful Shading Accent 2" w:uiPriority="71"/>
+    <w:lsdException w:name="Colorful List Accent 2" w:uiPriority="72"/>
+    <w:lsdException w:name="Colorful Grid Accent 2" w:uiPriority="73"/>
+    <w:lsdException w:name="Light Shading Accent 3" w:uiPriority="60"/>
+    <w:lsdException w:name="Light List Accent 3" w:uiPriority="61"/>
+    <w:lsdException w:name="Light Grid Accent 3" w:uiPriority="62"/>
+    <w:lsdException w:name="Medium Shading 1 Accent 3" w:uiPriority="63"/>
+    <w:lsdException w:name="Medium Shading 2 Accent 3" w:uiPriority="64"/>
+    <w:lsdException w:name="Medium List 1 Accent 3" w:uiPriority="65"/>
+    <w:lsdException w:name="Medium List 2 Accent 3" w:uiPriority="66"/>
+    <w:lsdException w:name="Medium Grid 1 Accent 3" w:uiPriority="67"/>
+    <w:lsdException w:name="Medium Grid 2 Accent 3" w:uiPriority="68"/>
+    <w:lsdException w:name="Medium Grid 3 Accent 3" w:uiPriority="69"/>
+    <w:lsdException w:name="Dark List Accent 3" w:uiPriority="70"/>
+    <w:lsdException w:name="Colorful Shading Accent 3" w:uiPriority="71"/>
+    <w:lsdException w:name="Colorful List Accent 3" w:uiPriority="72"/>
+    <w:lsdException w:name="Colorful Grid Accent 3" w:uiPriority="73"/>
+    <w:lsdException w:name="Light Shading Accent 4" w:uiPriority="60"/>
+    <w:lsdException w:name="Light List Accent 4" w:uiPriority="61"/>
+    <w:lsdException w:name="Light Grid Accent 4" w:uiPriority="62"/>
+    <w:lsdException w:name="Medium Shading 1 Accent 4" w:uiPriority="63"/>
+    <w:lsdException w:name="Medium Shading 2 Accent 4" w:uiPriority="64"/>
+    <w:lsdException w:name="Medium List 1 Accent 4" w:uiPriority="65"/>
+    <w:lsdException w:name="Medium List 2 Accent 4" w:uiPriority="66"/>
+    <w:lsdException w:name="Medium Grid 1 Accent 4" w:uiPriority="67"/>
+    <w:lsdException w:name="Medium Grid 2 Accent 4" w:uiPriority="68"/>
+    <w:lsdException w:name="Medium Grid 3 Accent 4" w:uiPriority="69"/>
+    <w:lsdException w:name="Dark List Accent 4" w:uiPriority="70"/>
+    <w:lsdException w:name="Colorful Shading Accent 4" w:uiPriority="71"/>
+    <w:lsdException w:name="Colorful List Accent 4" w:uiPriority="72"/>
+    <w:lsdException w:name="Colorful Grid Accent 4" w:uiPriority="73"/>
+    <w:lsdException w:name="Light Shading Accent 5" w:uiPriority="60"/>
+    <w:lsdException w:name="Light List Accent 5" w:uiPriority="61"/>
+    <w:lsdException w:name="Light Grid Accent 5" w:uiPriority="62"/>
+    <w:lsdException w:name="Medium Shading 1 Accent 5" w:uiPriority="63"/>
+    <w:lsdException w:name="Medium Shading 2 Accent 5" w:uiPriority="64"/>
+    <w:lsdException w:name="Medium List 1 Accent 5" w:uiPriority="65"/>
+    <w:lsdException w:name="Medium List 2 Accent 5" w:uiPriority="66"/>
+    <w:lsdException w:name="Medium Grid 1 Accent 5" w:uiPriority="67"/>
+    <w:lsdException w:name="Medium Grid 2 Accent 5" w:uiPriority="68"/>
+    <w:lsdException w:name="Medium Grid 3 Accent 5" w:uiPriority="69"/>
+    <w:lsdException w:name="Dark List Accent 5" w:uiPriority="70"/>
+    <w:lsdException w:name="Colorful Shading Accent 5" w:uiPriority="71"/>
+    <w:lsdException w:name="Colorful List Accent 5" w:uiPriority="72"/>
+    <w:lsdException w:name="Colorful Grid Accent 5" w:uiPriority="73"/>
+    <w:lsdException w:name="Light Shading Accent 6" w:uiPriority="60"/>
+    <w:lsdException w:name="Light List Accent 6" w:uiPriority="61"/>
+    <w:lsdException w:name="Light Grid Accent 6" w:uiPriority="62"/>
+    <w:lsdException w:name="Medium Shading 1 Accent 6" w:uiPriority="63"/>
+    <w:lsdException w:name="Medium Shading 2 Accent 6" w:uiPriority="64"/>
+    <w:lsdException w:name="Medium List 1 Accent 6" w:uiPriority="65"/>
+    <w:lsdException w:name="Medium List 2 Accent 6" w:uiPriority="66"/>
+    <w:lsdException w:name="Medium Grid 1 Accent 6" w:uiPriority="67"/>
+    <w:lsdException w:name="Medium Grid 2 Accent 6" w:uiPriority="68"/>
+    <w:lsdException w:name="Medium Grid 3 Accent 6" w:uiPriority="69"/>
+    <w:lsdException w:name="Dark List Accent 6" w:uiPriority="70"/>
+    <w:lsdException w:name="Colorful Shading Accent 6" w:uiPriority="71"/>
+    <w:lsdException w:name="Colorful List Accent 6" w:uiPriority="72"/>
+    <w:lsdException w:name="Colorful Grid Accent 6" w:uiPriority="73"/>
+    <w:lsdException w:name="Subtle Emphasis" w:uiPriority="19" w:qFormat="1"/>
+    <w:lsdException w:name="Intense Emphasis" w:uiPriority="21" w:qFormat="1"/>
+    <w:lsdException w:name="Subtle Reference" w:uiPriority="31" w:qFormat="1"/>
+    <w:lsdException w:name="Intense Reference" w:uiPriority="32" w:qFormat="1"/>
+    <w:lsdException w:name="Book Title" w:uiPriority="33" w:qFormat="1"/>
+    <w:lsdException w:name="Bibliography" w:semiHidden="1" w:uiPriority="37" w:unhideWhenUsed="1"/>
+    <w:lsdException w:name="TOC Heading" w:semiHidden="1" w:uiPriority="39" w:unhideWhenUsed="1" w:qFormat="1"/>
+    <w:lsdException w:name="Plain Table 1" w:uiPriority="41"/>
+    <w:lsdException w:name="Plain Table 2" w:uiPriority="42"/>
+    <w:lsdException w:name="Plain Table 3" w:uiPriority="43"/>
+    <w:lsdException w:name="Plain Table 4" w:uiPriority="44"/>
+    <w:lsdException w:name="Plain Table 5" w:uiPriority="45"/>
+    <w:lsdException w:name="Grid Table Light" w:uiPriority="40"/>
+    <w:lsdException w:name="Grid Table 1 Light" w:uiPriority="46"/>
+    <w:lsdException w:name="Grid Table 2" w:uiPriority="47"/>
+    <w:lsdException w:name="Grid Table 3" w:uiPriority="48"/>
+    <w:lsdException w:name="Grid Table 4" w:uiPriority="49"/>
+    <w:lsdException w:name="Grid Table 5 Dark" w:uiPriority="50"/>
+    <w:lsdException w:name="Grid Table 6 Colorful" w:uiPriority="51"/>
+    <w:lsdException w:name="Grid Table 7 Colorful" w:uiPriority="52"/>
+    <w:lsdException w:name="Grid Table 1 Light Accent 1" w:uiPriority="46"/>
+    <w:lsdException w:name="Grid Table 2 Accent 1" w:uiPriority="47"/>
+    <w:lsdException w:name="Grid Table 3 Accent 1" w:uiPriority="48"/>
+    <w:lsdException w:name="Grid Table 4 Accent 1" w:uiPriority="49"/>
+    <w:lsdException w:name="Grid Table 5 Dark Accent 1" w:uiPriority="50"/>
+    <w:lsdException w:name="Grid Table 6 Colorful Accent 1" w:uiPriority="51"/>
+    <w:lsdException w:name="Grid Table 7 Colorful Accent 1" w:uiPriority="52"/>
+    <w:lsdException w:name="Grid Table 1 Light Accent 2" w:uiPriority="46"/>
+    <w:lsdException w:name="Grid Table 2 Accent 2" w:uiPriority="47"/>
+    <w:lsdException w:name="Grid Table 3 Accent 2" w:uiPriority="48"/>
+    <w:lsdException w:name="Grid Table 4 Accent 2" w:uiPriority="49"/>
+    <w:lsdException w:name="Grid Table 5 Dark Accent 2" w:uiPriority="50"/>
+    <w:lsdException w:name="Grid Table 6 Colorful Accent 2" w:uiPriority="51"/>
+    <w:lsdException w:name="Grid Table 7 Colorful Accent 2" w:uiPriority="52"/>
+    <w:lsdException w:name="Grid Table 1 Light Accent 3" w:uiPriority="46"/>
+    <w:lsdException w:name="Grid Table 2 Accent 3" w:uiPriority="47"/>
+    <w:lsdException w:name="Grid Table 3 Accent 3" w:uiPriority="48"/>
+    <w:lsdException w:name="Grid Table 4 Accent 3" w:uiPriority="49"/>
+    <w:lsdException w:name="Grid Table 5 Dark Accent 3" w:uiPriority="50"/>
+    <w:lsdException w:name="Grid Table 6 Colorful Accent 3" w:uiPriority="51"/>
+    <w:lsdException w:name="Grid Table 7 Colorful Accent 3" w:uiPriority="52"/>
+    <w:lsdException w:name="Grid Table 1 Light Accent 4" w:uiPriority="46"/>
+    <w:lsdException w:name="Grid Table 2 Accent 4" w:uiPriority="47"/>
+    <w:lsdException w:name="Grid Table 3 Accent 4" w:uiPriority="48"/>
+    <w:lsdException w:name="Grid Table 4 Accent 4" w:uiPriority="49"/>
+    <w:lsdException w:name="Grid Table 5 Dark Accent 4" w:uiPriority="50"/>
+    <w:lsdException w:name="Grid Table 6 Colorful Accent 4" w:uiPriority="51"/>
+    <w:lsdException w:name="Grid Table 7 Colorful Accent 4" w:uiPriority="52"/>
+    <w:lsdException w:name="Grid Table 1 Light Accent 5" w:uiPriority="46"/>
+    <w:lsdException w:name="Grid Table 2 Accent 5" w:uiPriority="47"/>
+    <w:lsdException w:name="Grid Table 3 Accent 5" w:uiPriority="48"/>
+    <w:lsdException w:name="Grid Table 4 Accent 5" w:uiPriority="49"/>
+    <w:lsdException w:name="Grid Table 5 Dark Accent 5" w:uiPriority="50"/>
+    <w:lsdException w:name="Grid Table 6 Colorful Accent 5" w:uiPriority="51"/>
+    <w:lsdException w:name="Grid Table 7 Colorful Accent 5" w:uiPriority="52"/>
+    <w:lsdException w:name="Grid Table 1 Light Accent 6" w:uiPriority="46"/>
+    <w:lsdException w:name="Grid Table 2 Accent 6" w:uiPriority="47"/>
+    <w:lsdException w:name="Grid Table 3 Accent 6" w:uiPriority="48"/>
+    <w:lsdException w:name="Grid Table 4 Accent 6" w:uiPriority="49"/>
+    <w:lsdException w:name="Grid Table 5 Dark Accent 6" w:uiPriority="50"/>
+    <w:lsdException w:name="Grid Table 6 Colorful Accent 6" w:uiPriority="51"/>
+    <w:lsdException w:name="Grid Table 7 Colorful Accent 6" w:uiPriority="52"/>
+    <w:lsdException w:name="List Table 1 Light" w:uiPriority="46"/>
+    <w:lsdException w:name="List Table 2" w:uiPriority="47"/>
+    <w:lsdException w:name="List Table 3" w:uiPriority="48"/>
+    <w:lsdException w:name="List Table 4" w:uiPriority="49"/>
+    <w:lsdException w:name="List Table 5 Dark" w:uiPriority="50"/>
+    <w:lsdException w:name="List Table 6 Colorful" w:uiPriority="51"/>
+    <w:lsdException w:name="List Table 7 Colorful" w:uiPriority="52"/>
+    <w:lsdException w:name="List Table 1 Light Accent 1" w:uiPriority="46"/>
+    <w:lsdException w:name="List Table 2 Accent 1" w:uiPriority="47"/>
+    <w:lsdException w:name="List Table 3 Accent 1" w:uiPriority="48"/>
+    <w:lsdException w:name="List Table 4 Accent 1" w:uiPriority="49"/>
+    <w:lsdException w:name="List Table 5 Dark Accent 1" w:uiPriority="50"/>
+    <w:lsdException w:name="List Table 6 Colorful Accent 1" w:uiPriority="51"/>
+    <w:lsdException w:name="List Table 7 Colorful Accent 1" w:uiPriority="52"/>
+    <w:lsdException w:name="List Table 1 Light Accent 2" w:uiPriority="46"/>
+    <w:lsdException w:name="List Table 2 Accent 2" w:uiPriority="47"/>
+    <w:lsdException w:name="List Table 3 Accent 2" w:uiPriority="48"/>
+    <w:lsdException w:name="List Table 4 Accent 2" w:uiPriority="49"/>
+    <w:lsdException w:name="List Table 5 Dark Accent 2" w:uiPriority="50"/>
+    <w:lsdException w:name="List Table 6 Colorful Accent 2" w:uiPriority="51"/>
+    <w:lsdException w:name="List Table 7 Colorful Accent 2" w:uiPriority="52"/>
+    <w:lsdException w:name="List Table 1 Light Accent 3" w:uiPriority="46"/>
+    <w:lsdException w:name="List Table 2 Accent 3" w:uiPriority="47"/>
+    <w:lsdException w:name="List Table 3 Accent 3" w:uiPriority="48"/>
+    <w:lsdException w:name="List Table 4 Accent 3" w:uiPriority="49"/>
+    <w:lsdException w:name="List Table 5 Dark Accent 3" w:uiPriority="50"/>
+    <w:lsdException w:name="List Table 6 Colorful Accent 3" w:uiPriority="51"/>
+    <w:lsdException w:name="List Table 7 Colorful Accent 3" w:uiPriority="52"/>
+    <w:lsdException w:name="List Table 1 Light Accent 4" w:uiPriority="46"/>
+    <w:lsdException w:name="List Table 2 Accent 4" w:uiPriority="47"/>
+    <w:lsdException w:name="List Table 3 Accent 4" w:uiPriority="48"/>
+    <w:lsdException w:name="List Table 4 Accent 4" w:uiPriority="49"/>
+    <w:lsdException w:name="List Table 5 Dark Accent 4" w:uiPriority="50"/>
+    <w:lsdException w:name="List Table 6 Colorful Accent 4" w:uiPriority="51"/>
+    <w:lsdException w:name="List Table 7 Colorful Accent 4" w:uiPriority="52"/>
+    <w:lsdException w:name="List Table 1 Light Accent 5" w:uiPriority="46"/>
+    <w:lsdException w:name="List Table 2 Accent 5" w:uiPriority="47"/>
+    <w:lsdException w:name="List Table 3 Accent 5" w:uiPriority="48"/>
+    <w:lsdException w:name="List Table 4 Accent 5" w:uiPriority="49"/>
+    <w:lsdException w:name="List Table 5 Dark Accent 5" w:uiPriority="50"/>
+    <w:lsdException w:name="List Table 6 Colorful Accent 5" w:uiPriority="51"/>
+    <w:lsdException w:name="List Table 7 Colorful Accent 5" w:uiPriority="52"/>
+    <w:lsdException w:name="List Table 1 Light Accent 6" w:uiPriority="46"/>
+    <w:lsdException w:name="List Table 2 Accent 6" w:uiPriority="47"/>
+    <w:lsdException w:name="List Table 3 Accent 6" w:uiPriority="48"/>
+    <w:lsdException w:name="List Table 4 Accent 6" w:uiPriority="49"/>
+    <w:lsdException w:name="List Table 5 Dark Accent 6" w:uiPriority="50"/>
+    <w:lsdException w:name="List Table 6 Colorful Accent 6" w:uiPriority="51"/>
+    <w:lsdException w:name="List Table 7 Colorful Accent 6" w:uiPriority="52"/>
+    <w:lsdException w:name="Mention" w:semiHidden="1" w:uiPriority="99" w:unhideWhenUsed="1"/>
+    <w:lsdException w:name="Smart Hyperlink" w:semiHidden="1" w:uiPriority="99" w:unhideWhenUsed="1"/>
+    <w:lsdException w:name="Hashtag" w:semiHidden="1" w:uiPriority="99" w:unhideWhenUsed="1"/>
+    <w:lsdException w:name="Unresolved Mention" w:semiHidden="1" w:uiPriority="99" w:unhideWhenUsed="1"/>
   </w:latentStyles>
   <w:style w:type="paragraph" w:default="1" w:styleId="Normal">
     <w:name w:val="Normal"/>
@@ -16982,1565 +17357,6 @@
 </w:styles>
 </file>
 
-<file path=word/stylesWithEffects.xml><?xml version="1.0" encoding="utf-8"?>
-<w:styles xmlns:wpc="http://schemas.microsoft.com/office/word/2010/wordprocessingCanvas" xmlns:mc="http://schemas.openxmlformats.org/markup-compatibility/2006" xmlns:o="urn:schemas-microsoft-com:office:office" xmlns:r="http://schemas.openxmlformats.org/officeDocument/2006/relationships" xmlns:m="http://schemas.openxmlformats.org/officeDocument/2006/math" xmlns:v="urn:schemas-microsoft-com:vml" xmlns:wp14="http://schemas.microsoft.com/office/word/2010/wordprocessingDrawing" xmlns:wp="http://schemas.openxmlformats.org/drawingml/2006/wordprocessingDrawing" xmlns:w10="urn:schemas-microsoft-com:office:word" xmlns:w="http://schemas.openxmlformats.org/wordprocessingml/2006/main" xmlns:w14="http://schemas.microsoft.com/office/word/2010/wordml" xmlns:wpg="http://schemas.microsoft.com/office/word/2010/wordprocessingGroup" xmlns:wpi="http://schemas.microsoft.com/office/word/2010/wordprocessingInk" xmlns:wne="http://schemas.microsoft.com/office/word/2006/wordml" xmlns:wps="http://schemas.microsoft.com/office/word/2010/wordprocessingShape" mc:Ignorable="w14 wp14">
-  <w:docDefaults>
-    <w:rPrDefault>
-      <w:rPr>
-        <w:rFonts w:ascii="Times New Roman" w:eastAsia="Times New Roman" w:hAnsi="Times New Roman" w:cs="Times New Roman"/>
-        <w:lang w:val="en-IN" w:eastAsia="en-IN" w:bidi="ar-SA"/>
-      </w:rPr>
-    </w:rPrDefault>
-    <w:pPrDefault/>
-  </w:docDefaults>
-  <w:latentStyles w:defLockedState="0" w:defUIPriority="0" w:defSemiHidden="1" w:defUnhideWhenUsed="1" w:defQFormat="0" w:count="267">
-    <w:lsdException w:name="Normal" w:semiHidden="0" w:unhideWhenUsed="0" w:qFormat="1"/>
-    <w:lsdException w:name="heading 1" w:semiHidden="0" w:unhideWhenUsed="0" w:qFormat="1"/>
-    <w:lsdException w:name="heading 2" w:semiHidden="0" w:unhideWhenUsed="0" w:qFormat="1"/>
-    <w:lsdException w:name="heading 3" w:qFormat="1"/>
-    <w:lsdException w:name="heading 4" w:qFormat="1"/>
-    <w:lsdException w:name="heading 5" w:qFormat="1"/>
-    <w:lsdException w:name="heading 6" w:qFormat="1"/>
-    <w:lsdException w:name="heading 7" w:qFormat="1"/>
-    <w:lsdException w:name="heading 8" w:qFormat="1"/>
-    <w:lsdException w:name="heading 9" w:qFormat="1"/>
-    <w:lsdException w:name="toc 1" w:uiPriority="39" w:qFormat="1"/>
-    <w:lsdException w:name="toc 2" w:uiPriority="39" w:qFormat="1"/>
-    <w:lsdException w:name="toc 3" w:uiPriority="39" w:qFormat="1"/>
-    <w:lsdException w:name="caption" w:qFormat="1"/>
-    <w:lsdException w:name="macro" w:semiHidden="0" w:unhideWhenUsed="0"/>
-    <w:lsdException w:name="List Bullet" w:semiHidden="0" w:unhideWhenUsed="0"/>
-    <w:lsdException w:name="List Number" w:semiHidden="0" w:unhideWhenUsed="0"/>
-    <w:lsdException w:name="Title" w:semiHidden="0" w:unhideWhenUsed="0" w:qFormat="1"/>
-    <w:lsdException w:name="List Continue 3" w:semiHidden="0" w:unhideWhenUsed="0"/>
-    <w:lsdException w:name="List Continue 4" w:semiHidden="0" w:unhideWhenUsed="0"/>
-    <w:lsdException w:name="List Continue 5" w:semiHidden="0" w:unhideWhenUsed="0"/>
-    <w:lsdException w:name="Message Header" w:semiHidden="0" w:unhideWhenUsed="0"/>
-    <w:lsdException w:name="Subtitle" w:semiHidden="0" w:unhideWhenUsed="0" w:qFormat="1"/>
-    <w:lsdException w:name="Hyperlink" w:uiPriority="99"/>
-    <w:lsdException w:name="Strong" w:semiHidden="0" w:unhideWhenUsed="0" w:qFormat="1"/>
-    <w:lsdException w:name="Emphasis" w:semiHidden="0" w:unhideWhenUsed="0" w:qFormat="1"/>
-    <w:lsdException w:name="Table Web 3" w:semiHidden="0" w:unhideWhenUsed="0"/>
-    <w:lsdException w:name="Balloon Text" w:semiHidden="0" w:unhideWhenUsed="0"/>
-    <w:lsdException w:name="Table Grid" w:semiHidden="0" w:unhideWhenUsed="0"/>
-    <w:lsdException w:name="Table Theme" w:semiHidden="0" w:unhideWhenUsed="0"/>
-    <w:lsdException w:name="Placeholder Text" w:uiPriority="99" w:unhideWhenUsed="0"/>
-    <w:lsdException w:name="No Spacing" w:semiHidden="0" w:uiPriority="1" w:unhideWhenUsed="0" w:qFormat="1"/>
-    <w:lsdException w:name="Light Shading" w:semiHidden="0" w:uiPriority="60" w:unhideWhenUsed="0"/>
-    <w:lsdException w:name="Light List" w:semiHidden="0" w:uiPriority="61" w:unhideWhenUsed="0"/>
-    <w:lsdException w:name="Light Grid" w:semiHidden="0" w:uiPriority="62" w:unhideWhenUsed="0"/>
-    <w:lsdException w:name="Medium Shading 1" w:semiHidden="0" w:uiPriority="63" w:unhideWhenUsed="0"/>
-    <w:lsdException w:name="Medium Shading 2" w:semiHidden="0" w:uiPriority="64" w:unhideWhenUsed="0"/>
-    <w:lsdException w:name="Medium List 1" w:semiHidden="0" w:uiPriority="65" w:unhideWhenUsed="0"/>
-    <w:lsdException w:name="Medium List 2" w:semiHidden="0" w:uiPriority="66" w:unhideWhenUsed="0"/>
-    <w:lsdException w:name="Medium Grid 1" w:semiHidden="0" w:uiPriority="67" w:unhideWhenUsed="0"/>
-    <w:lsdException w:name="Medium Grid 2" w:semiHidden="0" w:uiPriority="68" w:unhideWhenUsed="0"/>
-    <w:lsdException w:name="Medium Grid 3" w:semiHidden="0" w:uiPriority="69" w:unhideWhenUsed="0"/>
-    <w:lsdException w:name="Dark List" w:semiHidden="0" w:uiPriority="70" w:unhideWhenUsed="0"/>
-    <w:lsdException w:name="Colorful Shading" w:semiHidden="0" w:uiPriority="71" w:unhideWhenUsed="0"/>
-    <w:lsdException w:name="Colorful List" w:semiHidden="0" w:uiPriority="72" w:unhideWhenUsed="0"/>
-    <w:lsdException w:name="Colorful Grid" w:semiHidden="0" w:uiPriority="73" w:unhideWhenUsed="0"/>
-    <w:lsdException w:name="Light Shading Accent 1" w:semiHidden="0" w:uiPriority="60" w:unhideWhenUsed="0"/>
-    <w:lsdException w:name="Light List Accent 1" w:semiHidden="0" w:uiPriority="61" w:unhideWhenUsed="0"/>
-    <w:lsdException w:name="Light Grid Accent 1" w:semiHidden="0" w:uiPriority="62" w:unhideWhenUsed="0"/>
-    <w:lsdException w:name="Medium Shading 1 Accent 1" w:semiHidden="0" w:uiPriority="63" w:unhideWhenUsed="0"/>
-    <w:lsdException w:name="Medium Shading 2 Accent 1" w:semiHidden="0" w:uiPriority="64" w:unhideWhenUsed="0"/>
-    <w:lsdException w:name="Medium List 1 Accent 1" w:semiHidden="0" w:uiPriority="65" w:unhideWhenUsed="0"/>
-    <w:lsdException w:name="Revision" w:uiPriority="99" w:unhideWhenUsed="0"/>
-    <w:lsdException w:name="List Paragraph" w:semiHidden="0" w:uiPriority="34" w:unhideWhenUsed="0" w:qFormat="1"/>
-    <w:lsdException w:name="Quote" w:semiHidden="0" w:uiPriority="29" w:unhideWhenUsed="0" w:qFormat="1"/>
-    <w:lsdException w:name="Intense Quote" w:semiHidden="0" w:uiPriority="30" w:unhideWhenUsed="0" w:qFormat="1"/>
-    <w:lsdException w:name="Medium List 2 Accent 1" w:semiHidden="0" w:uiPriority="66" w:unhideWhenUsed="0"/>
-    <w:lsdException w:name="Medium Grid 1 Accent 1" w:semiHidden="0" w:uiPriority="67" w:unhideWhenUsed="0"/>
-    <w:lsdException w:name="Medium Grid 2 Accent 1" w:semiHidden="0" w:uiPriority="68" w:unhideWhenUsed="0"/>
-    <w:lsdException w:name="Medium Grid 3 Accent 1" w:semiHidden="0" w:uiPriority="69" w:unhideWhenUsed="0"/>
-    <w:lsdException w:name="Dark List Accent 1" w:semiHidden="0" w:uiPriority="70" w:unhideWhenUsed="0"/>
-    <w:lsdException w:name="Colorful Shading Accent 1" w:semiHidden="0" w:uiPriority="71" w:unhideWhenUsed="0"/>
-    <w:lsdException w:name="Colorful List Accent 1" w:semiHidden="0" w:uiPriority="72" w:unhideWhenUsed="0"/>
-    <w:lsdException w:name="Colorful Grid Accent 1" w:semiHidden="0" w:uiPriority="73" w:unhideWhenUsed="0"/>
-    <w:lsdException w:name="Light Shading Accent 2" w:semiHidden="0" w:uiPriority="60" w:unhideWhenUsed="0"/>
-    <w:lsdException w:name="Light List Accent 2" w:semiHidden="0" w:uiPriority="61" w:unhideWhenUsed="0"/>
-    <w:lsdException w:name="Light Grid Accent 2" w:semiHidden="0" w:uiPriority="62" w:unhideWhenUsed="0"/>
-    <w:lsdException w:name="Medium Shading 1 Accent 2" w:semiHidden="0" w:uiPriority="63" w:unhideWhenUsed="0"/>
-    <w:lsdException w:name="Medium Shading 2 Accent 2" w:semiHidden="0" w:uiPriority="64" w:unhideWhenUsed="0"/>
-    <w:lsdException w:name="Medium List 1 Accent 2" w:semiHidden="0" w:uiPriority="65" w:unhideWhenUsed="0"/>
-    <w:lsdException w:name="Medium List 2 Accent 2" w:semiHidden="0" w:uiPriority="66" w:unhideWhenUsed="0"/>
-    <w:lsdException w:name="Medium Grid 1 Accent 2" w:semiHidden="0" w:uiPriority="67" w:unhideWhenUsed="0"/>
-    <w:lsdException w:name="Medium Grid 2 Accent 2" w:semiHidden="0" w:uiPriority="68" w:unhideWhenUsed="0"/>
-    <w:lsdException w:name="Medium Grid 3 Accent 2" w:semiHidden="0" w:uiPriority="69" w:unhideWhenUsed="0"/>
-    <w:lsdException w:name="Dark List Accent 2" w:semiHidden="0" w:uiPriority="70" w:unhideWhenUsed="0"/>
-    <w:lsdException w:name="Colorful Shading Accent 2" w:semiHidden="0" w:uiPriority="71" w:unhideWhenUsed="0"/>
-    <w:lsdException w:name="Colorful List Accent 2" w:semiHidden="0" w:uiPriority="72" w:unhideWhenUsed="0"/>
-    <w:lsdException w:name="Colorful Grid Accent 2" w:semiHidden="0" w:uiPriority="73" w:unhideWhenUsed="0"/>
-    <w:lsdException w:name="Light Shading Accent 3" w:semiHidden="0" w:uiPriority="60" w:unhideWhenUsed="0"/>
-    <w:lsdException w:name="Light List Accent 3" w:semiHidden="0" w:uiPriority="61" w:unhideWhenUsed="0"/>
-    <w:lsdException w:name="Light Grid Accent 3" w:semiHidden="0" w:uiPriority="62" w:unhideWhenUsed="0"/>
-    <w:lsdException w:name="Medium Shading 1 Accent 3" w:semiHidden="0" w:uiPriority="63" w:unhideWhenUsed="0"/>
-    <w:lsdException w:name="Medium Shading 2 Accent 3" w:semiHidden="0" w:uiPriority="64" w:unhideWhenUsed="0"/>
-    <w:lsdException w:name="Medium List 1 Accent 3" w:semiHidden="0" w:uiPriority="65" w:unhideWhenUsed="0"/>
-    <w:lsdException w:name="Medium List 2 Accent 3" w:semiHidden="0" w:uiPriority="66" w:unhideWhenUsed="0"/>
-    <w:lsdException w:name="Medium Grid 1 Accent 3" w:semiHidden="0" w:uiPriority="67" w:unhideWhenUsed="0"/>
-    <w:lsdException w:name="Medium Grid 2 Accent 3" w:semiHidden="0" w:uiPriority="68" w:unhideWhenUsed="0"/>
-    <w:lsdException w:name="Medium Grid 3 Accent 3" w:semiHidden="0" w:uiPriority="69" w:unhideWhenUsed="0"/>
-    <w:lsdException w:name="Dark List Accent 3" w:semiHidden="0" w:uiPriority="70" w:unhideWhenUsed="0"/>
-    <w:lsdException w:name="Colorful Shading Accent 3" w:semiHidden="0" w:uiPriority="71" w:unhideWhenUsed="0"/>
-    <w:lsdException w:name="Colorful List Accent 3" w:semiHidden="0" w:uiPriority="72" w:unhideWhenUsed="0"/>
-    <w:lsdException w:name="Colorful Grid Accent 3" w:semiHidden="0" w:uiPriority="73" w:unhideWhenUsed="0"/>
-    <w:lsdException w:name="Light Shading Accent 4" w:semiHidden="0" w:uiPriority="60" w:unhideWhenUsed="0"/>
-    <w:lsdException w:name="Light List Accent 4" w:semiHidden="0" w:uiPriority="61" w:unhideWhenUsed="0"/>
-    <w:lsdException w:name="Light Grid Accent 4" w:semiHidden="0" w:uiPriority="62" w:unhideWhenUsed="0"/>
-    <w:lsdException w:name="Medium Shading 1 Accent 4" w:semiHidden="0" w:uiPriority="63" w:unhideWhenUsed="0"/>
-    <w:lsdException w:name="Medium Shading 2 Accent 4" w:semiHidden="0" w:uiPriority="64" w:unhideWhenUsed="0"/>
-    <w:lsdException w:name="Medium List 1 Accent 4" w:semiHidden="0" w:uiPriority="65" w:unhideWhenUsed="0"/>
-    <w:lsdException w:name="Medium List 2 Accent 4" w:semiHidden="0" w:uiPriority="66" w:unhideWhenUsed="0"/>
-    <w:lsdException w:name="Medium Grid 1 Accent 4" w:semiHidden="0" w:uiPriority="67" w:unhideWhenUsed="0"/>
-    <w:lsdException w:name="Medium Grid 2 Accent 4" w:semiHidden="0" w:uiPriority="68" w:unhideWhenUsed="0"/>
-    <w:lsdException w:name="Medium Grid 3 Accent 4" w:semiHidden="0" w:uiPriority="69" w:unhideWhenUsed="0"/>
-    <w:lsdException w:name="Dark List Accent 4" w:semiHidden="0" w:uiPriority="70" w:unhideWhenUsed="0"/>
-    <w:lsdException w:name="Colorful Shading Accent 4" w:semiHidden="0" w:uiPriority="71" w:unhideWhenUsed="0"/>
-    <w:lsdException w:name="Colorful List Accent 4" w:semiHidden="0" w:uiPriority="72" w:unhideWhenUsed="0"/>
-    <w:lsdException w:name="Colorful Grid Accent 4" w:semiHidden="0" w:uiPriority="73" w:unhideWhenUsed="0"/>
-    <w:lsdException w:name="Light Shading Accent 5" w:semiHidden="0" w:uiPriority="60" w:unhideWhenUsed="0"/>
-    <w:lsdException w:name="Light List Accent 5" w:semiHidden="0" w:uiPriority="61" w:unhideWhenUsed="0"/>
-    <w:lsdException w:name="Light Grid Accent 5" w:semiHidden="0" w:uiPriority="62" w:unhideWhenUsed="0"/>
-    <w:lsdException w:name="Medium Shading 1 Accent 5" w:semiHidden="0" w:uiPriority="63" w:unhideWhenUsed="0"/>
-    <w:lsdException w:name="Medium Shading 2 Accent 5" w:semiHidden="0" w:uiPriority="64" w:unhideWhenUsed="0"/>
-    <w:lsdException w:name="Medium List 1 Accent 5" w:semiHidden="0" w:uiPriority="65" w:unhideWhenUsed="0"/>
-    <w:lsdException w:name="Medium List 2 Accent 5" w:semiHidden="0" w:uiPriority="66" w:unhideWhenUsed="0"/>
-    <w:lsdException w:name="Medium Grid 1 Accent 5" w:semiHidden="0" w:uiPriority="67" w:unhideWhenUsed="0"/>
-    <w:lsdException w:name="Medium Grid 2 Accent 5" w:semiHidden="0" w:uiPriority="68" w:unhideWhenUsed="0"/>
-    <w:lsdException w:name="Medium Grid 3 Accent 5" w:semiHidden="0" w:uiPriority="69" w:unhideWhenUsed="0"/>
-    <w:lsdException w:name="Dark List Accent 5" w:semiHidden="0" w:uiPriority="70" w:unhideWhenUsed="0"/>
-    <w:lsdException w:name="Colorful Shading Accent 5" w:semiHidden="0" w:uiPriority="71" w:unhideWhenUsed="0"/>
-    <w:lsdException w:name="Colorful List Accent 5" w:semiHidden="0" w:uiPriority="72" w:unhideWhenUsed="0"/>
-    <w:lsdException w:name="Colorful Grid Accent 5" w:semiHidden="0" w:uiPriority="73" w:unhideWhenUsed="0"/>
-    <w:lsdException w:name="Light Shading Accent 6" w:semiHidden="0" w:uiPriority="60" w:unhideWhenUsed="0"/>
-    <w:lsdException w:name="Light List Accent 6" w:semiHidden="0" w:uiPriority="61" w:unhideWhenUsed="0"/>
-    <w:lsdException w:name="Light Grid Accent 6" w:semiHidden="0" w:uiPriority="62" w:unhideWhenUsed="0"/>
-    <w:lsdException w:name="Medium Shading 1 Accent 6" w:semiHidden="0" w:uiPriority="63" w:unhideWhenUsed="0"/>
-    <w:lsdException w:name="Medium Shading 2 Accent 6" w:semiHidden="0" w:uiPriority="64" w:unhideWhenUsed="0"/>
-    <w:lsdException w:name="Medium List 1 Accent 6" w:semiHidden="0" w:uiPriority="65" w:unhideWhenUsed="0"/>
-    <w:lsdException w:name="Medium List 2 Accent 6" w:semiHidden="0" w:uiPriority="66" w:unhideWhenUsed="0"/>
-    <w:lsdException w:name="Medium Grid 1 Accent 6" w:semiHidden="0" w:uiPriority="67" w:unhideWhenUsed="0"/>
-    <w:lsdException w:name="Medium Grid 2 Accent 6" w:semiHidden="0" w:uiPriority="68" w:unhideWhenUsed="0"/>
-    <w:lsdException w:name="Medium Grid 3 Accent 6" w:semiHidden="0" w:uiPriority="69" w:unhideWhenUsed="0"/>
-    <w:lsdException w:name="Dark List Accent 6" w:semiHidden="0" w:uiPriority="70" w:unhideWhenUsed="0"/>
-    <w:lsdException w:name="Colorful Shading Accent 6" w:semiHidden="0" w:uiPriority="71" w:unhideWhenUsed="0"/>
-    <w:lsdException w:name="Colorful List Accent 6" w:semiHidden="0" w:uiPriority="72" w:unhideWhenUsed="0"/>
-    <w:lsdException w:name="Colorful Grid Accent 6" w:semiHidden="0" w:uiPriority="73" w:unhideWhenUsed="0"/>
-    <w:lsdException w:name="Subtle Emphasis" w:semiHidden="0" w:uiPriority="19" w:unhideWhenUsed="0" w:qFormat="1"/>
-    <w:lsdException w:name="Intense Emphasis" w:semiHidden="0" w:uiPriority="21" w:unhideWhenUsed="0" w:qFormat="1"/>
-    <w:lsdException w:name="Subtle Reference" w:semiHidden="0" w:uiPriority="31" w:unhideWhenUsed="0" w:qFormat="1"/>
-    <w:lsdException w:name="Intense Reference" w:semiHidden="0" w:uiPriority="32" w:unhideWhenUsed="0" w:qFormat="1"/>
-    <w:lsdException w:name="Book Title" w:semiHidden="0" w:uiPriority="33" w:unhideWhenUsed="0" w:qFormat="1"/>
-    <w:lsdException w:name="Bibliography" w:uiPriority="37"/>
-    <w:lsdException w:name="TOC Heading" w:uiPriority="39" w:qFormat="1"/>
-  </w:latentStyles>
-  <w:style w:type="paragraph" w:default="1" w:styleId="Normal">
-    <w:name w:val="Normal"/>
-    <w:qFormat/>
-    <w:rPr>
-      <w:rFonts w:ascii="Garamond" w:hAnsi="Garamond"/>
-      <w:sz w:val="22"/>
-      <w:lang w:val="en-US" w:eastAsia="en-US"/>
-    </w:rPr>
-  </w:style>
-  <w:style w:type="paragraph" w:styleId="Heading1">
-    <w:name w:val="heading 1"/>
-    <w:basedOn w:val="Normal"/>
-    <w:next w:val="BodyText"/>
-    <w:qFormat/>
-    <w:rsid w:val="00AD13DC"/>
-    <w:pPr>
-      <w:keepNext/>
-      <w:keepLines/>
-      <w:pBdr>
-        <w:top w:val="single" w:sz="6" w:space="6" w:color="808080"/>
-        <w:bottom w:val="single" w:sz="6" w:space="6" w:color="808080"/>
-      </w:pBdr>
-      <w:spacing w:after="240" w:line="240" w:lineRule="atLeast"/>
-      <w:jc w:val="center"/>
-      <w:outlineLvl w:val="0"/>
-    </w:pPr>
-    <w:rPr>
-      <w:b/>
-      <w:caps/>
-      <w:spacing w:val="20"/>
-      <w:kern w:val="16"/>
-      <w:sz w:val="18"/>
-    </w:rPr>
-  </w:style>
-  <w:style w:type="paragraph" w:styleId="Heading2">
-    <w:name w:val="heading 2"/>
-    <w:basedOn w:val="Normal"/>
-    <w:next w:val="BodyText"/>
-    <w:qFormat/>
-    <w:rsid w:val="00AD13DC"/>
-    <w:pPr>
-      <w:keepNext/>
-      <w:keepLines/>
-      <w:spacing w:after="180" w:line="240" w:lineRule="atLeast"/>
-      <w:jc w:val="center"/>
-      <w:outlineLvl w:val="1"/>
-    </w:pPr>
-    <w:rPr>
-      <w:b/>
-      <w:caps/>
-      <w:spacing w:val="10"/>
-      <w:kern w:val="20"/>
-      <w:sz w:val="18"/>
-    </w:rPr>
-  </w:style>
-  <w:style w:type="paragraph" w:styleId="Heading3">
-    <w:name w:val="heading 3"/>
-    <w:basedOn w:val="Normal"/>
-    <w:next w:val="BodyText"/>
-    <w:qFormat/>
-    <w:rsid w:val="00AD13DC"/>
-    <w:pPr>
-      <w:keepNext/>
-      <w:keepLines/>
-      <w:spacing w:before="240" w:after="180" w:line="240" w:lineRule="atLeast"/>
-      <w:outlineLvl w:val="2"/>
-    </w:pPr>
-    <w:rPr>
-      <w:caps/>
-      <w:kern w:val="20"/>
-      <w:sz w:val="20"/>
-    </w:rPr>
-  </w:style>
-  <w:style w:type="paragraph" w:styleId="Heading4">
-    <w:name w:val="heading 4"/>
-    <w:basedOn w:val="Normal"/>
-    <w:next w:val="BodyText"/>
-    <w:qFormat/>
-    <w:rsid w:val="00AD13DC"/>
-    <w:pPr>
-      <w:keepNext/>
-      <w:keepLines/>
-      <w:spacing w:before="240" w:after="240" w:line="240" w:lineRule="atLeast"/>
-      <w:ind w:left="360"/>
-      <w:outlineLvl w:val="3"/>
-    </w:pPr>
-    <w:rPr>
-      <w:i/>
-      <w:spacing w:val="5"/>
-      <w:kern w:val="20"/>
-      <w:sz w:val="24"/>
-    </w:rPr>
-  </w:style>
-  <w:style w:type="paragraph" w:styleId="Heading5">
-    <w:name w:val="heading 5"/>
-    <w:basedOn w:val="Normal"/>
-    <w:next w:val="BodyText"/>
-    <w:qFormat/>
-    <w:rsid w:val="00AD13DC"/>
-    <w:pPr>
-      <w:keepNext/>
-      <w:keepLines/>
-      <w:spacing w:line="240" w:lineRule="atLeast"/>
-      <w:outlineLvl w:val="4"/>
-    </w:pPr>
-    <w:rPr>
-      <w:b/>
-      <w:kern w:val="20"/>
-    </w:rPr>
-  </w:style>
-  <w:style w:type="paragraph" w:styleId="Heading6">
-    <w:name w:val="heading 6"/>
-    <w:basedOn w:val="Normal"/>
-    <w:next w:val="BodyText"/>
-    <w:qFormat/>
-    <w:rsid w:val="00AD13DC"/>
-    <w:pPr>
-      <w:keepNext/>
-      <w:keepLines/>
-      <w:spacing w:line="240" w:lineRule="atLeast"/>
-      <w:outlineLvl w:val="5"/>
-    </w:pPr>
-    <w:rPr>
-      <w:i/>
-      <w:spacing w:val="5"/>
-      <w:kern w:val="20"/>
-    </w:rPr>
-  </w:style>
-  <w:style w:type="paragraph" w:styleId="Heading7">
-    <w:name w:val="heading 7"/>
-    <w:basedOn w:val="Normal"/>
-    <w:next w:val="BodyText"/>
-    <w:qFormat/>
-    <w:rsid w:val="00AD13DC"/>
-    <w:pPr>
-      <w:keepNext/>
-      <w:keepLines/>
-      <w:spacing w:line="240" w:lineRule="atLeast"/>
-      <w:outlineLvl w:val="6"/>
-    </w:pPr>
-    <w:rPr>
-      <w:caps/>
-      <w:kern w:val="20"/>
-      <w:sz w:val="18"/>
-    </w:rPr>
-  </w:style>
-  <w:style w:type="paragraph" w:styleId="Heading8">
-    <w:name w:val="heading 8"/>
-    <w:basedOn w:val="Normal"/>
-    <w:next w:val="BodyText"/>
-    <w:qFormat/>
-    <w:rsid w:val="00AD13DC"/>
-    <w:pPr>
-      <w:keepNext/>
-      <w:keepLines/>
-      <w:spacing w:line="240" w:lineRule="atLeast"/>
-      <w:ind w:firstLine="360"/>
-      <w:outlineLvl w:val="7"/>
-    </w:pPr>
-    <w:rPr>
-      <w:i/>
-      <w:spacing w:val="5"/>
-      <w:kern w:val="20"/>
-    </w:rPr>
-  </w:style>
-  <w:style w:type="paragraph" w:styleId="Heading9">
-    <w:name w:val="heading 9"/>
-    <w:basedOn w:val="Normal"/>
-    <w:next w:val="BodyText"/>
-    <w:qFormat/>
-    <w:rsid w:val="00AD13DC"/>
-    <w:pPr>
-      <w:keepNext/>
-      <w:keepLines/>
-      <w:spacing w:line="240" w:lineRule="atLeast"/>
-      <w:outlineLvl w:val="8"/>
-    </w:pPr>
-    <w:rPr>
-      <w:spacing w:val="-5"/>
-      <w:kern w:val="20"/>
-    </w:rPr>
-  </w:style>
-  <w:style w:type="character" w:default="1" w:styleId="DefaultParagraphFont">
-    <w:name w:val="Default Paragraph Font"/>
-    <w:uiPriority w:val="1"/>
-    <w:semiHidden/>
-    <w:unhideWhenUsed/>
-  </w:style>
-  <w:style w:type="table" w:default="1" w:styleId="TableNormal">
-    <w:name w:val="Normal Table"/>
-    <w:uiPriority w:val="99"/>
-    <w:semiHidden/>
-    <w:unhideWhenUsed/>
-    <w:tblPr>
-      <w:tblInd w:w="0" w:type="dxa"/>
-      <w:tblCellMar>
-        <w:top w:w="0" w:type="dxa"/>
-        <w:left w:w="108" w:type="dxa"/>
-        <w:bottom w:w="0" w:type="dxa"/>
-        <w:right w:w="108" w:type="dxa"/>
-      </w:tblCellMar>
-    </w:tblPr>
-  </w:style>
-  <w:style w:type="numbering" w:default="1" w:styleId="NoList">
-    <w:name w:val="No List"/>
-    <w:uiPriority w:val="99"/>
-    <w:semiHidden/>
-    <w:unhideWhenUsed/>
-  </w:style>
-  <w:style w:type="paragraph" w:styleId="BodyText">
-    <w:name w:val="Body Text"/>
-    <w:basedOn w:val="Normal"/>
-    <w:link w:val="BodyTextChar"/>
-    <w:pPr>
-      <w:spacing w:after="240" w:line="240" w:lineRule="atLeast"/>
-      <w:ind w:firstLine="360"/>
-      <w:jc w:val="both"/>
-    </w:pPr>
-  </w:style>
-  <w:style w:type="character" w:customStyle="1" w:styleId="BodyTextChar">
-    <w:name w:val="Body Text Char"/>
-    <w:basedOn w:val="DefaultParagraphFont"/>
-    <w:link w:val="BodyText"/>
-    <w:rsid w:val="00D2451E"/>
-    <w:rPr>
-      <w:rFonts w:ascii="Garamond" w:hAnsi="Garamond"/>
-      <w:sz w:val="22"/>
-      <w:lang w:val="en-US" w:eastAsia="en-US" w:bidi="ar-SA"/>
-    </w:rPr>
-  </w:style>
-  <w:style w:type="paragraph" w:customStyle="1" w:styleId="BlockQuotation">
-    <w:name w:val="Block Quotation"/>
-    <w:basedOn w:val="BodyText"/>
-    <w:link w:val="BlockQuotationChar"/>
-    <w:pPr>
-      <w:keepLines/>
-      <w:pBdr>
-        <w:top w:val="single" w:sz="6" w:space="14" w:color="808080"/>
-        <w:left w:val="single" w:sz="6" w:space="14" w:color="808080"/>
-        <w:bottom w:val="single" w:sz="6" w:space="14" w:color="808080"/>
-        <w:right w:val="single" w:sz="6" w:space="14" w:color="808080"/>
-      </w:pBdr>
-      <w:ind w:left="720" w:right="720" w:firstLine="0"/>
-    </w:pPr>
-    <w:rPr>
-      <w:i/>
-    </w:rPr>
-  </w:style>
-  <w:style w:type="character" w:customStyle="1" w:styleId="BlockQuotationChar">
-    <w:name w:val="Block Quotation Char"/>
-    <w:basedOn w:val="DefaultParagraphFont"/>
-    <w:link w:val="BlockQuotation"/>
-    <w:rsid w:val="00D2451E"/>
-    <w:rPr>
-      <w:rFonts w:ascii="Garamond" w:hAnsi="Garamond"/>
-      <w:i/>
-      <w:sz w:val="22"/>
-      <w:lang w:val="en-US" w:eastAsia="en-US" w:bidi="ar-SA"/>
-    </w:rPr>
-  </w:style>
-  <w:style w:type="paragraph" w:styleId="Caption">
-    <w:name w:val="caption"/>
-    <w:basedOn w:val="Normal"/>
-    <w:next w:val="BodyText"/>
-    <w:qFormat/>
-    <w:rsid w:val="00697ACE"/>
-    <w:pPr>
-      <w:spacing w:after="240"/>
-      <w:contextualSpacing/>
-      <w:jc w:val="center"/>
-    </w:pPr>
-    <w:rPr>
-      <w:i/>
-    </w:rPr>
-  </w:style>
-  <w:style w:type="character" w:styleId="EndnoteReference">
-    <w:name w:val="endnote reference"/>
-    <w:semiHidden/>
-    <w:rPr>
-      <w:vertAlign w:val="superscript"/>
-    </w:rPr>
-  </w:style>
-  <w:style w:type="paragraph" w:styleId="EndnoteText">
-    <w:name w:val="endnote text"/>
-    <w:basedOn w:val="Normal"/>
-    <w:semiHidden/>
-    <w:rsid w:val="00AD13DC"/>
-  </w:style>
-  <w:style w:type="character" w:styleId="FootnoteReference">
-    <w:name w:val="footnote reference"/>
-    <w:semiHidden/>
-    <w:rPr>
-      <w:vertAlign w:val="superscript"/>
-    </w:rPr>
-  </w:style>
-  <w:style w:type="paragraph" w:styleId="FootnoteText">
-    <w:name w:val="footnote text"/>
-    <w:basedOn w:val="Normal"/>
-    <w:semiHidden/>
-    <w:rsid w:val="00AD13DC"/>
-  </w:style>
-  <w:style w:type="paragraph" w:styleId="Index1">
-    <w:name w:val="index 1"/>
-    <w:basedOn w:val="Normal"/>
-    <w:semiHidden/>
-    <w:rsid w:val="00AD13DC"/>
-    <w:rPr>
-      <w:sz w:val="21"/>
-    </w:rPr>
-  </w:style>
-  <w:style w:type="paragraph" w:styleId="Index2">
-    <w:name w:val="index 2"/>
-    <w:basedOn w:val="Normal"/>
-    <w:semiHidden/>
-    <w:rsid w:val="00AD13DC"/>
-    <w:pPr>
-      <w:ind w:hanging="240"/>
-    </w:pPr>
-    <w:rPr>
-      <w:sz w:val="21"/>
-    </w:rPr>
-  </w:style>
-  <w:style w:type="paragraph" w:styleId="Index3">
-    <w:name w:val="index 3"/>
-    <w:basedOn w:val="Normal"/>
-    <w:semiHidden/>
-    <w:rsid w:val="00AD13DC"/>
-    <w:pPr>
-      <w:ind w:left="480" w:hanging="240"/>
-    </w:pPr>
-    <w:rPr>
-      <w:sz w:val="21"/>
-    </w:rPr>
-  </w:style>
-  <w:style w:type="paragraph" w:styleId="Index4">
-    <w:name w:val="index 4"/>
-    <w:basedOn w:val="Normal"/>
-    <w:semiHidden/>
-    <w:rsid w:val="00AD13DC"/>
-    <w:pPr>
-      <w:ind w:left="600" w:hanging="240"/>
-    </w:pPr>
-    <w:rPr>
-      <w:sz w:val="21"/>
-    </w:rPr>
-  </w:style>
-  <w:style w:type="paragraph" w:styleId="Index5">
-    <w:name w:val="index 5"/>
-    <w:basedOn w:val="Normal"/>
-    <w:semiHidden/>
-    <w:rsid w:val="00AD13DC"/>
-    <w:pPr>
-      <w:ind w:left="840"/>
-    </w:pPr>
-    <w:rPr>
-      <w:sz w:val="21"/>
-    </w:rPr>
-  </w:style>
-  <w:style w:type="paragraph" w:styleId="IndexHeading">
-    <w:name w:val="index heading"/>
-    <w:basedOn w:val="Normal"/>
-    <w:next w:val="Index1"/>
-    <w:semiHidden/>
-    <w:rsid w:val="00AD13DC"/>
-    <w:pPr>
-      <w:spacing w:line="480" w:lineRule="atLeast"/>
-    </w:pPr>
-    <w:rPr>
-      <w:spacing w:val="-5"/>
-      <w:sz w:val="28"/>
-    </w:rPr>
-  </w:style>
-  <w:style w:type="character" w:customStyle="1" w:styleId="Lead-inEmphasis">
-    <w:name w:val="Lead-in Emphasis"/>
-    <w:rPr>
-      <w:caps/>
-      <w:sz w:val="18"/>
-    </w:rPr>
-  </w:style>
-  <w:style w:type="paragraph" w:styleId="ListBullet">
-    <w:name w:val="List Bullet"/>
-    <w:basedOn w:val="Normal"/>
-    <w:rsid w:val="00AD13DC"/>
-    <w:pPr>
-      <w:numPr>
-        <w:numId w:val="2"/>
-      </w:numPr>
-      <w:spacing w:after="240" w:line="240" w:lineRule="atLeast"/>
-      <w:ind w:right="720"/>
-      <w:jc w:val="both"/>
-    </w:pPr>
-  </w:style>
-  <w:style w:type="paragraph" w:styleId="MacroText">
-    <w:name w:val="macro"/>
-    <w:basedOn w:val="BodyText"/>
-    <w:semiHidden/>
-    <w:pPr>
-      <w:spacing w:line="240" w:lineRule="auto"/>
-      <w:jc w:val="left"/>
-    </w:pPr>
-    <w:rPr>
-      <w:rFonts w:ascii="Courier New" w:hAnsi="Courier New"/>
-    </w:rPr>
-  </w:style>
-  <w:style w:type="character" w:styleId="PageNumber">
-    <w:name w:val="page number"/>
-    <w:rPr>
-      <w:sz w:val="24"/>
-    </w:rPr>
-  </w:style>
-  <w:style w:type="paragraph" w:customStyle="1" w:styleId="SubtitleCover">
-    <w:name w:val="Subtitle Cover"/>
-    <w:basedOn w:val="TitleCover"/>
-    <w:next w:val="BodyText"/>
-    <w:pPr>
-      <w:pBdr>
-        <w:top w:val="single" w:sz="6" w:space="12" w:color="808080"/>
-      </w:pBdr>
-      <w:spacing w:after="0" w:line="440" w:lineRule="atLeast"/>
-    </w:pPr>
-    <w:rPr>
-      <w:spacing w:val="30"/>
-      <w:sz w:val="36"/>
-    </w:rPr>
-  </w:style>
-  <w:style w:type="paragraph" w:customStyle="1" w:styleId="TitleCover">
-    <w:name w:val="Title Cover"/>
-    <w:basedOn w:val="Normal"/>
-    <w:next w:val="SubtitleCover"/>
-    <w:rsid w:val="00AD13DC"/>
-    <w:pPr>
-      <w:keepNext/>
-      <w:keepLines/>
-      <w:spacing w:after="240" w:line="720" w:lineRule="atLeast"/>
-      <w:jc w:val="center"/>
-    </w:pPr>
-    <w:rPr>
-      <w:caps/>
-      <w:spacing w:val="65"/>
-      <w:kern w:val="20"/>
-      <w:sz w:val="64"/>
-    </w:rPr>
-  </w:style>
-  <w:style w:type="paragraph" w:styleId="TableofFigures">
-    <w:name w:val="table of figures"/>
-    <w:basedOn w:val="Normal"/>
-    <w:semiHidden/>
-    <w:rsid w:val="00AD13DC"/>
-  </w:style>
-  <w:style w:type="paragraph" w:styleId="TOC1">
-    <w:name w:val="toc 1"/>
-    <w:basedOn w:val="Normal"/>
-    <w:uiPriority w:val="39"/>
-    <w:qFormat/>
-    <w:rsid w:val="00AD13DC"/>
-    <w:pPr>
-      <w:pBdr>
-        <w:between w:val="double" w:sz="6" w:space="0" w:color="auto"/>
-      </w:pBdr>
-      <w:spacing w:before="120" w:after="120"/>
-      <w:jc w:val="center"/>
-    </w:pPr>
-    <w:rPr>
-      <w:rFonts w:asciiTheme="minorHAnsi" w:hAnsiTheme="minorHAnsi"/>
-      <w:b/>
-      <w:bCs/>
-      <w:i/>
-      <w:iCs/>
-      <w:sz w:val="24"/>
-      <w:szCs w:val="24"/>
-    </w:rPr>
-  </w:style>
-  <w:style w:type="paragraph" w:styleId="TOC2">
-    <w:name w:val="toc 2"/>
-    <w:basedOn w:val="Normal"/>
-    <w:uiPriority w:val="39"/>
-    <w:semiHidden/>
-    <w:qFormat/>
-    <w:rsid w:val="00AD13DC"/>
-    <w:pPr>
-      <w:pBdr>
-        <w:between w:val="double" w:sz="6" w:space="0" w:color="auto"/>
-      </w:pBdr>
-      <w:spacing w:before="120" w:after="120"/>
-      <w:jc w:val="center"/>
-    </w:pPr>
-    <w:rPr>
-      <w:rFonts w:asciiTheme="minorHAnsi" w:hAnsiTheme="minorHAnsi"/>
-      <w:i/>
-      <w:iCs/>
-      <w:sz w:val="20"/>
-    </w:rPr>
-  </w:style>
-  <w:style w:type="paragraph" w:styleId="TOC3">
-    <w:name w:val="toc 3"/>
-    <w:basedOn w:val="Normal"/>
-    <w:uiPriority w:val="39"/>
-    <w:semiHidden/>
-    <w:qFormat/>
-    <w:rsid w:val="00AD13DC"/>
-    <w:pPr>
-      <w:pBdr>
-        <w:between w:val="double" w:sz="6" w:space="0" w:color="auto"/>
-      </w:pBdr>
-      <w:spacing w:before="120" w:after="120"/>
-      <w:ind w:left="220"/>
-      <w:jc w:val="center"/>
-    </w:pPr>
-    <w:rPr>
-      <w:rFonts w:asciiTheme="minorHAnsi" w:hAnsiTheme="minorHAnsi"/>
-      <w:sz w:val="20"/>
-    </w:rPr>
-  </w:style>
-  <w:style w:type="paragraph" w:styleId="TOC4">
-    <w:name w:val="toc 4"/>
-    <w:basedOn w:val="Normal"/>
-    <w:semiHidden/>
-    <w:rsid w:val="00AD13DC"/>
-    <w:pPr>
-      <w:pBdr>
-        <w:between w:val="double" w:sz="6" w:space="0" w:color="auto"/>
-      </w:pBdr>
-      <w:spacing w:before="120" w:after="120"/>
-      <w:ind w:left="440"/>
-      <w:jc w:val="center"/>
-    </w:pPr>
-    <w:rPr>
-      <w:rFonts w:asciiTheme="minorHAnsi" w:hAnsiTheme="minorHAnsi"/>
-      <w:sz w:val="20"/>
-    </w:rPr>
-  </w:style>
-  <w:style w:type="paragraph" w:styleId="TOC5">
-    <w:name w:val="toc 5"/>
-    <w:basedOn w:val="Normal"/>
-    <w:semiHidden/>
-    <w:rsid w:val="00AD13DC"/>
-    <w:pPr>
-      <w:pBdr>
-        <w:between w:val="double" w:sz="6" w:space="0" w:color="auto"/>
-      </w:pBdr>
-      <w:spacing w:before="120" w:after="120"/>
-      <w:ind w:left="660"/>
-      <w:jc w:val="center"/>
-    </w:pPr>
-    <w:rPr>
-      <w:rFonts w:asciiTheme="minorHAnsi" w:hAnsiTheme="minorHAnsi"/>
-      <w:sz w:val="20"/>
-    </w:rPr>
-  </w:style>
-  <w:style w:type="paragraph" w:styleId="Subtitle">
-    <w:name w:val="Subtitle"/>
-    <w:basedOn w:val="Title"/>
-    <w:next w:val="BodyText"/>
-    <w:qFormat/>
-    <w:pPr>
-      <w:spacing w:after="420"/>
-    </w:pPr>
-    <w:rPr>
-      <w:spacing w:val="20"/>
-      <w:sz w:val="22"/>
-    </w:rPr>
-  </w:style>
-  <w:style w:type="paragraph" w:styleId="Title">
-    <w:name w:val="Title"/>
-    <w:basedOn w:val="Normal"/>
-    <w:next w:val="Subtitle"/>
-    <w:qFormat/>
-    <w:rsid w:val="00AD13DC"/>
-    <w:pPr>
-      <w:keepNext/>
-      <w:keepLines/>
-      <w:spacing w:before="140"/>
-      <w:jc w:val="center"/>
-    </w:pPr>
-    <w:rPr>
-      <w:caps/>
-      <w:spacing w:val="60"/>
-      <w:kern w:val="20"/>
-      <w:sz w:val="44"/>
-    </w:rPr>
-  </w:style>
-  <w:style w:type="paragraph" w:customStyle="1" w:styleId="Columnheadings">
-    <w:name w:val="Column headings"/>
-    <w:basedOn w:val="Normal"/>
-    <w:rsid w:val="004D6BEC"/>
-    <w:pPr>
-      <w:keepNext/>
-      <w:spacing w:before="80"/>
-      <w:jc w:val="center"/>
-    </w:pPr>
-    <w:rPr>
-      <w:caps/>
-      <w:sz w:val="14"/>
-    </w:rPr>
-  </w:style>
-  <w:style w:type="character" w:styleId="CommentReference">
-    <w:name w:val="annotation reference"/>
-    <w:semiHidden/>
-    <w:rPr>
-      <w:sz w:val="16"/>
-    </w:rPr>
-  </w:style>
-  <w:style w:type="paragraph" w:styleId="CommentText">
-    <w:name w:val="annotation text"/>
-    <w:basedOn w:val="Normal"/>
-    <w:semiHidden/>
-    <w:rsid w:val="00AD13DC"/>
-  </w:style>
-  <w:style w:type="paragraph" w:customStyle="1" w:styleId="CompanyName">
-    <w:name w:val="Company Name"/>
-    <w:basedOn w:val="BodyText"/>
-    <w:pPr>
-      <w:keepLines/>
-      <w:framePr w:w="8640" w:h="1440" w:wrap="notBeside" w:vAnchor="page" w:hAnchor="margin" w:xAlign="center" w:y="889"/>
-      <w:spacing w:after="40"/>
-      <w:ind w:firstLine="0"/>
-      <w:jc w:val="center"/>
-    </w:pPr>
-    <w:rPr>
-      <w:caps/>
-      <w:spacing w:val="75"/>
-      <w:kern w:val="18"/>
-    </w:rPr>
-  </w:style>
-  <w:style w:type="paragraph" w:styleId="TableofAuthorities">
-    <w:name w:val="table of authorities"/>
-    <w:basedOn w:val="Normal"/>
-    <w:semiHidden/>
-    <w:pPr>
-      <w:tabs>
-        <w:tab w:val="right" w:leader="dot" w:pos="7560"/>
-      </w:tabs>
-    </w:pPr>
-  </w:style>
-  <w:style w:type="paragraph" w:styleId="TOAHeading">
-    <w:name w:val="toa heading"/>
-    <w:basedOn w:val="Normal"/>
-    <w:next w:val="TableofAuthorities"/>
-    <w:semiHidden/>
-    <w:pPr>
-      <w:keepNext/>
-      <w:spacing w:line="720" w:lineRule="atLeast"/>
-    </w:pPr>
-    <w:rPr>
-      <w:caps/>
-      <w:spacing w:val="-10"/>
-      <w:kern w:val="28"/>
-    </w:rPr>
-  </w:style>
-  <w:style w:type="paragraph" w:customStyle="1" w:styleId="Rowlabels">
-    <w:name w:val="Row labels"/>
-    <w:basedOn w:val="Normal"/>
-    <w:rsid w:val="004D6BEC"/>
-    <w:pPr>
-      <w:keepNext/>
-      <w:spacing w:before="40"/>
-    </w:pPr>
-    <w:rPr>
-      <w:sz w:val="18"/>
-    </w:rPr>
-  </w:style>
-  <w:style w:type="paragraph" w:customStyle="1" w:styleId="Percentage">
-    <w:name w:val="Percentage"/>
-    <w:basedOn w:val="Normal"/>
-    <w:rsid w:val="009213D9"/>
-    <w:pPr>
-      <w:spacing w:before="40"/>
-      <w:jc w:val="center"/>
-    </w:pPr>
-    <w:rPr>
-      <w:sz w:val="18"/>
-    </w:rPr>
-  </w:style>
-  <w:style w:type="paragraph" w:customStyle="1" w:styleId="NumberedList">
-    <w:name w:val="Numbered List"/>
-    <w:basedOn w:val="Normal"/>
-    <w:link w:val="NumberedListChar"/>
-    <w:rsid w:val="00697ACE"/>
-    <w:pPr>
-      <w:numPr>
-        <w:numId w:val="5"/>
-      </w:numPr>
-      <w:spacing w:after="240" w:line="312" w:lineRule="auto"/>
-      <w:contextualSpacing/>
-    </w:pPr>
-  </w:style>
-  <w:style w:type="character" w:customStyle="1" w:styleId="NumberedListChar">
-    <w:name w:val="Numbered List Char"/>
-    <w:basedOn w:val="DefaultParagraphFont"/>
-    <w:link w:val="NumberedList"/>
-    <w:rsid w:val="00697ACE"/>
-    <w:rPr>
-      <w:rFonts w:ascii="Garamond" w:hAnsi="Garamond"/>
-      <w:sz w:val="22"/>
-      <w:lang w:val="en-US" w:eastAsia="en-US" w:bidi="ar-SA"/>
-    </w:rPr>
-  </w:style>
-  <w:style w:type="paragraph" w:customStyle="1" w:styleId="NumberedListBold">
-    <w:name w:val="Numbered List Bold"/>
-    <w:basedOn w:val="NumberedList"/>
-    <w:link w:val="NumberedListBoldChar"/>
-    <w:rsid w:val="00D2451E"/>
-    <w:rPr>
-      <w:b/>
-      <w:bCs/>
-    </w:rPr>
-  </w:style>
-  <w:style w:type="character" w:customStyle="1" w:styleId="NumberedListBoldChar">
-    <w:name w:val="Numbered List Bold Char"/>
-    <w:basedOn w:val="NumberedListChar"/>
-    <w:link w:val="NumberedListBold"/>
-    <w:rsid w:val="00D2451E"/>
-    <w:rPr>
-      <w:rFonts w:ascii="Garamond" w:hAnsi="Garamond"/>
-      <w:b/>
-      <w:bCs/>
-      <w:sz w:val="22"/>
-      <w:lang w:val="en-US" w:eastAsia="en-US" w:bidi="ar-SA"/>
-    </w:rPr>
-  </w:style>
-  <w:style w:type="paragraph" w:customStyle="1" w:styleId="LineSpace">
-    <w:name w:val="Line Space"/>
-    <w:basedOn w:val="Normal"/>
-    <w:rsid w:val="00D2451E"/>
-    <w:rPr>
-      <w:rFonts w:ascii="Verdana" w:hAnsi="Verdana"/>
-      <w:sz w:val="12"/>
-    </w:rPr>
-  </w:style>
-  <w:style w:type="character" w:styleId="Hyperlink">
-    <w:name w:val="Hyperlink"/>
-    <w:basedOn w:val="DefaultParagraphFont"/>
-    <w:uiPriority w:val="99"/>
-    <w:unhideWhenUsed/>
-    <w:rsid w:val="00CD02A7"/>
-    <w:rPr>
-      <w:color w:val="0000FF" w:themeColor="hyperlink"/>
-      <w:u w:val="single"/>
-    </w:rPr>
-  </w:style>
-  <w:style w:type="paragraph" w:styleId="TOC6">
-    <w:name w:val="toc 6"/>
-    <w:basedOn w:val="Normal"/>
-    <w:next w:val="Normal"/>
-    <w:autoRedefine/>
-    <w:rsid w:val="00CD02A7"/>
-    <w:pPr>
-      <w:pBdr>
-        <w:between w:val="double" w:sz="6" w:space="0" w:color="auto"/>
-      </w:pBdr>
-      <w:spacing w:before="120" w:after="120"/>
-      <w:ind w:left="880"/>
-      <w:jc w:val="center"/>
-    </w:pPr>
-    <w:rPr>
-      <w:rFonts w:asciiTheme="minorHAnsi" w:hAnsiTheme="minorHAnsi"/>
-      <w:sz w:val="20"/>
-    </w:rPr>
-  </w:style>
-  <w:style w:type="paragraph" w:styleId="TOC7">
-    <w:name w:val="toc 7"/>
-    <w:basedOn w:val="Normal"/>
-    <w:next w:val="Normal"/>
-    <w:autoRedefine/>
-    <w:rsid w:val="00CD02A7"/>
-    <w:pPr>
-      <w:pBdr>
-        <w:between w:val="double" w:sz="6" w:space="0" w:color="auto"/>
-      </w:pBdr>
-      <w:spacing w:before="120" w:after="120"/>
-      <w:ind w:left="1100"/>
-      <w:jc w:val="center"/>
-    </w:pPr>
-    <w:rPr>
-      <w:rFonts w:asciiTheme="minorHAnsi" w:hAnsiTheme="minorHAnsi"/>
-      <w:sz w:val="20"/>
-    </w:rPr>
-  </w:style>
-  <w:style w:type="paragraph" w:styleId="TOC8">
-    <w:name w:val="toc 8"/>
-    <w:basedOn w:val="Normal"/>
-    <w:next w:val="Normal"/>
-    <w:autoRedefine/>
-    <w:rsid w:val="00CD02A7"/>
-    <w:pPr>
-      <w:pBdr>
-        <w:between w:val="double" w:sz="6" w:space="0" w:color="auto"/>
-      </w:pBdr>
-      <w:spacing w:before="120" w:after="120"/>
-      <w:ind w:left="1320"/>
-      <w:jc w:val="center"/>
-    </w:pPr>
-    <w:rPr>
-      <w:rFonts w:asciiTheme="minorHAnsi" w:hAnsiTheme="minorHAnsi"/>
-      <w:sz w:val="20"/>
-    </w:rPr>
-  </w:style>
-  <w:style w:type="paragraph" w:styleId="TOC9">
-    <w:name w:val="toc 9"/>
-    <w:basedOn w:val="Normal"/>
-    <w:next w:val="Normal"/>
-    <w:autoRedefine/>
-    <w:rsid w:val="00CD02A7"/>
-    <w:pPr>
-      <w:pBdr>
-        <w:between w:val="double" w:sz="6" w:space="0" w:color="auto"/>
-      </w:pBdr>
-      <w:spacing w:before="120" w:after="120"/>
-      <w:ind w:left="1540"/>
-      <w:jc w:val="center"/>
-    </w:pPr>
-    <w:rPr>
-      <w:rFonts w:asciiTheme="minorHAnsi" w:hAnsiTheme="minorHAnsi"/>
-      <w:sz w:val="20"/>
-    </w:rPr>
-  </w:style>
-  <w:style w:type="table" w:styleId="TableGrid">
-    <w:name w:val="Table Grid"/>
-    <w:basedOn w:val="TableNormal"/>
-    <w:rsid w:val="00CD02A7"/>
-    <w:tblPr>
-      <w:tblBorders>
-        <w:top w:val="single" w:sz="4" w:space="0" w:color="auto"/>
-        <w:left w:val="single" w:sz="4" w:space="0" w:color="auto"/>
-        <w:bottom w:val="single" w:sz="4" w:space="0" w:color="auto"/>
-        <w:right w:val="single" w:sz="4" w:space="0" w:color="auto"/>
-        <w:insideH w:val="single" w:sz="4" w:space="0" w:color="auto"/>
-        <w:insideV w:val="single" w:sz="4" w:space="0" w:color="auto"/>
-      </w:tblBorders>
-    </w:tblPr>
-  </w:style>
-  <w:style w:type="paragraph" w:styleId="BalloonText">
-    <w:name w:val="Balloon Text"/>
-    <w:basedOn w:val="Normal"/>
-    <w:link w:val="BalloonTextChar"/>
-    <w:rsid w:val="00F81D3B"/>
-    <w:rPr>
-      <w:rFonts w:ascii="Tahoma" w:hAnsi="Tahoma" w:cs="Tahoma"/>
-      <w:sz w:val="16"/>
-      <w:szCs w:val="16"/>
-    </w:rPr>
-  </w:style>
-  <w:style w:type="character" w:customStyle="1" w:styleId="BalloonTextChar">
-    <w:name w:val="Balloon Text Char"/>
-    <w:basedOn w:val="DefaultParagraphFont"/>
-    <w:link w:val="BalloonText"/>
-    <w:rsid w:val="00F81D3B"/>
-    <w:rPr>
-      <w:rFonts w:ascii="Tahoma" w:hAnsi="Tahoma" w:cs="Tahoma"/>
-      <w:sz w:val="16"/>
-      <w:szCs w:val="16"/>
-      <w:lang w:val="en-US" w:eastAsia="en-US"/>
-    </w:rPr>
-  </w:style>
-  <w:style w:type="paragraph" w:styleId="TOCHeading">
-    <w:name w:val="TOC Heading"/>
-    <w:basedOn w:val="Heading1"/>
-    <w:next w:val="Normal"/>
-    <w:uiPriority w:val="39"/>
-    <w:unhideWhenUsed/>
-    <w:qFormat/>
-    <w:rsid w:val="001D4E10"/>
-    <w:pPr>
-      <w:pBdr>
-        <w:top w:val="none" w:sz="0" w:space="0" w:color="auto"/>
-        <w:bottom w:val="none" w:sz="0" w:space="0" w:color="auto"/>
-      </w:pBdr>
-      <w:spacing w:before="480" w:after="0" w:line="276" w:lineRule="auto"/>
-      <w:jc w:val="left"/>
-      <w:outlineLvl w:val="9"/>
-    </w:pPr>
-    <w:rPr>
-      <w:rFonts w:asciiTheme="majorHAnsi" w:eastAsiaTheme="majorEastAsia" w:hAnsiTheme="majorHAnsi" w:cstheme="majorBidi"/>
-      <w:bCs/>
-      <w:caps w:val="0"/>
-      <w:color w:val="365F91" w:themeColor="accent1" w:themeShade="BF"/>
-      <w:spacing w:val="0"/>
-      <w:kern w:val="0"/>
-      <w:sz w:val="28"/>
-      <w:szCs w:val="28"/>
-      <w:lang w:eastAsia="ja-JP"/>
-    </w:rPr>
-  </w:style>
-</w:styles>
-</file>
-
-<file path=word/glossary/document.xml><?xml version="1.0" encoding="utf-8"?>
-<w:glossaryDocument xmlns:wpc="http://schemas.microsoft.com/office/word/2010/wordprocessingCanvas" xmlns:mc="http://schemas.openxmlformats.org/markup-compatibility/2006" xmlns:o="urn:schemas-microsoft-com:office:office" xmlns:r="http://schemas.openxmlformats.org/officeDocument/2006/relationships" xmlns:m="http://schemas.openxmlformats.org/officeDocument/2006/math" xmlns:v="urn:schemas-microsoft-com:vml" xmlns:wp14="http://schemas.microsoft.com/office/word/2010/wordprocessingDrawing" xmlns:wp="http://schemas.openxmlformats.org/drawingml/2006/wordprocessingDrawing" xmlns:w10="urn:schemas-microsoft-com:office:word" xmlns:w="http://schemas.openxmlformats.org/wordprocessingml/2006/main" xmlns:w14="http://schemas.microsoft.com/office/word/2010/wordml" xmlns:wpg="http://schemas.microsoft.com/office/word/2010/wordprocessingGroup" xmlns:wpi="http://schemas.microsoft.com/office/word/2010/wordprocessingInk" xmlns:wne="http://schemas.microsoft.com/office/word/2006/wordml" xmlns:wps="http://schemas.microsoft.com/office/word/2010/wordprocessingShape" mc:Ignorable="w14 wp14"/>
-</file>
-
-<file path=word/glossary/fontTable.xml><?xml version="1.0" encoding="utf-8"?>
-<w:fonts xmlns:mc="http://schemas.openxmlformats.org/markup-compatibility/2006" xmlns:r="http://schemas.openxmlformats.org/officeDocument/2006/relationships" xmlns:w="http://schemas.openxmlformats.org/wordprocessingml/2006/main" xmlns:w14="http://schemas.microsoft.com/office/word/2010/wordml" mc:Ignorable="w14">
-  <w:font w:name="Symbol">
-    <w:panose1 w:val="05050102010706020507"/>
-    <w:charset w:val="02"/>
-    <w:family w:val="roman"/>
-    <w:pitch w:val="variable"/>
-    <w:sig w:usb0="00000000" w:usb1="10000000" w:usb2="00000000" w:usb3="00000000" w:csb0="80000000" w:csb1="00000000"/>
-  </w:font>
-  <w:font w:name="Times New Roman">
-    <w:panose1 w:val="02020603050405020304"/>
-    <w:charset w:val="00"/>
-    <w:family w:val="roman"/>
-    <w:pitch w:val="variable"/>
-    <w:sig w:usb0="E0002EFF" w:usb1="C0007843" w:usb2="00000009" w:usb3="00000000" w:csb0="000001FF" w:csb1="00000000"/>
-  </w:font>
-  <w:font w:name="Courier New">
-    <w:panose1 w:val="02070309020205020404"/>
-    <w:charset w:val="00"/>
-    <w:family w:val="modern"/>
-    <w:pitch w:val="fixed"/>
-    <w:sig w:usb0="E0002EFF" w:usb1="C0007843" w:usb2="00000009" w:usb3="00000000" w:csb0="000001FF" w:csb1="00000000"/>
-  </w:font>
-  <w:font w:name="Wingdings">
-    <w:panose1 w:val="05000000000000000000"/>
-    <w:charset w:val="02"/>
-    <w:family w:val="auto"/>
-    <w:pitch w:val="variable"/>
-    <w:sig w:usb0="00000000" w:usb1="10000000" w:usb2="00000000" w:usb3="00000000" w:csb0="80000000" w:csb1="00000000"/>
-  </w:font>
-  <w:font w:name="Verdana">
-    <w:panose1 w:val="020B0604030504040204"/>
-    <w:charset w:val="00"/>
-    <w:family w:val="swiss"/>
-    <w:pitch w:val="variable"/>
-    <w:sig w:usb0="A10006FF" w:usb1="4000205B" w:usb2="00000010" w:usb3="00000000" w:csb0="0000019F" w:csb1="00000000"/>
-  </w:font>
-  <w:font w:name="Garamond">
-    <w:panose1 w:val="02020404030301010803"/>
-    <w:charset w:val="00"/>
-    <w:family w:val="roman"/>
-    <w:pitch w:val="variable"/>
-    <w:sig w:usb0="00000287" w:usb1="00000000" w:usb2="00000000" w:usb3="00000000" w:csb0="0000009F" w:csb1="00000000"/>
-  </w:font>
-  <w:font w:name="Calibri">
-    <w:panose1 w:val="020F0502020204030204"/>
-    <w:charset w:val="00"/>
-    <w:family w:val="swiss"/>
-    <w:pitch w:val="variable"/>
-    <w:sig w:usb0="E00002FF" w:usb1="4000ACFF" w:usb2="00000001" w:usb3="00000000" w:csb0="0000019F" w:csb1="00000000"/>
-  </w:font>
-  <w:font w:name="Tahoma">
-    <w:panose1 w:val="020B0604030504040204"/>
-    <w:charset w:val="00"/>
-    <w:family w:val="swiss"/>
-    <w:pitch w:val="variable"/>
-    <w:sig w:usb0="E1002EFF" w:usb1="C000605B" w:usb2="00000029" w:usb3="00000000" w:csb0="000101FF" w:csb1="00000000"/>
-  </w:font>
-  <w:font w:name="Cambria">
-    <w:panose1 w:val="02040503050406030204"/>
-    <w:charset w:val="00"/>
-    <w:family w:val="roman"/>
-    <w:pitch w:val="variable"/>
-    <w:sig w:usb0="E00002FF" w:usb1="400004FF" w:usb2="00000000" w:usb3="00000000" w:csb0="0000019F" w:csb1="00000000"/>
-  </w:font>
-</w:fonts>
-</file>
-
-<file path=word/glossary/settings.xml><?xml version="1.0" encoding="utf-8"?>
-<w:settings xmlns:mc="http://schemas.openxmlformats.org/markup-compatibility/2006" xmlns:o="urn:schemas-microsoft-com:office:office" xmlns:r="http://schemas.openxmlformats.org/officeDocument/2006/relationships" xmlns:m="http://schemas.openxmlformats.org/officeDocument/2006/math" xmlns:v="urn:schemas-microsoft-com:vml" xmlns:w10="urn:schemas-microsoft-com:office:word" xmlns:w="http://schemas.openxmlformats.org/wordprocessingml/2006/main" xmlns:w14="http://schemas.microsoft.com/office/word/2010/wordml" xmlns:sl="http://schemas.openxmlformats.org/schemaLibrary/2006/main" mc:Ignorable="w14">
-  <w:view w:val="normal"/>
-  <w:defaultTabStop w:val="720"/>
-  <w:characterSpacingControl w:val="doNotCompress"/>
-  <w:compat>
-    <w:useFELayout/>
-    <w:compatSetting w:name="compatibilityMode" w:uri="http://schemas.microsoft.com/office/word" w:val="14"/>
-    <w:compatSetting w:name="overrideTableStyleFontSizeAndJustification" w:uri="http://schemas.microsoft.com/office/word" w:val="1"/>
-    <w:compatSetting w:name="enableOpenTypeFeatures" w:uri="http://schemas.microsoft.com/office/word" w:val="1"/>
-    <w:compatSetting w:name="doNotFlipMirrorIndents" w:uri="http://schemas.microsoft.com/office/word" w:val="1"/>
-  </w:compat>
-  <w:rsids>
-    <w:rsidRoot w:val="00DC2DA1"/>
-    <w:rsid w:val="00DC2DA1"/>
-  </w:rsids>
-  <m:mathPr>
-    <m:mathFont m:val="Cambria Math"/>
-    <m:brkBin m:val="before"/>
-    <m:brkBinSub m:val="--"/>
-    <m:smallFrac m:val="0"/>
-    <m:dispDef/>
-    <m:lMargin m:val="0"/>
-    <m:rMargin m:val="0"/>
-    <m:defJc m:val="centerGroup"/>
-    <m:wrapIndent m:val="1440"/>
-    <m:intLim m:val="subSup"/>
-    <m:naryLim m:val="undOvr"/>
-  </m:mathPr>
-  <w:themeFontLang w:val="en-IN"/>
-  <w:clrSchemeMapping w:bg1="light1" w:t1="dark1" w:bg2="light2" w:t2="dark2" w:accent1="accent1" w:accent2="accent2" w:accent3="accent3" w:accent4="accent4" w:accent5="accent5" w:accent6="accent6" w:hyperlink="hyperlink" w:followedHyperlink="followedHyperlink"/>
-  <w:decimalSymbol w:val="."/>
-  <w:listSeparator w:val=","/>
-</w:settings>
-</file>
-
-<file path=word/glossary/styles.xml><?xml version="1.0" encoding="utf-8"?>
-<w:styles xmlns:mc="http://schemas.openxmlformats.org/markup-compatibility/2006" xmlns:r="http://schemas.openxmlformats.org/officeDocument/2006/relationships" xmlns:w="http://schemas.openxmlformats.org/wordprocessingml/2006/main" xmlns:w14="http://schemas.microsoft.com/office/word/2010/wordml" mc:Ignorable="w14">
-  <w:docDefaults>
-    <w:rPrDefault>
-      <w:rPr>
-        <w:rFonts w:asciiTheme="minorHAnsi" w:eastAsiaTheme="minorEastAsia" w:hAnsiTheme="minorHAnsi" w:cstheme="minorBidi"/>
-        <w:sz w:val="22"/>
-        <w:szCs w:val="22"/>
-        <w:lang w:val="en-IN" w:eastAsia="en-IN" w:bidi="ar-SA"/>
-      </w:rPr>
-    </w:rPrDefault>
-    <w:pPrDefault>
-      <w:pPr>
-        <w:spacing w:after="200" w:line="276" w:lineRule="auto"/>
-      </w:pPr>
-    </w:pPrDefault>
-  </w:docDefaults>
-  <w:latentStyles w:defLockedState="0" w:defUIPriority="99" w:defSemiHidden="1" w:defUnhideWhenUsed="1" w:defQFormat="0" w:count="267">
-    <w:lsdException w:name="Normal" w:semiHidden="0" w:uiPriority="0" w:unhideWhenUsed="0" w:qFormat="1"/>
-    <w:lsdException w:name="heading 1" w:semiHidden="0" w:uiPriority="9" w:unhideWhenUsed="0" w:qFormat="1"/>
-    <w:lsdException w:name="heading 2" w:uiPriority="9" w:qFormat="1"/>
-    <w:lsdException w:name="heading 3" w:uiPriority="9" w:qFormat="1"/>
-    <w:lsdException w:name="heading 4" w:uiPriority="9" w:qFormat="1"/>
-    <w:lsdException w:name="heading 5" w:uiPriority="9" w:qFormat="1"/>
-    <w:lsdException w:name="heading 6" w:uiPriority="9" w:qFormat="1"/>
-    <w:lsdException w:name="heading 7" w:uiPriority="9" w:qFormat="1"/>
-    <w:lsdException w:name="heading 8" w:uiPriority="9" w:qFormat="1"/>
-    <w:lsdException w:name="heading 9" w:uiPriority="9" w:qFormat="1"/>
-    <w:lsdException w:name="toc 1" w:uiPriority="39"/>
-    <w:lsdException w:name="toc 2" w:uiPriority="39"/>
-    <w:lsdException w:name="toc 3" w:uiPriority="39"/>
-    <w:lsdException w:name="toc 4" w:uiPriority="39"/>
-    <w:lsdException w:name="toc 5" w:uiPriority="39"/>
-    <w:lsdException w:name="toc 6" w:uiPriority="39"/>
-    <w:lsdException w:name="toc 7" w:uiPriority="39"/>
-    <w:lsdException w:name="toc 8" w:uiPriority="39"/>
-    <w:lsdException w:name="toc 9" w:uiPriority="39"/>
-    <w:lsdException w:name="caption" w:uiPriority="35" w:qFormat="1"/>
-    <w:lsdException w:name="Title" w:semiHidden="0" w:uiPriority="10" w:unhideWhenUsed="0" w:qFormat="1"/>
-    <w:lsdException w:name="Default Paragraph Font" w:uiPriority="1"/>
-    <w:lsdException w:name="Subtitle" w:semiHidden="0" w:uiPriority="11" w:unhideWhenUsed="0" w:qFormat="1"/>
-    <w:lsdException w:name="Strong" w:semiHidden="0" w:uiPriority="22" w:unhideWhenUsed="0" w:qFormat="1"/>
-    <w:lsdException w:name="Emphasis" w:semiHidden="0" w:uiPriority="20" w:unhideWhenUsed="0" w:qFormat="1"/>
-    <w:lsdException w:name="Table Grid" w:semiHidden="0" w:uiPriority="59" w:unhideWhenUsed="0"/>
-    <w:lsdException w:name="Placeholder Text" w:unhideWhenUsed="0"/>
-    <w:lsdException w:name="No Spacing" w:semiHidden="0" w:uiPriority="1" w:unhideWhenUsed="0" w:qFormat="1"/>
-    <w:lsdException w:name="Light Shading" w:semiHidden="0" w:uiPriority="60" w:unhideWhenUsed="0"/>
-    <w:lsdException w:name="Light List" w:semiHidden="0" w:uiPriority="61" w:unhideWhenUsed="0"/>
-    <w:lsdException w:name="Light Grid" w:semiHidden="0" w:uiPriority="62" w:unhideWhenUsed="0"/>
-    <w:lsdException w:name="Medium Shading 1" w:semiHidden="0" w:uiPriority="63" w:unhideWhenUsed="0"/>
-    <w:lsdException w:name="Medium Shading 2" w:semiHidden="0" w:uiPriority="64" w:unhideWhenUsed="0"/>
-    <w:lsdException w:name="Medium List 1" w:semiHidden="0" w:uiPriority="65" w:unhideWhenUsed="0"/>
-    <w:lsdException w:name="Medium List 2" w:semiHidden="0" w:uiPriority="66" w:unhideWhenUsed="0"/>
-    <w:lsdException w:name="Medium Grid 1" w:semiHidden="0" w:uiPriority="67" w:unhideWhenUsed="0"/>
-    <w:lsdException w:name="Medium Grid 2" w:semiHidden="0" w:uiPriority="68" w:unhideWhenUsed="0"/>
-    <w:lsdException w:name="Medium Grid 3" w:semiHidden="0" w:uiPriority="69" w:unhideWhenUsed="0"/>
-    <w:lsdException w:name="Dark List" w:semiHidden="0" w:uiPriority="70" w:unhideWhenUsed="0"/>
-    <w:lsdException w:name="Colorful Shading" w:semiHidden="0" w:uiPriority="71" w:unhideWhenUsed="0"/>
-    <w:lsdException w:name="Colorful List" w:semiHidden="0" w:uiPriority="72" w:unhideWhenUsed="0"/>
-    <w:lsdException w:name="Colorful Grid" w:semiHidden="0" w:uiPriority="73" w:unhideWhenUsed="0"/>
-    <w:lsdException w:name="Light Shading Accent 1" w:semiHidden="0" w:uiPriority="60" w:unhideWhenUsed="0"/>
-    <w:lsdException w:name="Light List Accent 1" w:semiHidden="0" w:uiPriority="61" w:unhideWhenUsed="0"/>
-    <w:lsdException w:name="Light Grid Accent 1" w:semiHidden="0" w:uiPriority="62" w:unhideWhenUsed="0"/>
-    <w:lsdException w:name="Medium Shading 1 Accent 1" w:semiHidden="0" w:uiPriority="63" w:unhideWhenUsed="0"/>
-    <w:lsdException w:name="Medium Shading 2 Accent 1" w:semiHidden="0" w:uiPriority="64" w:unhideWhenUsed="0"/>
-    <w:lsdException w:name="Medium List 1 Accent 1" w:semiHidden="0" w:uiPriority="65" w:unhideWhenUsed="0"/>
-    <w:lsdException w:name="Revision" w:unhideWhenUsed="0"/>
-    <w:lsdException w:name="List Paragraph" w:semiHidden="0" w:uiPriority="34" w:unhideWhenUsed="0" w:qFormat="1"/>
-    <w:lsdException w:name="Quote" w:semiHidden="0" w:uiPriority="29" w:unhideWhenUsed="0" w:qFormat="1"/>
-    <w:lsdException w:name="Intense Quote" w:semiHidden="0" w:uiPriority="30" w:unhideWhenUsed="0" w:qFormat="1"/>
-    <w:lsdException w:name="Medium List 2 Accent 1" w:semiHidden="0" w:uiPriority="66" w:unhideWhenUsed="0"/>
-    <w:lsdException w:name="Medium Grid 1 Accent 1" w:semiHidden="0" w:uiPriority="67" w:unhideWhenUsed="0"/>
-    <w:lsdException w:name="Medium Grid 2 Accent 1" w:semiHidden="0" w:uiPriority="68" w:unhideWhenUsed="0"/>
-    <w:lsdException w:name="Medium Grid 3 Accent 1" w:semiHidden="0" w:uiPriority="69" w:unhideWhenUsed="0"/>
-    <w:lsdException w:name="Dark List Accent 1" w:semiHidden="0" w:uiPriority="70" w:unhideWhenUsed="0"/>
-    <w:lsdException w:name="Colorful Shading Accent 1" w:semiHidden="0" w:uiPriority="71" w:unhideWhenUsed="0"/>
-    <w:lsdException w:name="Colorful List Accent 1" w:semiHidden="0" w:uiPriority="72" w:unhideWhenUsed="0"/>
-    <w:lsdException w:name="Colorful Grid Accent 1" w:semiHidden="0" w:uiPriority="73" w:unhideWhenUsed="0"/>
-    <w:lsdException w:name="Light Shading Accent 2" w:semiHidden="0" w:uiPriority="60" w:unhideWhenUsed="0"/>
-    <w:lsdException w:name="Light List Accent 2" w:semiHidden="0" w:uiPriority="61" w:unhideWhenUsed="0"/>
-    <w:lsdException w:name="Light Grid Accent 2" w:semiHidden="0" w:uiPriority="62" w:unhideWhenUsed="0"/>
-    <w:lsdException w:name="Medium Shading 1 Accent 2" w:semiHidden="0" w:uiPriority="63" w:unhideWhenUsed="0"/>
-    <w:lsdException w:name="Medium Shading 2 Accent 2" w:semiHidden="0" w:uiPriority="64" w:unhideWhenUsed="0"/>
-    <w:lsdException w:name="Medium List 1 Accent 2" w:semiHidden="0" w:uiPriority="65" w:unhideWhenUsed="0"/>
-    <w:lsdException w:name="Medium List 2 Accent 2" w:semiHidden="0" w:uiPriority="66" w:unhideWhenUsed="0"/>
-    <w:lsdException w:name="Medium Grid 1 Accent 2" w:semiHidden="0" w:uiPriority="67" w:unhideWhenUsed="0"/>
-    <w:lsdException w:name="Medium Grid 2 Accent 2" w:semiHidden="0" w:uiPriority="68" w:unhideWhenUsed="0"/>
-    <w:lsdException w:name="Medium Grid 3 Accent 2" w:semiHidden="0" w:uiPriority="69" w:unhideWhenUsed="0"/>
-    <w:lsdException w:name="Dark List Accent 2" w:semiHidden="0" w:uiPriority="70" w:unhideWhenUsed="0"/>
-    <w:lsdException w:name="Colorful Shading Accent 2" w:semiHidden="0" w:uiPriority="71" w:unhideWhenUsed="0"/>
-    <w:lsdException w:name="Colorful List Accent 2" w:semiHidden="0" w:uiPriority="72" w:unhideWhenUsed="0"/>
-    <w:lsdException w:name="Colorful Grid Accent 2" w:semiHidden="0" w:uiPriority="73" w:unhideWhenUsed="0"/>
-    <w:lsdException w:name="Light Shading Accent 3" w:semiHidden="0" w:uiPriority="60" w:unhideWhenUsed="0"/>
-    <w:lsdException w:name="Light List Accent 3" w:semiHidden="0" w:uiPriority="61" w:unhideWhenUsed="0"/>
-    <w:lsdException w:name="Light Grid Accent 3" w:semiHidden="0" w:uiPriority="62" w:unhideWhenUsed="0"/>
-    <w:lsdException w:name="Medium Shading 1 Accent 3" w:semiHidden="0" w:uiPriority="63" w:unhideWhenUsed="0"/>
-    <w:lsdException w:name="Medium Shading 2 Accent 3" w:semiHidden="0" w:uiPriority="64" w:unhideWhenUsed="0"/>
-    <w:lsdException w:name="Medium List 1 Accent 3" w:semiHidden="0" w:uiPriority="65" w:unhideWhenUsed="0"/>
-    <w:lsdException w:name="Medium List 2 Accent 3" w:semiHidden="0" w:uiPriority="66" w:unhideWhenUsed="0"/>
-    <w:lsdException w:name="Medium Grid 1 Accent 3" w:semiHidden="0" w:uiPriority="67" w:unhideWhenUsed="0"/>
-    <w:lsdException w:name="Medium Grid 2 Accent 3" w:semiHidden="0" w:uiPriority="68" w:unhideWhenUsed="0"/>
-    <w:lsdException w:name="Medium Grid 3 Accent 3" w:semiHidden="0" w:uiPriority="69" w:unhideWhenUsed="0"/>
-    <w:lsdException w:name="Dark List Accent 3" w:semiHidden="0" w:uiPriority="70" w:unhideWhenUsed="0"/>
-    <w:lsdException w:name="Colorful Shading Accent 3" w:semiHidden="0" w:uiPriority="71" w:unhideWhenUsed="0"/>
-    <w:lsdException w:name="Colorful List Accent 3" w:semiHidden="0" w:uiPriority="72" w:unhideWhenUsed="0"/>
-    <w:lsdException w:name="Colorful Grid Accent 3" w:semiHidden="0" w:uiPriority="73" w:unhideWhenUsed="0"/>
-    <w:lsdException w:name="Light Shading Accent 4" w:semiHidden="0" w:uiPriority="60" w:unhideWhenUsed="0"/>
-    <w:lsdException w:name="Light List Accent 4" w:semiHidden="0" w:uiPriority="61" w:unhideWhenUsed="0"/>
-    <w:lsdException w:name="Light Grid Accent 4" w:semiHidden="0" w:uiPriority="62" w:unhideWhenUsed="0"/>
-    <w:lsdException w:name="Medium Shading 1 Accent 4" w:semiHidden="0" w:uiPriority="63" w:unhideWhenUsed="0"/>
-    <w:lsdException w:name="Medium Shading 2 Accent 4" w:semiHidden="0" w:uiPriority="64" w:unhideWhenUsed="0"/>
-    <w:lsdException w:name="Medium List 1 Accent 4" w:semiHidden="0" w:uiPriority="65" w:unhideWhenUsed="0"/>
-    <w:lsdException w:name="Medium List 2 Accent 4" w:semiHidden="0" w:uiPriority="66" w:unhideWhenUsed="0"/>
-    <w:lsdException w:name="Medium Grid 1 Accent 4" w:semiHidden="0" w:uiPriority="67" w:unhideWhenUsed="0"/>
-    <w:lsdException w:name="Medium Grid 2 Accent 4" w:semiHidden="0" w:uiPriority="68" w:unhideWhenUsed="0"/>
-    <w:lsdException w:name="Medium Grid 3 Accent 4" w:semiHidden="0" w:uiPriority="69" w:unhideWhenUsed="0"/>
-    <w:lsdException w:name="Dark List Accent 4" w:semiHidden="0" w:uiPriority="70" w:unhideWhenUsed="0"/>
-    <w:lsdException w:name="Colorful Shading Accent 4" w:semiHidden="0" w:uiPriority="71" w:unhideWhenUsed="0"/>
-    <w:lsdException w:name="Colorful List Accent 4" w:semiHidden="0" w:uiPriority="72" w:unhideWhenUsed="0"/>
-    <w:lsdException w:name="Colorful Grid Accent 4" w:semiHidden="0" w:uiPriority="73" w:unhideWhenUsed="0"/>
-    <w:lsdException w:name="Light Shading Accent 5" w:semiHidden="0" w:uiPriority="60" w:unhideWhenUsed="0"/>
-    <w:lsdException w:name="Light List Accent 5" w:semiHidden="0" w:uiPriority="61" w:unhideWhenUsed="0"/>
-    <w:lsdException w:name="Light Grid Accent 5" w:semiHidden="0" w:uiPriority="62" w:unhideWhenUsed="0"/>
-    <w:lsdException w:name="Medium Shading 1 Accent 5" w:semiHidden="0" w:uiPriority="63" w:unhideWhenUsed="0"/>
-    <w:lsdException w:name="Medium Shading 2 Accent 5" w:semiHidden="0" w:uiPriority="64" w:unhideWhenUsed="0"/>
-    <w:lsdException w:name="Medium List 1 Accent 5" w:semiHidden="0" w:uiPriority="65" w:unhideWhenUsed="0"/>
-    <w:lsdException w:name="Medium List 2 Accent 5" w:semiHidden="0" w:uiPriority="66" w:unhideWhenUsed="0"/>
-    <w:lsdException w:name="Medium Grid 1 Accent 5" w:semiHidden="0" w:uiPriority="67" w:unhideWhenUsed="0"/>
-    <w:lsdException w:name="Medium Grid 2 Accent 5" w:semiHidden="0" w:uiPriority="68" w:unhideWhenUsed="0"/>
-    <w:lsdException w:name="Medium Grid 3 Accent 5" w:semiHidden="0" w:uiPriority="69" w:unhideWhenUsed="0"/>
-    <w:lsdException w:name="Dark List Accent 5" w:semiHidden="0" w:uiPriority="70" w:unhideWhenUsed="0"/>
-    <w:lsdException w:name="Colorful Shading Accent 5" w:semiHidden="0" w:uiPriority="71" w:unhideWhenUsed="0"/>
-    <w:lsdException w:name="Colorful List Accent 5" w:semiHidden="0" w:uiPriority="72" w:unhideWhenUsed="0"/>
-    <w:lsdException w:name="Colorful Grid Accent 5" w:semiHidden="0" w:uiPriority="73" w:unhideWhenUsed="0"/>
-    <w:lsdException w:name="Light Shading Accent 6" w:semiHidden="0" w:uiPriority="60" w:unhideWhenUsed="0"/>
-    <w:lsdException w:name="Light List Accent 6" w:semiHidden="0" w:uiPriority="61" w:unhideWhenUsed="0"/>
-    <w:lsdException w:name="Light Grid Accent 6" w:semiHidden="0" w:uiPriority="62" w:unhideWhenUsed="0"/>
-    <w:lsdException w:name="Medium Shading 1 Accent 6" w:semiHidden="0" w:uiPriority="63" w:unhideWhenUsed="0"/>
-    <w:lsdException w:name="Medium Shading 2 Accent 6" w:semiHidden="0" w:uiPriority="64" w:unhideWhenUsed="0"/>
-    <w:lsdException w:name="Medium List 1 Accent 6" w:semiHidden="0" w:uiPriority="65" w:unhideWhenUsed="0"/>
-    <w:lsdException w:name="Medium List 2 Accent 6" w:semiHidden="0" w:uiPriority="66" w:unhideWhenUsed="0"/>
-    <w:lsdException w:name="Medium Grid 1 Accent 6" w:semiHidden="0" w:uiPriority="67" w:unhideWhenUsed="0"/>
-    <w:lsdException w:name="Medium Grid 2 Accent 6" w:semiHidden="0" w:uiPriority="68" w:unhideWhenUsed="0"/>
-    <w:lsdException w:name="Medium Grid 3 Accent 6" w:semiHidden="0" w:uiPriority="69" w:unhideWhenUsed="0"/>
-    <w:lsdException w:name="Dark List Accent 6" w:semiHidden="0" w:uiPriority="70" w:unhideWhenUsed="0"/>
-    <w:lsdException w:name="Colorful Shading Accent 6" w:semiHidden="0" w:uiPriority="71" w:unhideWhenUsed="0"/>
-    <w:lsdException w:name="Colorful List Accent 6" w:semiHidden="0" w:uiPriority="72" w:unhideWhenUsed="0"/>
-    <w:lsdException w:name="Colorful Grid Accent 6" w:semiHidden="0" w:uiPriority="73" w:unhideWhenUsed="0"/>
-    <w:lsdException w:name="Subtle Emphasis" w:semiHidden="0" w:uiPriority="19" w:unhideWhenUsed="0" w:qFormat="1"/>
-    <w:lsdException w:name="Intense Emphasis" w:semiHidden="0" w:uiPriority="21" w:unhideWhenUsed="0" w:qFormat="1"/>
-    <w:lsdException w:name="Subtle Reference" w:semiHidden="0" w:uiPriority="31" w:unhideWhenUsed="0" w:qFormat="1"/>
-    <w:lsdException w:name="Intense Reference" w:semiHidden="0" w:uiPriority="32" w:unhideWhenUsed="0" w:qFormat="1"/>
-    <w:lsdException w:name="Book Title" w:semiHidden="0" w:uiPriority="33" w:unhideWhenUsed="0" w:qFormat="1"/>
-    <w:lsdException w:name="Bibliography" w:uiPriority="37"/>
-    <w:lsdException w:name="TOC Heading" w:uiPriority="39" w:qFormat="1"/>
-  </w:latentStyles>
-  <w:style w:type="paragraph" w:default="1" w:styleId="Normal">
-    <w:name w:val="Normal"/>
-    <w:qFormat/>
-  </w:style>
-  <w:style w:type="character" w:default="1" w:styleId="DefaultParagraphFont">
-    <w:name w:val="Default Paragraph Font"/>
-    <w:uiPriority w:val="1"/>
-    <w:semiHidden/>
-    <w:unhideWhenUsed/>
-  </w:style>
-  <w:style w:type="table" w:default="1" w:styleId="TableNormal">
-    <w:name w:val="Normal Table"/>
-    <w:uiPriority w:val="99"/>
-    <w:semiHidden/>
-    <w:unhideWhenUsed/>
-    <w:tblPr>
-      <w:tblInd w:w="0" w:type="dxa"/>
-      <w:tblCellMar>
-        <w:top w:w="0" w:type="dxa"/>
-        <w:left w:w="108" w:type="dxa"/>
-        <w:bottom w:w="0" w:type="dxa"/>
-        <w:right w:w="108" w:type="dxa"/>
-      </w:tblCellMar>
-    </w:tblPr>
-  </w:style>
-  <w:style w:type="numbering" w:default="1" w:styleId="NoList">
-    <w:name w:val="No List"/>
-    <w:uiPriority w:val="99"/>
-    <w:semiHidden/>
-    <w:unhideWhenUsed/>
-  </w:style>
-  <w:style w:type="paragraph" w:customStyle="1" w:styleId="4C5C36E6FA20418DB04F3565B2D48097">
-    <w:name w:val="4C5C36E6FA20418DB04F3565B2D48097"/>
-    <w:rsid w:val="00DC2DA1"/>
-  </w:style>
-  <w:style w:type="paragraph" w:customStyle="1" w:styleId="88C791D08BA4431C83956CA6D44506F1">
-    <w:name w:val="88C791D08BA4431C83956CA6D44506F1"/>
-    <w:rsid w:val="00DC2DA1"/>
-  </w:style>
-  <w:style w:type="paragraph" w:customStyle="1" w:styleId="7CD6DC0C0DBF436E86CEE4D235B74E2A">
-    <w:name w:val="7CD6DC0C0DBF436E86CEE4D235B74E2A"/>
-    <w:rsid w:val="00DC2DA1"/>
-  </w:style>
-</w:styles>
-</file>
-
-<file path=word/glossary/stylesWithEffects.xml><?xml version="1.0" encoding="utf-8"?>
-<w:styles xmlns:wpc="http://schemas.microsoft.com/office/word/2010/wordprocessingCanvas" xmlns:mc="http://schemas.openxmlformats.org/markup-compatibility/2006" xmlns:o="urn:schemas-microsoft-com:office:office" xmlns:r="http://schemas.openxmlformats.org/officeDocument/2006/relationships" xmlns:m="http://schemas.openxmlformats.org/officeDocument/2006/math" xmlns:v="urn:schemas-microsoft-com:vml" xmlns:wp14="http://schemas.microsoft.com/office/word/2010/wordprocessingDrawing" xmlns:wp="http://schemas.openxmlformats.org/drawingml/2006/wordprocessingDrawing" xmlns:w10="urn:schemas-microsoft-com:office:word" xmlns:w="http://schemas.openxmlformats.org/wordprocessingml/2006/main" xmlns:w14="http://schemas.microsoft.com/office/word/2010/wordml" xmlns:wpg="http://schemas.microsoft.com/office/word/2010/wordprocessingGroup" xmlns:wpi="http://schemas.microsoft.com/office/word/2010/wordprocessingInk" xmlns:wne="http://schemas.microsoft.com/office/word/2006/wordml" xmlns:wps="http://schemas.microsoft.com/office/word/2010/wordprocessingShape" mc:Ignorable="w14 wp14">
-  <w:docDefaults>
-    <w:rPrDefault>
-      <w:rPr>
-        <w:rFonts w:asciiTheme="minorHAnsi" w:eastAsiaTheme="minorEastAsia" w:hAnsiTheme="minorHAnsi" w:cstheme="minorBidi"/>
-        <w:sz w:val="22"/>
-        <w:szCs w:val="22"/>
-        <w:lang w:val="en-IN" w:eastAsia="en-IN" w:bidi="ar-SA"/>
-      </w:rPr>
-    </w:rPrDefault>
-    <w:pPrDefault>
-      <w:pPr>
-        <w:spacing w:after="200" w:line="276" w:lineRule="auto"/>
-      </w:pPr>
-    </w:pPrDefault>
-  </w:docDefaults>
-  <w:latentStyles w:defLockedState="0" w:defUIPriority="99" w:defSemiHidden="1" w:defUnhideWhenUsed="1" w:defQFormat="0" w:count="267">
-    <w:lsdException w:name="Normal" w:semiHidden="0" w:uiPriority="0" w:unhideWhenUsed="0" w:qFormat="1"/>
-    <w:lsdException w:name="heading 1" w:semiHidden="0" w:uiPriority="9" w:unhideWhenUsed="0" w:qFormat="1"/>
-    <w:lsdException w:name="heading 2" w:uiPriority="9" w:qFormat="1"/>
-    <w:lsdException w:name="heading 3" w:uiPriority="9" w:qFormat="1"/>
-    <w:lsdException w:name="heading 4" w:uiPriority="9" w:qFormat="1"/>
-    <w:lsdException w:name="heading 5" w:uiPriority="9" w:qFormat="1"/>
-    <w:lsdException w:name="heading 6" w:uiPriority="9" w:qFormat="1"/>
-    <w:lsdException w:name="heading 7" w:uiPriority="9" w:qFormat="1"/>
-    <w:lsdException w:name="heading 8" w:uiPriority="9" w:qFormat="1"/>
-    <w:lsdException w:name="heading 9" w:uiPriority="9" w:qFormat="1"/>
-    <w:lsdException w:name="toc 1" w:uiPriority="39"/>
-    <w:lsdException w:name="toc 2" w:uiPriority="39"/>
-    <w:lsdException w:name="toc 3" w:uiPriority="39"/>
-    <w:lsdException w:name="toc 4" w:uiPriority="39"/>
-    <w:lsdException w:name="toc 5" w:uiPriority="39"/>
-    <w:lsdException w:name="toc 6" w:uiPriority="39"/>
-    <w:lsdException w:name="toc 7" w:uiPriority="39"/>
-    <w:lsdException w:name="toc 8" w:uiPriority="39"/>
-    <w:lsdException w:name="toc 9" w:uiPriority="39"/>
-    <w:lsdException w:name="caption" w:uiPriority="35" w:qFormat="1"/>
-    <w:lsdException w:name="Title" w:semiHidden="0" w:uiPriority="10" w:unhideWhenUsed="0" w:qFormat="1"/>
-    <w:lsdException w:name="Default Paragraph Font" w:uiPriority="1"/>
-    <w:lsdException w:name="Subtitle" w:semiHidden="0" w:uiPriority="11" w:unhideWhenUsed="0" w:qFormat="1"/>
-    <w:lsdException w:name="Strong" w:semiHidden="0" w:uiPriority="22" w:unhideWhenUsed="0" w:qFormat="1"/>
-    <w:lsdException w:name="Emphasis" w:semiHidden="0" w:uiPriority="20" w:unhideWhenUsed="0" w:qFormat="1"/>
-    <w:lsdException w:name="Table Grid" w:semiHidden="0" w:uiPriority="59" w:unhideWhenUsed="0"/>
-    <w:lsdException w:name="Placeholder Text" w:unhideWhenUsed="0"/>
-    <w:lsdException w:name="No Spacing" w:semiHidden="0" w:uiPriority="1" w:unhideWhenUsed="0" w:qFormat="1"/>
-    <w:lsdException w:name="Light Shading" w:semiHidden="0" w:uiPriority="60" w:unhideWhenUsed="0"/>
-    <w:lsdException w:name="Light List" w:semiHidden="0" w:uiPriority="61" w:unhideWhenUsed="0"/>
-    <w:lsdException w:name="Light Grid" w:semiHidden="0" w:uiPriority="62" w:unhideWhenUsed="0"/>
-    <w:lsdException w:name="Medium Shading 1" w:semiHidden="0" w:uiPriority="63" w:unhideWhenUsed="0"/>
-    <w:lsdException w:name="Medium Shading 2" w:semiHidden="0" w:uiPriority="64" w:unhideWhenUsed="0"/>
-    <w:lsdException w:name="Medium List 1" w:semiHidden="0" w:uiPriority="65" w:unhideWhenUsed="0"/>
-    <w:lsdException w:name="Medium List 2" w:semiHidden="0" w:uiPriority="66" w:unhideWhenUsed="0"/>
-    <w:lsdException w:name="Medium Grid 1" w:semiHidden="0" w:uiPriority="67" w:unhideWhenUsed="0"/>
-    <w:lsdException w:name="Medium Grid 2" w:semiHidden="0" w:uiPriority="68" w:unhideWhenUsed="0"/>
-    <w:lsdException w:name="Medium Grid 3" w:semiHidden="0" w:uiPriority="69" w:unhideWhenUsed="0"/>
-    <w:lsdException w:name="Dark List" w:semiHidden="0" w:uiPriority="70" w:unhideWhenUsed="0"/>
-    <w:lsdException w:name="Colorful Shading" w:semiHidden="0" w:uiPriority="71" w:unhideWhenUsed="0"/>
-    <w:lsdException w:name="Colorful List" w:semiHidden="0" w:uiPriority="72" w:unhideWhenUsed="0"/>
-    <w:lsdException w:name="Colorful Grid" w:semiHidden="0" w:uiPriority="73" w:unhideWhenUsed="0"/>
-    <w:lsdException w:name="Light Shading Accent 1" w:semiHidden="0" w:uiPriority="60" w:unhideWhenUsed="0"/>
-    <w:lsdException w:name="Light List Accent 1" w:semiHidden="0" w:uiPriority="61" w:unhideWhenUsed="0"/>
-    <w:lsdException w:name="Light Grid Accent 1" w:semiHidden="0" w:uiPriority="62" w:unhideWhenUsed="0"/>
-    <w:lsdException w:name="Medium Shading 1 Accent 1" w:semiHidden="0" w:uiPriority="63" w:unhideWhenUsed="0"/>
-    <w:lsdException w:name="Medium Shading 2 Accent 1" w:semiHidden="0" w:uiPriority="64" w:unhideWhenUsed="0"/>
-    <w:lsdException w:name="Medium List 1 Accent 1" w:semiHidden="0" w:uiPriority="65" w:unhideWhenUsed="0"/>
-    <w:lsdException w:name="Revision" w:unhideWhenUsed="0"/>
-    <w:lsdException w:name="List Paragraph" w:semiHidden="0" w:uiPriority="34" w:unhideWhenUsed="0" w:qFormat="1"/>
-    <w:lsdException w:name="Quote" w:semiHidden="0" w:uiPriority="29" w:unhideWhenUsed="0" w:qFormat="1"/>
-    <w:lsdException w:name="Intense Quote" w:semiHidden="0" w:uiPriority="30" w:unhideWhenUsed="0" w:qFormat="1"/>
-    <w:lsdException w:name="Medium List 2 Accent 1" w:semiHidden="0" w:uiPriority="66" w:unhideWhenUsed="0"/>
-    <w:lsdException w:name="Medium Grid 1 Accent 1" w:semiHidden="0" w:uiPriority="67" w:unhideWhenUsed="0"/>
-    <w:lsdException w:name="Medium Grid 2 Accent 1" w:semiHidden="0" w:uiPriority="68" w:unhideWhenUsed="0"/>
-    <w:lsdException w:name="Medium Grid 3 Accent 1" w:semiHidden="0" w:uiPriority="69" w:unhideWhenUsed="0"/>
-    <w:lsdException w:name="Dark List Accent 1" w:semiHidden="0" w:uiPriority="70" w:unhideWhenUsed="0"/>
-    <w:lsdException w:name="Colorful Shading Accent 1" w:semiHidden="0" w:uiPriority="71" w:unhideWhenUsed="0"/>
-    <w:lsdException w:name="Colorful List Accent 1" w:semiHidden="0" w:uiPriority="72" w:unhideWhenUsed="0"/>
-    <w:lsdException w:name="Colorful Grid Accent 1" w:semiHidden="0" w:uiPriority="73" w:unhideWhenUsed="0"/>
-    <w:lsdException w:name="Light Shading Accent 2" w:semiHidden="0" w:uiPriority="60" w:unhideWhenUsed="0"/>
-    <w:lsdException w:name="Light List Accent 2" w:semiHidden="0" w:uiPriority="61" w:unhideWhenUsed="0"/>
-    <w:lsdException w:name="Light Grid Accent 2" w:semiHidden="0" w:uiPriority="62" w:unhideWhenUsed="0"/>
-    <w:lsdException w:name="Medium Shading 1 Accent 2" w:semiHidden="0" w:uiPriority="63" w:unhideWhenUsed="0"/>
-    <w:lsdException w:name="Medium Shading 2 Accent 2" w:semiHidden="0" w:uiPriority="64" w:unhideWhenUsed="0"/>
-    <w:lsdException w:name="Medium List 1 Accent 2" w:semiHidden="0" w:uiPriority="65" w:unhideWhenUsed="0"/>
-    <w:lsdException w:name="Medium List 2 Accent 2" w:semiHidden="0" w:uiPriority="66" w:unhideWhenUsed="0"/>
-    <w:lsdException w:name="Medium Grid 1 Accent 2" w:semiHidden="0" w:uiPriority="67" w:unhideWhenUsed="0"/>
-    <w:lsdException w:name="Medium Grid 2 Accent 2" w:semiHidden="0" w:uiPriority="68" w:unhideWhenUsed="0"/>
-    <w:lsdException w:name="Medium Grid 3 Accent 2" w:semiHidden="0" w:uiPriority="69" w:unhideWhenUsed="0"/>
-    <w:lsdException w:name="Dark List Accent 2" w:semiHidden="0" w:uiPriority="70" w:unhideWhenUsed="0"/>
-    <w:lsdException w:name="Colorful Shading Accent 2" w:semiHidden="0" w:uiPriority="71" w:unhideWhenUsed="0"/>
-    <w:lsdException w:name="Colorful List Accent 2" w:semiHidden="0" w:uiPriority="72" w:unhideWhenUsed="0"/>
-    <w:lsdException w:name="Colorful Grid Accent 2" w:semiHidden="0" w:uiPriority="73" w:unhideWhenUsed="0"/>
-    <w:lsdException w:name="Light Shading Accent 3" w:semiHidden="0" w:uiPriority="60" w:unhideWhenUsed="0"/>
-    <w:lsdException w:name="Light List Accent 3" w:semiHidden="0" w:uiPriority="61" w:unhideWhenUsed="0"/>
-    <w:lsdException w:name="Light Grid Accent 3" w:semiHidden="0" w:uiPriority="62" w:unhideWhenUsed="0"/>
-    <w:lsdException w:name="Medium Shading 1 Accent 3" w:semiHidden="0" w:uiPriority="63" w:unhideWhenUsed="0"/>
-    <w:lsdException w:name="Medium Shading 2 Accent 3" w:semiHidden="0" w:uiPriority="64" w:unhideWhenUsed="0"/>
-    <w:lsdException w:name="Medium List 1 Accent 3" w:semiHidden="0" w:uiPriority="65" w:unhideWhenUsed="0"/>
-    <w:lsdException w:name="Medium List 2 Accent 3" w:semiHidden="0" w:uiPriority="66" w:unhideWhenUsed="0"/>
-    <w:lsdException w:name="Medium Grid 1 Accent 3" w:semiHidden="0" w:uiPriority="67" w:unhideWhenUsed="0"/>
-    <w:lsdException w:name="Medium Grid 2 Accent 3" w:semiHidden="0" w:uiPriority="68" w:unhideWhenUsed="0"/>
-    <w:lsdException w:name="Medium Grid 3 Accent 3" w:semiHidden="0" w:uiPriority="69" w:unhideWhenUsed="0"/>
-    <w:lsdException w:name="Dark List Accent 3" w:semiHidden="0" w:uiPriority="70" w:unhideWhenUsed="0"/>
-    <w:lsdException w:name="Colorful Shading Accent 3" w:semiHidden="0" w:uiPriority="71" w:unhideWhenUsed="0"/>
-    <w:lsdException w:name="Colorful List Accent 3" w:semiHidden="0" w:uiPriority="72" w:unhideWhenUsed="0"/>
-    <w:lsdException w:name="Colorful Grid Accent 3" w:semiHidden="0" w:uiPriority="73" w:unhideWhenUsed="0"/>
-    <w:lsdException w:name="Light Shading Accent 4" w:semiHidden="0" w:uiPriority="60" w:unhideWhenUsed="0"/>
-    <w:lsdException w:name="Light List Accent 4" w:semiHidden="0" w:uiPriority="61" w:unhideWhenUsed="0"/>
-    <w:lsdException w:name="Light Grid Accent 4" w:semiHidden="0" w:uiPriority="62" w:unhideWhenUsed="0"/>
-    <w:lsdException w:name="Medium Shading 1 Accent 4" w:semiHidden="0" w:uiPriority="63" w:unhideWhenUsed="0"/>
-    <w:lsdException w:name="Medium Shading 2 Accent 4" w:semiHidden="0" w:uiPriority="64" w:unhideWhenUsed="0"/>
-    <w:lsdException w:name="Medium List 1 Accent 4" w:semiHidden="0" w:uiPriority="65" w:unhideWhenUsed="0"/>
-    <w:lsdException w:name="Medium List 2 Accent 4" w:semiHidden="0" w:uiPriority="66" w:unhideWhenUsed="0"/>
-    <w:lsdException w:name="Medium Grid 1 Accent 4" w:semiHidden="0" w:uiPriority="67" w:unhideWhenUsed="0"/>
-    <w:lsdException w:name="Medium Grid 2 Accent 4" w:semiHidden="0" w:uiPriority="68" w:unhideWhenUsed="0"/>
-    <w:lsdException w:name="Medium Grid 3 Accent 4" w:semiHidden="0" w:uiPriority="69" w:unhideWhenUsed="0"/>
-    <w:lsdException w:name="Dark List Accent 4" w:semiHidden="0" w:uiPriority="70" w:unhideWhenUsed="0"/>
-    <w:lsdException w:name="Colorful Shading Accent 4" w:semiHidden="0" w:uiPriority="71" w:unhideWhenUsed="0"/>
-    <w:lsdException w:name="Colorful List Accent 4" w:semiHidden="0" w:uiPriority="72" w:unhideWhenUsed="0"/>
-    <w:lsdException w:name="Colorful Grid Accent 4" w:semiHidden="0" w:uiPriority="73" w:unhideWhenUsed="0"/>
-    <w:lsdException w:name="Light Shading Accent 5" w:semiHidden="0" w:uiPriority="60" w:unhideWhenUsed="0"/>
-    <w:lsdException w:name="Light List Accent 5" w:semiHidden="0" w:uiPriority="61" w:unhideWhenUsed="0"/>
-    <w:lsdException w:name="Light Grid Accent 5" w:semiHidden="0" w:uiPriority="62" w:unhideWhenUsed="0"/>
-    <w:lsdException w:name="Medium Shading 1 Accent 5" w:semiHidden="0" w:uiPriority="63" w:unhideWhenUsed="0"/>
-    <w:lsdException w:name="Medium Shading 2 Accent 5" w:semiHidden="0" w:uiPriority="64" w:unhideWhenUsed="0"/>
-    <w:lsdException w:name="Medium List 1 Accent 5" w:semiHidden="0" w:uiPriority="65" w:unhideWhenUsed="0"/>
-    <w:lsdException w:name="Medium List 2 Accent 5" w:semiHidden="0" w:uiPriority="66" w:unhideWhenUsed="0"/>
-    <w:lsdException w:name="Medium Grid 1 Accent 5" w:semiHidden="0" w:uiPriority="67" w:unhideWhenUsed="0"/>
-    <w:lsdException w:name="Medium Grid 2 Accent 5" w:semiHidden="0" w:uiPriority="68" w:unhideWhenUsed="0"/>
-    <w:lsdException w:name="Medium Grid 3 Accent 5" w:semiHidden="0" w:uiPriority="69" w:unhideWhenUsed="0"/>
-    <w:lsdException w:name="Dark List Accent 5" w:semiHidden="0" w:uiPriority="70" w:unhideWhenUsed="0"/>
-    <w:lsdException w:name="Colorful Shading Accent 5" w:semiHidden="0" w:uiPriority="71" w:unhideWhenUsed="0"/>
-    <w:lsdException w:name="Colorful List Accent 5" w:semiHidden="0" w:uiPriority="72" w:unhideWhenUsed="0"/>
-    <w:lsdException w:name="Colorful Grid Accent 5" w:semiHidden="0" w:uiPriority="73" w:unhideWhenUsed="0"/>
-    <w:lsdException w:name="Light Shading Accent 6" w:semiHidden="0" w:uiPriority="60" w:unhideWhenUsed="0"/>
-    <w:lsdException w:name="Light List Accent 6" w:semiHidden="0" w:uiPriority="61" w:unhideWhenUsed="0"/>
-    <w:lsdException w:name="Light Grid Accent 6" w:semiHidden="0" w:uiPriority="62" w:unhideWhenUsed="0"/>
-    <w:lsdException w:name="Medium Shading 1 Accent 6" w:semiHidden="0" w:uiPriority="63" w:unhideWhenUsed="0"/>
-    <w:lsdException w:name="Medium Shading 2 Accent 6" w:semiHidden="0" w:uiPriority="64" w:unhideWhenUsed="0"/>
-    <w:lsdException w:name="Medium List 1 Accent 6" w:semiHidden="0" w:uiPriority="65" w:unhideWhenUsed="0"/>
-    <w:lsdException w:name="Medium List 2 Accent 6" w:semiHidden="0" w:uiPriority="66" w:unhideWhenUsed="0"/>
-    <w:lsdException w:name="Medium Grid 1 Accent 6" w:semiHidden="0" w:uiPriority="67" w:unhideWhenUsed="0"/>
-    <w:lsdException w:name="Medium Grid 2 Accent 6" w:semiHidden="0" w:uiPriority="68" w:unhideWhenUsed="0"/>
-    <w:lsdException w:name="Medium Grid 3 Accent 6" w:semiHidden="0" w:uiPriority="69" w:unhideWhenUsed="0"/>
-    <w:lsdException w:name="Dark List Accent 6" w:semiHidden="0" w:uiPriority="70" w:unhideWhenUsed="0"/>
-    <w:lsdException w:name="Colorful Shading Accent 6" w:semiHidden="0" w:uiPriority="71" w:unhideWhenUsed="0"/>
-    <w:lsdException w:name="Colorful List Accent 6" w:semiHidden="0" w:uiPriority="72" w:unhideWhenUsed="0"/>
-    <w:lsdException w:name="Colorful Grid Accent 6" w:semiHidden="0" w:uiPriority="73" w:unhideWhenUsed="0"/>
-    <w:lsdException w:name="Subtle Emphasis" w:semiHidden="0" w:uiPriority="19" w:unhideWhenUsed="0" w:qFormat="1"/>
-    <w:lsdException w:name="Intense Emphasis" w:semiHidden="0" w:uiPriority="21" w:unhideWhenUsed="0" w:qFormat="1"/>
-    <w:lsdException w:name="Subtle Reference" w:semiHidden="0" w:uiPriority="31" w:unhideWhenUsed="0" w:qFormat="1"/>
-    <w:lsdException w:name="Intense Reference" w:semiHidden="0" w:uiPriority="32" w:unhideWhenUsed="0" w:qFormat="1"/>
-    <w:lsdException w:name="Book Title" w:semiHidden="0" w:uiPriority="33" w:unhideWhenUsed="0" w:qFormat="1"/>
-    <w:lsdException w:name="Bibliography" w:uiPriority="37"/>
-    <w:lsdException w:name="TOC Heading" w:uiPriority="39" w:qFormat="1"/>
-  </w:latentStyles>
-  <w:style w:type="paragraph" w:default="1" w:styleId="Normal">
-    <w:name w:val="Normal"/>
-    <w:qFormat/>
-  </w:style>
-  <w:style w:type="character" w:default="1" w:styleId="DefaultParagraphFont">
-    <w:name w:val="Default Paragraph Font"/>
-    <w:uiPriority w:val="1"/>
-    <w:semiHidden/>
-    <w:unhideWhenUsed/>
-  </w:style>
-  <w:style w:type="table" w:default="1" w:styleId="TableNormal">
-    <w:name w:val="Normal Table"/>
-    <w:uiPriority w:val="99"/>
-    <w:semiHidden/>
-    <w:unhideWhenUsed/>
-    <w:tblPr>
-      <w:tblInd w:w="0" w:type="dxa"/>
-      <w:tblCellMar>
-        <w:top w:w="0" w:type="dxa"/>
-        <w:left w:w="108" w:type="dxa"/>
-        <w:bottom w:w="0" w:type="dxa"/>
-        <w:right w:w="108" w:type="dxa"/>
-      </w:tblCellMar>
-    </w:tblPr>
-  </w:style>
-  <w:style w:type="numbering" w:default="1" w:styleId="NoList">
-    <w:name w:val="No List"/>
-    <w:uiPriority w:val="99"/>
-    <w:semiHidden/>
-    <w:unhideWhenUsed/>
-  </w:style>
-  <w:style w:type="paragraph" w:customStyle="1" w:styleId="4C5C36E6FA20418DB04F3565B2D48097">
-    <w:name w:val="4C5C36E6FA20418DB04F3565B2D48097"/>
-    <w:rsid w:val="00DC2DA1"/>
-  </w:style>
-  <w:style w:type="paragraph" w:customStyle="1" w:styleId="88C791D08BA4431C83956CA6D44506F1">
-    <w:name w:val="88C791D08BA4431C83956CA6D44506F1"/>
-    <w:rsid w:val="00DC2DA1"/>
-  </w:style>
-  <w:style w:type="paragraph" w:customStyle="1" w:styleId="7CD6DC0C0DBF436E86CEE4D235B74E2A">
-    <w:name w:val="7CD6DC0C0DBF436E86CEE4D235B74E2A"/>
-    <w:rsid w:val="00DC2DA1"/>
-  </w:style>
-</w:styles>
-</file>
-
-<file path=word/glossary/webSettings.xml><?xml version="1.0" encoding="utf-8"?>
-<w:webSettings xmlns:mc="http://schemas.openxmlformats.org/markup-compatibility/2006" xmlns:r="http://schemas.openxmlformats.org/officeDocument/2006/relationships" xmlns:w="http://schemas.openxmlformats.org/wordprocessingml/2006/main" xmlns:w14="http://schemas.microsoft.com/office/word/2010/wordml" mc:Ignorable="w14">
-  <w:optimizeForBrowser/>
-  <w:allowPNG/>
-</w:webSettings>
-</file>
-
 <file path=word/theme/theme1.xml><?xml version="1.0" encoding="utf-8"?>
 <a:theme xmlns:a="http://schemas.openxmlformats.org/drawingml/2006/main" name="Office Theme">
   <a:themeElements>
@@ -18831,7 +17647,7 @@
 </file>
 
 <file path=customXml/itemProps1.xml><?xml version="1.0" encoding="utf-8"?>
-<ds:datastoreItem xmlns:ds="http://schemas.openxmlformats.org/officeDocument/2006/customXml" ds:itemID="{C02AC284-89A5-47A9-A185-BC05F4F1CC24}">
+<ds:datastoreItem xmlns:ds="http://schemas.openxmlformats.org/officeDocument/2006/customXml" ds:itemID="{D4FA90F1-D657-4DF1-901D-3DF4A44796B9}">
   <ds:schemaRefs>
     <ds:schemaRef ds:uri="http://schemas.openxmlformats.org/officeDocument/2006/bibliography"/>
   </ds:schemaRefs>

</xml_diff>

<commit_message>
Added IgnoreCase for all exiting related commands and updated document
</commit_message>
<xml_diff>
--- a/Wordsearch.docx
+++ b/Wordsearch.docx
@@ -13517,7 +13517,14 @@
           <w:sz w:val="28"/>
           <w:szCs w:val="28"/>
         </w:rPr>
-        <w:t xml:space="preserve">        while (left&gt;0){</w:t>
+        <w:t xml:space="preserve">        </w:t>
+      </w:r>
+      <w:r>
+        <w:rPr>
+          <w:sz w:val="28"/>
+          <w:szCs w:val="28"/>
+        </w:rPr>
+        <w:t xml:space="preserve"> while (left&gt;0){</w:t>
       </w:r>
     </w:p>
     <w:p>
@@ -13549,7 +13556,7 @@
           <w:sz w:val="28"/>
           <w:szCs w:val="28"/>
         </w:rPr>
-        <w:t xml:space="preserve">            if(x.equals("e")|| x.equals("exit")){</w:t>
+        <w:t xml:space="preserve">            if(x.equalsIgnoreCase("e")|| x.equalsIgnoreCase("exit")){</w:t>
       </w:r>
     </w:p>
     <w:p>
@@ -13629,7 +13636,7 @@
           <w:sz w:val="28"/>
           <w:szCs w:val="28"/>
         </w:rPr>
-        <w:t xml:space="preserve">                    if (e.equals("y")||e.equals("yes")){</w:t>
+        <w:t xml:space="preserve">                    if (e.equalsIgnoreCase("y")||e.equalsIgnoreCase("yes")){</w:t>
       </w:r>
     </w:p>
     <w:p>
@@ -13725,7 +13732,7 @@
           <w:sz w:val="28"/>
           <w:szCs w:val="28"/>
         </w:rPr>
-        <w:t xml:space="preserve">                    else if (e.equals("n")||e.equals("no")){</w:t>
+        <w:t xml:space="preserve">                    else if (e.equalsIgnoreCase("n")||e.equalsIgnoreCase("no")){</w:t>
       </w:r>
     </w:p>
     <w:p>
@@ -13872,56 +13879,63 @@
         <w:lastRenderedPageBreak/>
         <w:t xml:space="preserve">            }</w:t>
       </w:r>
-    </w:p>
-    <w:p>
-      <w:pPr>
-        <w:pStyle w:val="BodyText"/>
-        <w:rPr>
-          <w:sz w:val="28"/>
-          <w:szCs w:val="28"/>
-        </w:rPr>
-      </w:pPr>
-      <w:r>
-        <w:rPr>
-          <w:sz w:val="28"/>
-          <w:szCs w:val="28"/>
-        </w:rPr>
-        <w:t xml:space="preserve">            for (int i=0; i&lt;num; i++){</w:t>
-      </w:r>
-    </w:p>
-    <w:p>
-      <w:pPr>
-        <w:pStyle w:val="BodyText"/>
-        <w:rPr>
-          <w:sz w:val="28"/>
-          <w:szCs w:val="28"/>
-        </w:rPr>
-      </w:pPr>
-      <w:r>
-        <w:rPr>
-          <w:sz w:val="28"/>
-          <w:szCs w:val="28"/>
-        </w:rPr>
-        <w:t xml:space="preserve">                switch (mode){</w:t>
-      </w:r>
-    </w:p>
-    <w:p>
-      <w:pPr>
-        <w:pStyle w:val="BodyText"/>
-        <w:rPr>
-          <w:sz w:val="28"/>
-          <w:szCs w:val="28"/>
-        </w:rPr>
-      </w:pPr>
-      <w:r>
-        <w:rPr>
-          <w:sz w:val="28"/>
-          <w:szCs w:val="28"/>
-        </w:rPr>
-        <w:t xml:space="preserve">                    case 1:</w:t>
+      <w:r>
+        <w:rPr>
+          <w:sz w:val="28"/>
+          <w:szCs w:val="28"/>
+        </w:rPr>
+        <w:t xml:space="preserve">            </w:t>
       </w:r>
       <w:bookmarkStart w:id="20" w:name="_GoBack"/>
       <w:bookmarkEnd w:id="20"/>
+    </w:p>
+    <w:p>
+      <w:pPr>
+        <w:pStyle w:val="BodyText"/>
+        <w:rPr>
+          <w:sz w:val="28"/>
+          <w:szCs w:val="28"/>
+        </w:rPr>
+      </w:pPr>
+      <w:r>
+        <w:rPr>
+          <w:sz w:val="28"/>
+          <w:szCs w:val="28"/>
+        </w:rPr>
+        <w:t xml:space="preserve">            for (int i=0; i&lt;num; i++){</w:t>
+      </w:r>
+    </w:p>
+    <w:p>
+      <w:pPr>
+        <w:pStyle w:val="BodyText"/>
+        <w:rPr>
+          <w:sz w:val="28"/>
+          <w:szCs w:val="28"/>
+        </w:rPr>
+      </w:pPr>
+      <w:r>
+        <w:rPr>
+          <w:sz w:val="28"/>
+          <w:szCs w:val="28"/>
+        </w:rPr>
+        <w:t xml:space="preserve">                switch (mode){</w:t>
+      </w:r>
+    </w:p>
+    <w:p>
+      <w:pPr>
+        <w:pStyle w:val="BodyText"/>
+        <w:rPr>
+          <w:sz w:val="28"/>
+          <w:szCs w:val="28"/>
+        </w:rPr>
+      </w:pPr>
+      <w:r>
+        <w:rPr>
+          <w:sz w:val="28"/>
+          <w:szCs w:val="28"/>
+        </w:rPr>
+        <w:t xml:space="preserve">                    case 1:</w:t>
+      </w:r>
     </w:p>
     <w:p>
       <w:pPr>
@@ -15116,7 +15130,7 @@
         </mc:Choice>
         <mc:Fallback>
           <w:pict>
-            <v:rect w14:anchorId="34CCB60C" id="Rectangle 1" o:spid="_x0000_s1026" style="position:absolute;margin-left:36pt;margin-top:95.1pt;width:540pt;height:24pt;z-index:251659264;visibility:visible;mso-wrap-style:square;mso-width-percent:0;mso-height-percent:0;mso-wrap-distance-left:9pt;mso-wrap-distance-top:0;mso-wrap-distance-right:9pt;mso-wrap-distance-bottom:0;mso-position-horizontal:absolute;mso-position-horizontal-relative:page;mso-position-vertical:absolute;mso-position-vertical-relative:page;mso-width-percent:0;mso-height-percent:0;mso-width-relative:page;mso-height-relative:page;v-text-anchor:top" o:gfxdata="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" o:allowincell="f" fillcolor="#e5e5e5" stroked="f" strokecolor="#e5e5e5">
+            <v:rect w14:anchorId="7E5FCFB8" id="Rectangle 1" o:spid="_x0000_s1026" style="position:absolute;margin-left:36pt;margin-top:95.1pt;width:540pt;height:24pt;z-index:251659264;visibility:visible;mso-wrap-style:square;mso-width-percent:0;mso-height-percent:0;mso-wrap-distance-left:9pt;mso-wrap-distance-top:0;mso-wrap-distance-right:9pt;mso-wrap-distance-bottom:0;mso-position-horizontal:absolute;mso-position-horizontal-relative:page;mso-position-vertical:absolute;mso-position-vertical-relative:page;mso-width-percent:0;mso-height-percent:0;mso-width-relative:page;mso-height-relative:page;v-text-anchor:top" o:gfxdata="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" o:allowincell="f" fillcolor="#e5e5e5" stroked="f" strokecolor="#e5e5e5">
               <w10:wrap anchorx="page" anchory="page"/>
               <w10:anchorlock/>
             </v:rect>
@@ -16249,7 +16263,6 @@
     <w:lsdException w:name="Table Web 1" w:semiHidden="1" w:unhideWhenUsed="1"/>
     <w:lsdException w:name="Table Web 2" w:semiHidden="1" w:unhideWhenUsed="1"/>
     <w:lsdException w:name="Table Web 3" w:semiHidden="1" w:unhideWhenUsed="1"/>
-    <w:lsdException w:name="Table Grid" w:semiHidden="1" w:unhideWhenUsed="1"/>
     <w:lsdException w:name="Table Theme" w:semiHidden="1" w:unhideWhenUsed="1"/>
     <w:lsdException w:name="Placeholder Text" w:semiHidden="1" w:uiPriority="99"/>
     <w:lsdException w:name="No Spacing" w:uiPriority="1" w:qFormat="1"/>
@@ -17647,7 +17660,7 @@
 </file>
 
 <file path=customXml/itemProps1.xml><?xml version="1.0" encoding="utf-8"?>
-<ds:datastoreItem xmlns:ds="http://schemas.openxmlformats.org/officeDocument/2006/customXml" ds:itemID="{D4FA90F1-D657-4DF1-901D-3DF4A44796B9}">
+<ds:datastoreItem xmlns:ds="http://schemas.openxmlformats.org/officeDocument/2006/customXml" ds:itemID="{874E1A1A-93D6-4B09-BB4A-1D8379D2357E}">
   <ds:schemaRefs>
     <ds:schemaRef ds:uri="http://schemas.openxmlformats.org/officeDocument/2006/bibliography"/>
   </ds:schemaRefs>

</xml_diff>